<commit_message>
some bonus analyses and substantive content on the conclusion
</commit_message>
<xml_diff>
--- a/Dissertation Proposal/Restructure process/Dissertation Proposal Section Drafts/Combined final draft elements/Dissertation draft post study 3 VAS 2-19-25.docx
+++ b/Dissertation Proposal/Restructure process/Dissertation Proposal Section Drafts/Combined final draft elements/Dissertation draft post study 3 VAS 2-19-25.docx
@@ -4883,14 +4883,8 @@
         <w:rPr>
           <w:del w:id="4" w:author="Shaffer, Victoria" w:date="2025-02-25T13:34:00Z" w16du:dateUtc="2025-02-25T19:34:00Z"/>
         </w:rPr>
-        <w:pPrChange w:id="5" w:author="Duan, Sean (MU-Student)" w:date="2025-03-11T11:50:00Z" w16du:dateUtc="2025-03-11T16:50:00Z">
-          <w:pPr>
-            <w:pStyle w:val="BodyText"/>
-            <w:spacing w:line="480" w:lineRule="auto"/>
-          </w:pPr>
-        </w:pPrChange>
-      </w:pPr>
-      <w:commentRangeStart w:id="6"/>
+      </w:pPr>
+      <w:commentRangeStart w:id="5"/>
     </w:p>
     <w:p>
       <w:pPr>
@@ -4901,14 +4895,14 @@
           <w:sz w:val="32"/>
           <w:szCs w:val="36"/>
         </w:rPr>
-        <w:pPrChange w:id="7" w:author="Duan, Sean (MU-Student)" w:date="2025-03-11T11:50:00Z" w16du:dateUtc="2025-03-11T16:50:00Z">
+        <w:pPrChange w:id="6" w:author="Duan, Sean (MU-Student)" w:date="2025-03-11T11:50:00Z" w16du:dateUtc="2025-03-11T16:50:00Z">
           <w:pPr>
             <w:pStyle w:val="Heading1"/>
             <w:spacing w:line="480" w:lineRule="auto"/>
           </w:pPr>
         </w:pPrChange>
       </w:pPr>
-      <w:bookmarkStart w:id="8" w:name="_Toc190088120"/>
+      <w:bookmarkStart w:id="7" w:name="_Toc190088120"/>
       <w:r>
         <w:rPr>
           <w:sz w:val="32"/>
@@ -4916,8 +4910,8 @@
         </w:rPr>
         <w:t>Chapter 2: Review of the Literature</w:t>
       </w:r>
-      <w:bookmarkEnd w:id="8"/>
-      <w:commentRangeEnd w:id="6"/>
+      <w:bookmarkEnd w:id="7"/>
+      <w:commentRangeEnd w:id="5"/>
       <w:r>
         <w:rPr>
           <w:rStyle w:val="CommentReference"/>
@@ -4925,18 +4919,18 @@
           <w:b w:val="0"/>
           <w:color w:val="auto"/>
         </w:rPr>
-        <w:commentReference w:id="6"/>
+        <w:commentReference w:id="5"/>
       </w:r>
     </w:p>
     <w:p>
       <w:pPr>
         <w:pStyle w:val="Heading2"/>
       </w:pPr>
-      <w:bookmarkStart w:id="9" w:name="_Toc190088121"/>
+      <w:bookmarkStart w:id="8" w:name="_Toc190088121"/>
       <w:r>
         <w:t>Attitude/Belief Formation</w:t>
       </w:r>
-      <w:bookmarkEnd w:id="9"/>
+      <w:bookmarkEnd w:id="8"/>
     </w:p>
     <w:p/>
     <w:p>
@@ -5086,14 +5080,14 @@
         <w:pStyle w:val="Heading2"/>
         <w:spacing w:line="480" w:lineRule="auto"/>
       </w:pPr>
-      <w:bookmarkStart w:id="10" w:name="_Toc190088122"/>
+      <w:bookmarkStart w:id="9" w:name="_Toc190088122"/>
       <w:r>
         <w:t xml:space="preserve">Models of </w:t>
       </w:r>
       <w:r>
         <w:t>Attitude Change</w:t>
       </w:r>
-      <w:bookmarkEnd w:id="10"/>
+      <w:bookmarkEnd w:id="9"/>
     </w:p>
     <w:p>
       <w:pPr>
@@ -5107,12 +5101,12 @@
       <w:r>
         <w:t xml:space="preserve">Research on attitude change has historically been aggregated under two broad umbrellas, attitude change based on the effects of persuasion, and attitude change based on social influence (O’Keefe, 2016). In a broad sense, persuasion here means influencing based on the strength of detailed argumentation, irrespective of the source or context of the interaction. In contrast, social influence relies on appeals about the position of the source (e.g., from the head of the </w:t>
       </w:r>
-      <w:ins w:id="11" w:author="Shaffer, Victoria" w:date="2025-02-25T13:20:00Z" w16du:dateUtc="2025-02-25T19:20:00Z">
+      <w:ins w:id="10" w:author="Shaffer, Victoria" w:date="2025-02-25T13:20:00Z" w16du:dateUtc="2025-02-25T19:20:00Z">
         <w:r>
           <w:t>C</w:t>
         </w:r>
       </w:ins>
-      <w:del w:id="12" w:author="Shaffer, Victoria" w:date="2025-02-25T13:20:00Z" w16du:dateUtc="2025-02-25T19:20:00Z">
+      <w:del w:id="11" w:author="Shaffer, Victoria" w:date="2025-02-25T13:20:00Z" w16du:dateUtc="2025-02-25T19:20:00Z">
         <w:r>
           <w:delText>c</w:delText>
         </w:r>
@@ -5120,7 +5114,7 @@
       <w:r>
         <w:t>enter</w:t>
       </w:r>
-      <w:ins w:id="13" w:author="Shaffer, Victoria" w:date="2025-02-25T13:20:00Z" w16du:dateUtc="2025-02-25T19:20:00Z">
+      <w:ins w:id="12" w:author="Shaffer, Victoria" w:date="2025-02-25T13:20:00Z" w16du:dateUtc="2025-02-25T19:20:00Z">
         <w:r>
           <w:t>s</w:t>
         </w:r>
@@ -5128,17 +5122,17 @@
       <w:r>
         <w:t xml:space="preserve"> </w:t>
       </w:r>
-      <w:del w:id="14" w:author="Shaffer, Victoria" w:date="2025-02-25T13:20:00Z" w16du:dateUtc="2025-02-25T19:20:00Z">
+      <w:del w:id="13" w:author="Shaffer, Victoria" w:date="2025-02-25T13:20:00Z" w16du:dateUtc="2025-02-25T19:20:00Z">
         <w:r>
           <w:delText xml:space="preserve">of </w:delText>
         </w:r>
       </w:del>
-      <w:ins w:id="15" w:author="Shaffer, Victoria" w:date="2025-02-25T13:20:00Z" w16du:dateUtc="2025-02-25T19:20:00Z">
+      <w:ins w:id="14" w:author="Shaffer, Victoria" w:date="2025-02-25T13:20:00Z" w16du:dateUtc="2025-02-25T19:20:00Z">
         <w:r>
           <w:t>for D</w:t>
         </w:r>
       </w:ins>
-      <w:del w:id="16" w:author="Shaffer, Victoria" w:date="2025-02-25T13:20:00Z" w16du:dateUtc="2025-02-25T19:20:00Z">
+      <w:del w:id="15" w:author="Shaffer, Victoria" w:date="2025-02-25T13:20:00Z" w16du:dateUtc="2025-02-25T19:20:00Z">
         <w:r>
           <w:delText>d</w:delText>
         </w:r>
@@ -5146,12 +5140,12 @@
       <w:r>
         <w:t xml:space="preserve">isease </w:t>
       </w:r>
-      <w:ins w:id="17" w:author="Shaffer, Victoria" w:date="2025-02-25T13:20:00Z" w16du:dateUtc="2025-02-25T19:20:00Z">
+      <w:ins w:id="16" w:author="Shaffer, Victoria" w:date="2025-02-25T13:20:00Z" w16du:dateUtc="2025-02-25T19:20:00Z">
         <w:r>
           <w:t>C</w:t>
         </w:r>
       </w:ins>
-      <w:del w:id="18" w:author="Shaffer, Victoria" w:date="2025-02-25T13:20:00Z" w16du:dateUtc="2025-02-25T19:20:00Z">
+      <w:del w:id="17" w:author="Shaffer, Victoria" w:date="2025-02-25T13:20:00Z" w16du:dateUtc="2025-02-25T19:20:00Z">
         <w:r>
           <w:delText>c</w:delText>
         </w:r>
@@ -5202,21 +5196,21 @@
         <w:lastRenderedPageBreak/>
         <w:t>(either based on social influence</w:t>
       </w:r>
+      <w:del w:id="18" w:author="Shaffer, Victoria" w:date="2025-02-25T13:21:00Z" w16du:dateUtc="2025-02-25T19:21:00Z">
+        <w:r>
+          <w:delText>,</w:delText>
+        </w:r>
+      </w:del>
+      <w:r>
+        <w:t xml:space="preserve"> or strength of detailed argumentation)</w:t>
+      </w:r>
+      <w:r>
+        <w:t xml:space="preserve"> </w:t>
+      </w:r>
+      <w:r>
+        <w:t xml:space="preserve">into a single system. </w:t>
+      </w:r>
       <w:del w:id="19" w:author="Shaffer, Victoria" w:date="2025-02-25T13:21:00Z" w16du:dateUtc="2025-02-25T19:21:00Z">
-        <w:r>
-          <w:delText>,</w:delText>
-        </w:r>
-      </w:del>
-      <w:r>
-        <w:t xml:space="preserve"> or strength of detailed argumentation)</w:t>
-      </w:r>
-      <w:r>
-        <w:t xml:space="preserve"> </w:t>
-      </w:r>
-      <w:r>
-        <w:t xml:space="preserve">into a single system. </w:t>
-      </w:r>
-      <w:del w:id="20" w:author="Shaffer, Victoria" w:date="2025-02-25T13:21:00Z" w16du:dateUtc="2025-02-25T19:21:00Z">
         <w:r>
           <w:delText xml:space="preserve">The </w:delText>
         </w:r>
@@ -5255,7 +5249,7 @@
       <w:r>
         <w:t xml:space="preserve">In </w:t>
       </w:r>
-      <w:del w:id="21" w:author="Shaffer, Victoria" w:date="2025-02-25T13:21:00Z" w16du:dateUtc="2025-02-25T19:21:00Z">
+      <w:del w:id="20" w:author="Shaffer, Victoria" w:date="2025-02-25T13:21:00Z" w16du:dateUtc="2025-02-25T19:21:00Z">
         <w:r>
           <w:delText xml:space="preserve">the </w:delText>
         </w:r>
@@ -5278,12 +5272,12 @@
       <w:r>
         <w:t xml:space="preserve">. The central route begins when the individual has reached enough motivation to actively process the persuasive argumentation given. This motivation can arise from the personal relevance of an issue (e.g., civil rights in the 60’s for </w:t>
       </w:r>
-      <w:del w:id="22" w:author="Shaffer, Victoria" w:date="2025-02-25T13:29:00Z" w16du:dateUtc="2025-02-25T19:29:00Z">
+      <w:del w:id="21" w:author="Shaffer, Victoria" w:date="2025-02-25T13:29:00Z" w16du:dateUtc="2025-02-25T19:29:00Z">
         <w:r>
           <w:delText xml:space="preserve">African </w:delText>
         </w:r>
       </w:del>
-      <w:ins w:id="23" w:author="Shaffer, Victoria" w:date="2025-02-25T13:29:00Z" w16du:dateUtc="2025-02-25T19:29:00Z">
+      <w:ins w:id="22" w:author="Shaffer, Victoria" w:date="2025-02-25T13:29:00Z" w16du:dateUtc="2025-02-25T19:29:00Z">
         <w:r>
           <w:t xml:space="preserve">Black </w:t>
         </w:r>
@@ -5291,7 +5285,7 @@
       <w:r>
         <w:t>Americans)</w:t>
       </w:r>
-      <w:del w:id="24" w:author="Shaffer, Victoria" w:date="2025-02-25T13:21:00Z" w16du:dateUtc="2025-02-25T19:21:00Z">
+      <w:del w:id="23" w:author="Shaffer, Victoria" w:date="2025-02-25T13:21:00Z" w16du:dateUtc="2025-02-25T19:21:00Z">
         <w:r>
           <w:delText>,</w:delText>
         </w:r>
@@ -5341,7 +5335,7 @@
       <w:r>
         <w:t>The increased proliferation of these favorable/unfavorable thoughts lead to changes in cognitive structure thereby lead</w:t>
       </w:r>
-      <w:ins w:id="25" w:author="Shaffer, Victoria" w:date="2025-02-25T13:22:00Z" w16du:dateUtc="2025-02-25T19:22:00Z">
+      <w:ins w:id="24" w:author="Shaffer, Victoria" w:date="2025-02-25T13:22:00Z" w16du:dateUtc="2025-02-25T19:22:00Z">
         <w:r>
           <w:t>ing</w:t>
         </w:r>
@@ -5352,15 +5346,15 @@
       <w:r>
         <w:t xml:space="preserve">are easier to access from memory, held with higher confidence, </w:t>
       </w:r>
+      <w:del w:id="25" w:author="Shaffer, Victoria" w:date="2025-02-25T13:22:00Z" w16du:dateUtc="2025-02-25T19:22:00Z">
+        <w:r>
+          <w:delText xml:space="preserve">are </w:delText>
+        </w:r>
+      </w:del>
+      <w:r>
+        <w:t xml:space="preserve">more persistent over time, </w:t>
+      </w:r>
       <w:del w:id="26" w:author="Shaffer, Victoria" w:date="2025-02-25T13:22:00Z" w16du:dateUtc="2025-02-25T19:22:00Z">
-        <w:r>
-          <w:delText xml:space="preserve">are </w:delText>
-        </w:r>
-      </w:del>
-      <w:r>
-        <w:t xml:space="preserve">more persistent over time, </w:t>
-      </w:r>
-      <w:del w:id="27" w:author="Shaffer, Victoria" w:date="2025-02-25T13:22:00Z" w16du:dateUtc="2025-02-25T19:22:00Z">
         <w:r>
           <w:delText xml:space="preserve">are </w:delText>
         </w:r>
@@ -5399,7 +5393,7 @@
       <w:r>
         <w:t xml:space="preserve"> </w:t>
       </w:r>
-      <w:del w:id="28" w:author="Shaffer, Victoria" w:date="2025-02-25T13:22:00Z" w16du:dateUtc="2025-02-25T19:22:00Z">
+      <w:del w:id="27" w:author="Shaffer, Victoria" w:date="2025-02-25T13:22:00Z" w16du:dateUtc="2025-02-25T19:22:00Z">
         <w:r>
           <w:delText xml:space="preserve">the </w:delText>
         </w:r>
@@ -5438,7 +5432,7 @@
       <w:r>
         <w:t>. The peripheral route is primarily comprised of simple cues that influence attitudes. For example, elements in a persuasive message (e.g., upbeat pop in the background) can prompt the feeling of positive emotions (e.g., happiness)</w:t>
       </w:r>
-      <w:del w:id="29" w:author="Shaffer, Victoria" w:date="2025-02-25T13:23:00Z" w16du:dateUtc="2025-02-25T19:23:00Z">
+      <w:del w:id="28" w:author="Shaffer, Victoria" w:date="2025-02-25T13:23:00Z" w16du:dateUtc="2025-02-25T19:23:00Z">
         <w:r>
           <w:delText>,</w:delText>
         </w:r>
@@ -5461,7 +5455,7 @@
       <w:r>
         <w:t xml:space="preserve"> from a trustworthy source (e.g., Center</w:t>
       </w:r>
-      <w:ins w:id="30" w:author="Shaffer, Victoria" w:date="2025-02-25T13:23:00Z" w16du:dateUtc="2025-02-25T19:23:00Z">
+      <w:ins w:id="29" w:author="Shaffer, Victoria" w:date="2025-02-25T13:23:00Z" w16du:dateUtc="2025-02-25T19:23:00Z">
         <w:r>
           <w:t>s</w:t>
         </w:r>
@@ -5523,7 +5517,7 @@
       <w:r>
         <w:tab/>
       </w:r>
-      <w:del w:id="31" w:author="Shaffer, Victoria" w:date="2025-02-25T13:23:00Z" w16du:dateUtc="2025-02-25T19:23:00Z">
+      <w:del w:id="30" w:author="Shaffer, Victoria" w:date="2025-02-25T13:23:00Z" w16du:dateUtc="2025-02-25T19:23:00Z">
         <w:r>
           <w:delText xml:space="preserve">The </w:delText>
         </w:r>
@@ -5572,7 +5566,7 @@
       <w:r>
         <w:t xml:space="preserve"> and Thompson (1999) claims that both cues/heuristics and message argumentation are parts of a larger category of information, defined as ‘persuasive evidence’. Thus, </w:t>
       </w:r>
-      <w:ins w:id="32" w:author="Shaffer, Victoria" w:date="2025-02-25T13:25:00Z" w16du:dateUtc="2025-02-25T19:25:00Z">
+      <w:ins w:id="31" w:author="Shaffer, Victoria" w:date="2025-02-25T13:25:00Z" w16du:dateUtc="2025-02-25T19:25:00Z">
         <w:r>
           <w:t xml:space="preserve">it is </w:t>
         </w:r>
@@ -5580,7 +5574,7 @@
       <w:r>
         <w:t xml:space="preserve">the content of the information itself, </w:t>
       </w:r>
-      <w:del w:id="33" w:author="Shaffer, Victoria" w:date="2025-02-25T13:25:00Z" w16du:dateUtc="2025-02-25T19:25:00Z">
+      <w:del w:id="32" w:author="Shaffer, Victoria" w:date="2025-02-25T13:25:00Z" w16du:dateUtc="2025-02-25T19:25:00Z">
         <w:r>
           <w:delText xml:space="preserve">and </w:delText>
         </w:r>
@@ -5588,7 +5582,7 @@
       <w:r>
         <w:t>not the route of processing</w:t>
       </w:r>
-      <w:ins w:id="34" w:author="Shaffer, Victoria" w:date="2025-02-25T13:25:00Z" w16du:dateUtc="2025-02-25T19:25:00Z">
+      <w:ins w:id="33" w:author="Shaffer, Victoria" w:date="2025-02-25T13:25:00Z" w16du:dateUtc="2025-02-25T19:25:00Z">
         <w:r>
           <w:t>,</w:t>
         </w:r>
@@ -5609,7 +5603,7 @@
       <w:r>
         <w:t xml:space="preserve"> states that differing information contents (e.g., is this a heuristic</w:t>
       </w:r>
-      <w:del w:id="35" w:author="Shaffer, Victoria" w:date="2025-02-25T13:25:00Z" w16du:dateUtc="2025-02-25T19:25:00Z">
+      <w:del w:id="34" w:author="Shaffer, Victoria" w:date="2025-02-25T13:25:00Z" w16du:dateUtc="2025-02-25T19:25:00Z">
         <w:r>
           <w:delText>,</w:delText>
         </w:r>
@@ -5617,12 +5611,12 @@
       <w:r>
         <w:t xml:space="preserve"> or a detailed argument?) are analogous to whipped cream in a can versus whipped cream in a tub; the distinctions between them are irrelevant insofar as it relates to how ‘persuasive evidence’ works to change minds. However, recent studies </w:t>
       </w:r>
-      <w:del w:id="36" w:author="Shaffer, Victoria" w:date="2025-02-25T13:28:00Z" w16du:dateUtc="2025-02-25T19:28:00Z">
+      <w:del w:id="35" w:author="Shaffer, Victoria" w:date="2025-02-25T13:28:00Z" w16du:dateUtc="2025-02-25T19:28:00Z">
         <w:r>
           <w:delText xml:space="preserve">indicate </w:delText>
         </w:r>
       </w:del>
-      <w:ins w:id="37" w:author="Shaffer, Victoria" w:date="2025-02-25T13:28:00Z" w16du:dateUtc="2025-02-25T19:28:00Z">
+      <w:ins w:id="36" w:author="Shaffer, Victoria" w:date="2025-02-25T13:28:00Z" w16du:dateUtc="2025-02-25T19:28:00Z">
         <w:r>
           <w:t xml:space="preserve">have shown </w:t>
         </w:r>
@@ -5630,7 +5624,7 @@
       <w:r>
         <w:t xml:space="preserve">that the </w:t>
       </w:r>
-      <w:del w:id="38" w:author="Shaffer, Victoria" w:date="2025-02-25T13:26:00Z" w16du:dateUtc="2025-02-25T19:26:00Z">
+      <w:del w:id="37" w:author="Shaffer, Victoria" w:date="2025-02-25T13:26:00Z" w16du:dateUtc="2025-02-25T19:26:00Z">
         <w:r>
           <w:delText xml:space="preserve">Unimodel has not been shown to sufficiently explain attitude change beyond the dual process models (Hedhli, 2022). The </w:delText>
         </w:r>
@@ -5638,12 +5632,12 @@
       <w:r>
         <w:t xml:space="preserve">dual process model </w:t>
       </w:r>
-      <w:del w:id="39" w:author="Shaffer, Victoria" w:date="2025-02-25T13:27:00Z" w16du:dateUtc="2025-02-25T19:27:00Z">
+      <w:del w:id="38" w:author="Shaffer, Victoria" w:date="2025-02-25T13:27:00Z" w16du:dateUtc="2025-02-25T19:27:00Z">
         <w:r>
           <w:delText xml:space="preserve">has been shown to be </w:delText>
         </w:r>
       </w:del>
-      <w:ins w:id="40" w:author="Shaffer, Victoria" w:date="2025-02-25T13:27:00Z" w16du:dateUtc="2025-02-25T19:27:00Z">
+      <w:ins w:id="39" w:author="Shaffer, Victoria" w:date="2025-02-25T13:27:00Z" w16du:dateUtc="2025-02-25T19:27:00Z">
         <w:r>
           <w:t xml:space="preserve">is </w:t>
         </w:r>
@@ -5651,12 +5645,12 @@
       <w:r>
         <w:t xml:space="preserve">more predictive than </w:t>
       </w:r>
-      <w:ins w:id="41" w:author="Shaffer, Victoria" w:date="2025-02-25T13:26:00Z" w16du:dateUtc="2025-02-25T19:26:00Z">
+      <w:ins w:id="40" w:author="Shaffer, Victoria" w:date="2025-02-25T13:26:00Z" w16du:dateUtc="2025-02-25T19:26:00Z">
         <w:r>
           <w:t>the</w:t>
         </w:r>
       </w:ins>
-      <w:del w:id="42" w:author="Shaffer, Victoria" w:date="2025-02-25T13:26:00Z" w16du:dateUtc="2025-02-25T19:26:00Z">
+      <w:del w:id="41" w:author="Shaffer, Victoria" w:date="2025-02-25T13:26:00Z" w16du:dateUtc="2025-02-25T19:26:00Z">
         <w:r>
           <w:delText>a</w:delText>
         </w:r>
@@ -5664,16 +5658,16 @@
       <w:r>
         <w:t xml:space="preserve"> </w:t>
       </w:r>
-      <w:commentRangeStart w:id="43"/>
+      <w:commentRangeStart w:id="42"/>
       <w:r>
         <w:t xml:space="preserve">unimodal </w:t>
       </w:r>
-      <w:commentRangeEnd w:id="43"/>
+      <w:commentRangeEnd w:id="42"/>
       <w:r>
         <w:rPr>
           <w:rStyle w:val="CommentReference"/>
         </w:rPr>
-        <w:commentReference w:id="43"/>
+        <w:commentReference w:id="42"/>
       </w:r>
       <w:r>
         <w:t xml:space="preserve">framework in several studies examining direct practical applications of advertising, retail experiences, and branding (Maheswaran, </w:t>
@@ -5694,12 +5688,12 @@
       <w:r>
         <w:t xml:space="preserve"> 2016). This literature indicates that the source of the cue in an advertisement (e.g., famous football player) is an especially influential cue for persuasion in conditions of low cognitive capacity</w:t>
       </w:r>
-      <w:ins w:id="44" w:author="Shaffer, Victoria" w:date="2025-02-25T13:28:00Z" w16du:dateUtc="2025-02-25T19:28:00Z">
+      <w:ins w:id="43" w:author="Shaffer, Victoria" w:date="2025-02-25T13:28:00Z" w16du:dateUtc="2025-02-25T19:28:00Z">
         <w:r>
           <w:t>.</w:t>
         </w:r>
       </w:ins>
-      <w:del w:id="45" w:author="Shaffer, Victoria" w:date="2025-02-25T13:28:00Z" w16du:dateUtc="2025-02-25T19:28:00Z">
+      <w:del w:id="44" w:author="Shaffer, Victoria" w:date="2025-02-25T13:28:00Z" w16du:dateUtc="2025-02-25T19:28:00Z">
         <w:r>
           <w:delText>;</w:delText>
         </w:r>
@@ -5707,28 +5701,28 @@
       <w:r>
         <w:t xml:space="preserve"> </w:t>
       </w:r>
-      <w:ins w:id="46" w:author="Shaffer, Victoria" w:date="2025-02-25T13:28:00Z" w16du:dateUtc="2025-02-25T19:28:00Z">
+      <w:ins w:id="45" w:author="Shaffer, Victoria" w:date="2025-02-25T13:28:00Z" w16du:dateUtc="2025-02-25T19:28:00Z">
         <w:r>
           <w:t>L</w:t>
         </w:r>
       </w:ins>
+      <w:del w:id="46" w:author="Shaffer, Victoria" w:date="2025-02-25T13:28:00Z" w16du:dateUtc="2025-02-25T19:28:00Z">
+        <w:r>
+          <w:delText>l</w:delText>
+        </w:r>
+      </w:del>
+      <w:r>
+        <w:t xml:space="preserve">ikewise, </w:t>
+      </w:r>
       <w:del w:id="47" w:author="Shaffer, Victoria" w:date="2025-02-25T13:28:00Z" w16du:dateUtc="2025-02-25T19:28:00Z">
         <w:r>
-          <w:delText>l</w:delText>
+          <w:delText xml:space="preserve">that </w:delText>
         </w:r>
       </w:del>
       <w:r>
-        <w:t xml:space="preserve">ikewise, </w:t>
+        <w:t>the persuasive function of a ‘brand name’ significantly increases when the recipient is highly engaged</w:t>
       </w:r>
       <w:del w:id="48" w:author="Shaffer, Victoria" w:date="2025-02-25T13:28:00Z" w16du:dateUtc="2025-02-25T19:28:00Z">
-        <w:r>
-          <w:delText xml:space="preserve">that </w:delText>
-        </w:r>
-      </w:del>
-      <w:r>
-        <w:t>the persuasive function of a ‘brand name’ significantly increases when the recipient is highly engaged</w:t>
-      </w:r>
-      <w:del w:id="49" w:author="Shaffer, Victoria" w:date="2025-02-25T13:28:00Z" w16du:dateUtc="2025-02-25T19:28:00Z">
         <w:r>
           <w:delText>,</w:delText>
         </w:r>
@@ -5781,11 +5775,11 @@
         <w:pStyle w:val="Heading2"/>
         <w:spacing w:line="480" w:lineRule="auto"/>
       </w:pPr>
-      <w:bookmarkStart w:id="50" w:name="_Toc190088123"/>
+      <w:bookmarkStart w:id="49" w:name="_Toc190088123"/>
       <w:r>
         <w:t>Social Consensus</w:t>
       </w:r>
-      <w:bookmarkEnd w:id="50"/>
+      <w:bookmarkEnd w:id="49"/>
     </w:p>
     <w:p>
       <w:pPr>
@@ -5828,7 +5822,7 @@
       <w:r>
         <w:t xml:space="preserve">for many topics </w:t>
       </w:r>
-      <w:del w:id="51" w:author="Shaffer, Victoria" w:date="2025-02-25T13:30:00Z" w16du:dateUtc="2025-02-25T19:30:00Z">
+      <w:del w:id="50" w:author="Shaffer, Victoria" w:date="2025-02-25T13:30:00Z" w16du:dateUtc="2025-02-25T19:30:00Z">
         <w:r>
           <w:delText>(</w:delText>
         </w:r>
@@ -5845,7 +5839,7 @@
       <w:r>
         <w:t xml:space="preserve"> </w:t>
       </w:r>
-      <w:ins w:id="52" w:author="Shaffer, Victoria" w:date="2025-02-25T13:30:00Z" w16du:dateUtc="2025-02-25T19:30:00Z">
+      <w:ins w:id="51" w:author="Shaffer, Victoria" w:date="2025-02-25T13:30:00Z" w16du:dateUtc="2025-02-25T19:30:00Z">
         <w:r>
           <w:t xml:space="preserve">(e.g., </w:t>
         </w:r>
@@ -5875,7 +5869,7 @@
       <w:r>
         <w:t xml:space="preserve"> demographic variables and other individual differences. Conversely, when a social consensus does not exist (new circumstances</w:t>
       </w:r>
-      <w:del w:id="53" w:author="Shaffer, Victoria" w:date="2025-02-25T13:30:00Z" w16du:dateUtc="2025-02-25T19:30:00Z">
+      <w:del w:id="52" w:author="Shaffer, Victoria" w:date="2025-02-25T13:30:00Z" w16du:dateUtc="2025-02-25T19:30:00Z">
         <w:r>
           <w:delText>,</w:delText>
         </w:r>
@@ -5938,13 +5932,13 @@
       <w:r>
         <w:t xml:space="preserve">access to </w:t>
       </w:r>
-      <w:commentRangeStart w:id="54"/>
-      <w:del w:id="55" w:author="Duan, Sean (MU-Student)" w:date="2025-03-10T12:57:00Z" w16du:dateUtc="2025-03-10T17:57:00Z">
+      <w:commentRangeStart w:id="53"/>
+      <w:del w:id="54" w:author="Duan, Sean (MU-Student)" w:date="2025-03-10T12:57:00Z" w16du:dateUtc="2025-03-10T17:57:00Z">
         <w:r>
           <w:delText>universal healthcare</w:delText>
         </w:r>
       </w:del>
-      <w:ins w:id="56" w:author="Duan, Sean (MU-Student)" w:date="2025-03-10T12:57:00Z" w16du:dateUtc="2025-03-10T17:57:00Z">
+      <w:ins w:id="55" w:author="Duan, Sean (MU-Student)" w:date="2025-03-10T12:57:00Z" w16du:dateUtc="2025-03-10T17:57:00Z">
         <w:r>
           <w:t>UHC</w:t>
         </w:r>
@@ -5952,12 +5946,12 @@
       <w:r>
         <w:t xml:space="preserve"> </w:t>
       </w:r>
-      <w:commentRangeEnd w:id="54"/>
+      <w:commentRangeEnd w:id="53"/>
       <w:r>
         <w:rPr>
           <w:rStyle w:val="CommentReference"/>
         </w:rPr>
-        <w:commentReference w:id="54"/>
+        <w:commentReference w:id="53"/>
       </w:r>
       <w:r>
         <w:t>are</w:t>
@@ -6028,7 +6022,7 @@
         </w:rPr>
         <w:t xml:space="preserve"> survey of 9,972 otolaryngologists, conducted in 2013, found that 40 percent of the surgeons who are Republicans believed that the </w:t>
       </w:r>
-      <w:del w:id="57" w:author="Shaffer, Victoria" w:date="2025-02-25T13:32:00Z" w16du:dateUtc="2025-02-25T19:32:00Z">
+      <w:del w:id="56" w:author="Shaffer, Victoria" w:date="2025-02-25T13:32:00Z" w16du:dateUtc="2025-02-25T19:32:00Z">
         <w:r>
           <w:rPr>
             <w:szCs w:val="24"/>
@@ -6036,7 +6030,7 @@
           <w:delText xml:space="preserve">ACA </w:delText>
         </w:r>
       </w:del>
-      <w:ins w:id="58" w:author="Shaffer, Victoria" w:date="2025-02-25T13:32:00Z" w16du:dateUtc="2025-02-25T19:32:00Z">
+      <w:ins w:id="57" w:author="Shaffer, Victoria" w:date="2025-02-25T13:32:00Z" w16du:dateUtc="2025-02-25T19:32:00Z">
         <w:r>
           <w:rPr>
             <w:szCs w:val="24"/>
@@ -6074,7 +6068,7 @@
         </w:rPr>
         <w:t xml:space="preserve"> presidential candidate Donald J. Trump (2015) speaking on the emerging social consensus amongst </w:t>
       </w:r>
-      <w:ins w:id="59" w:author="Shaffer, Victoria" w:date="2025-02-25T13:32:00Z" w16du:dateUtc="2025-02-25T19:32:00Z">
+      <w:ins w:id="58" w:author="Shaffer, Victoria" w:date="2025-02-25T13:32:00Z" w16du:dateUtc="2025-02-25T19:32:00Z">
         <w:r>
           <w:rPr>
             <w:szCs w:val="24"/>
@@ -6082,7 +6076,7 @@
           <w:t>R</w:t>
         </w:r>
       </w:ins>
-      <w:del w:id="60" w:author="Shaffer, Victoria" w:date="2025-02-25T13:32:00Z" w16du:dateUtc="2025-02-25T19:32:00Z">
+      <w:del w:id="59" w:author="Shaffer, Victoria" w:date="2025-02-25T13:32:00Z" w16du:dateUtc="2025-02-25T19:32:00Z">
         <w:r>
           <w:rPr>
             <w:szCs w:val="24"/>
@@ -6136,7 +6130,7 @@
       <w:pPr>
         <w:spacing w:line="480" w:lineRule="auto"/>
         <w:rPr>
-          <w:del w:id="61" w:author="Shaffer, Victoria" w:date="2025-02-25T13:33:00Z" w16du:dateUtc="2025-02-25T19:33:00Z"/>
+          <w:del w:id="60" w:author="Shaffer, Victoria" w:date="2025-02-25T13:33:00Z" w16du:dateUtc="2025-02-25T19:33:00Z"/>
           <w:szCs w:val="24"/>
         </w:rPr>
       </w:pPr>
@@ -6147,7 +6141,7 @@
         <w:lastRenderedPageBreak/>
         <w:t xml:space="preserve">Scientific consensus is clear </w:t>
       </w:r>
-      <w:del w:id="62" w:author="Shaffer, Victoria" w:date="2025-02-25T13:33:00Z" w16du:dateUtc="2025-02-25T19:33:00Z">
+      <w:del w:id="61" w:author="Shaffer, Victoria" w:date="2025-02-25T13:33:00Z" w16du:dateUtc="2025-02-25T19:33:00Z">
         <w:r>
           <w:rPr>
             <w:szCs w:val="24"/>
@@ -6161,7 +6155,7 @@
         </w:rPr>
         <w:t xml:space="preserve">that vaccines do not cause autism; however, this has not resulted in broad social consensus, with roughly 6% of Americans believing that vaccines cause autism and over 50% being “unsure” about the presence or absence of a relationship (Newport et al., 2015). The dangers here are apparent, as increased social consensus (in some subgroups) that vaccination is related to autism has directly resulted in a 1.7x increase in </w:t>
       </w:r>
-      <w:del w:id="63" w:author="Shaffer, Victoria" w:date="2025-02-25T13:33:00Z" w16du:dateUtc="2025-02-25T19:33:00Z">
+      <w:del w:id="62" w:author="Shaffer, Victoria" w:date="2025-02-25T13:33:00Z" w16du:dateUtc="2025-02-25T19:33:00Z">
         <w:r>
           <w:rPr>
             <w:szCs w:val="24"/>
@@ -6198,7 +6192,7 @@
       <w:pPr>
         <w:spacing w:line="480" w:lineRule="auto"/>
         <w:rPr>
-          <w:del w:id="64" w:author="Shaffer, Victoria" w:date="2025-02-25T13:33:00Z" w16du:dateUtc="2025-02-25T19:33:00Z"/>
+          <w:del w:id="63" w:author="Shaffer, Victoria" w:date="2025-02-25T13:33:00Z" w16du:dateUtc="2025-02-25T19:33:00Z"/>
           <w:szCs w:val="24"/>
         </w:rPr>
       </w:pPr>
@@ -6216,13 +6210,13 @@
         <w:pStyle w:val="Heading2"/>
         <w:spacing w:line="480" w:lineRule="auto"/>
       </w:pPr>
-      <w:bookmarkStart w:id="65" w:name="_Hlk172903922"/>
-      <w:bookmarkStart w:id="66" w:name="_Toc190088124"/>
+      <w:bookmarkStart w:id="64" w:name="_Hlk172903922"/>
+      <w:bookmarkStart w:id="65" w:name="_Toc190088124"/>
       <w:r>
         <w:t>Moral Conviction</w:t>
       </w:r>
+      <w:bookmarkEnd w:id="64"/>
       <w:bookmarkEnd w:id="65"/>
-      <w:bookmarkEnd w:id="66"/>
     </w:p>
     <w:p>
       <w:pPr>
@@ -6232,7 +6226,7 @@
       <w:r>
         <w:t xml:space="preserve">Another element that impacts formation and change of polarized beliefs is </w:t>
       </w:r>
-      <w:ins w:id="67" w:author="Shaffer, Victoria" w:date="2025-02-25T13:40:00Z" w16du:dateUtc="2025-02-25T19:40:00Z">
+      <w:ins w:id="66" w:author="Shaffer, Victoria" w:date="2025-02-25T13:40:00Z" w16du:dateUtc="2025-02-25T19:40:00Z">
         <w:r>
           <w:t xml:space="preserve">a person’s </w:t>
         </w:r>
@@ -6243,7 +6237,7 @@
       <w:r>
         <w:t>conviction</w:t>
       </w:r>
-      <w:ins w:id="68" w:author="Shaffer, Victoria" w:date="2025-02-25T13:41:00Z" w16du:dateUtc="2025-02-25T19:41:00Z">
+      <w:ins w:id="67" w:author="Shaffer, Victoria" w:date="2025-02-25T13:41:00Z" w16du:dateUtc="2025-02-25T19:41:00Z">
         <w:r>
           <w:t>, which is defined as</w:t>
         </w:r>
@@ -6251,19 +6245,19 @@
           <w:t xml:space="preserve"> </w:t>
         </w:r>
       </w:ins>
-      <w:ins w:id="69" w:author="Duan, Sean (MU-Student)" w:date="2025-03-10T13:07:00Z" w16du:dateUtc="2025-03-10T18:07:00Z">
+      <w:ins w:id="68" w:author="Duan, Sean (MU-Student)" w:date="2025-03-10T13:07:00Z" w16du:dateUtc="2025-03-10T18:07:00Z">
         <w:r>
           <w:t>“</w:t>
         </w:r>
       </w:ins>
-      <w:ins w:id="70" w:author="Shaffer, Victoria" w:date="2025-02-25T13:43:00Z" w16du:dateUtc="2025-02-25T19:43:00Z">
-        <w:del w:id="71" w:author="Duan, Sean (MU-Student)" w:date="2025-03-10T13:07:00Z" w16du:dateUtc="2025-03-10T18:07:00Z">
+      <w:ins w:id="69" w:author="Shaffer, Victoria" w:date="2025-02-25T13:43:00Z" w16du:dateUtc="2025-02-25T19:43:00Z">
+        <w:del w:id="70" w:author="Duan, Sean (MU-Student)" w:date="2025-03-10T13:07:00Z" w16du:dateUtc="2025-03-10T18:07:00Z">
           <w:r>
             <w:delText xml:space="preserve">a </w:delText>
           </w:r>
         </w:del>
       </w:ins>
-      <w:ins w:id="72" w:author="Duan, Sean (MU-Student)" w:date="2025-03-10T13:07:00Z" w16du:dateUtc="2025-03-10T18:07:00Z">
+      <w:ins w:id="71" w:author="Duan, Sean (MU-Student)" w:date="2025-03-10T13:07:00Z" w16du:dateUtc="2025-03-10T18:07:00Z">
         <w:r>
           <w:t>t</w:t>
         </w:r>
@@ -6274,7 +6268,7 @@
           <w:t>”</w:t>
         </w:r>
       </w:ins>
-      <w:ins w:id="73" w:author="Duan, Sean (MU-Student)" w:date="2025-03-10T13:09:00Z" w16du:dateUtc="2025-03-10T18:09:00Z">
+      <w:ins w:id="72" w:author="Duan, Sean (MU-Student)" w:date="2025-03-10T13:09:00Z" w16du:dateUtc="2025-03-10T18:09:00Z">
         <w:r>
           <w:t xml:space="preserve"> (</w:t>
         </w:r>
@@ -6282,7 +6276,7 @@
         <w:r>
           <w:rPr>
             <w:highlight w:val="yellow"/>
-            <w:rPrChange w:id="74" w:author="Duan, Sean (MU-Student)" w:date="2025-03-10T13:10:00Z" w16du:dateUtc="2025-03-10T18:10:00Z">
+            <w:rPrChange w:id="73" w:author="Duan, Sean (MU-Student)" w:date="2025-03-10T13:10:00Z" w16du:dateUtc="2025-03-10T18:10:00Z">
               <w:rPr/>
             </w:rPrChange>
           </w:rPr>
@@ -6290,23 +6284,23 @@
         </w:r>
       </w:ins>
       <w:proofErr w:type="spellEnd"/>
-      <w:ins w:id="75" w:author="Duan, Sean (MU-Student)" w:date="2025-03-10T13:10:00Z" w16du:dateUtc="2025-03-10T18:10:00Z">
+      <w:ins w:id="74" w:author="Duan, Sean (MU-Student)" w:date="2025-03-10T13:10:00Z" w16du:dateUtc="2025-03-10T18:10:00Z">
         <w:r>
           <w:rPr>
             <w:highlight w:val="yellow"/>
-            <w:rPrChange w:id="76" w:author="Duan, Sean (MU-Student)" w:date="2025-03-10T13:10:00Z" w16du:dateUtc="2025-03-10T18:10:00Z">
+            <w:rPrChange w:id="75" w:author="Duan, Sean (MU-Student)" w:date="2025-03-10T13:10:00Z" w16du:dateUtc="2025-03-10T18:10:00Z">
               <w:rPr/>
             </w:rPrChange>
           </w:rPr>
           <w:t>, 2021</w:t>
         </w:r>
       </w:ins>
-      <w:ins w:id="77" w:author="Duan, Sean (MU-Student)" w:date="2025-03-10T13:09:00Z" w16du:dateUtc="2025-03-10T18:09:00Z">
+      <w:ins w:id="76" w:author="Duan, Sean (MU-Student)" w:date="2025-03-10T13:09:00Z" w16du:dateUtc="2025-03-10T18:09:00Z">
         <w:r>
           <w:t>)</w:t>
         </w:r>
       </w:ins>
-      <w:del w:id="78" w:author="Duan, Sean (MU-Student)" w:date="2025-03-10T13:09:00Z" w16du:dateUtc="2025-03-10T18:09:00Z">
+      <w:del w:id="77" w:author="Duan, Sean (MU-Student)" w:date="2025-03-10T13:09:00Z" w16du:dateUtc="2025-03-10T18:09:00Z">
         <w:r>
           <w:delText xml:space="preserve">, because many polarized beliefs originate from such circumstances. </w:delText>
         </w:r>
@@ -6368,33 +6362,33 @@
       <w:r>
         <w:t xml:space="preserve">oral conviction is unique in that it </w:t>
       </w:r>
-      <w:ins w:id="79" w:author="Shaffer, Victoria" w:date="2025-02-25T13:42:00Z" w16du:dateUtc="2025-02-25T19:42:00Z">
+      <w:ins w:id="78" w:author="Shaffer, Victoria" w:date="2025-02-25T13:42:00Z" w16du:dateUtc="2025-02-25T19:42:00Z">
         <w:r>
           <w:t xml:space="preserve">is functionally independent </w:t>
         </w:r>
       </w:ins>
+      <w:del w:id="79" w:author="Shaffer, Victoria" w:date="2025-02-25T13:42:00Z" w16du:dateUtc="2025-02-25T19:42:00Z">
+        <w:r>
+          <w:delText xml:space="preserve">functions in a way that is psychologically distinct </w:delText>
+        </w:r>
+      </w:del>
+      <w:r>
+        <w:t>from other attitude constructs (e.g., attitudes that are strong or certain are not necessarily highly moralized). For example, Wright and colleagues (2008)</w:t>
+      </w:r>
       <w:del w:id="80" w:author="Shaffer, Victoria" w:date="2025-02-25T13:42:00Z" w16du:dateUtc="2025-02-25T19:42:00Z">
         <w:r>
-          <w:delText xml:space="preserve">functions in a way that is psychologically distinct </w:delText>
+          <w:delText>,</w:delText>
         </w:r>
       </w:del>
       <w:r>
-        <w:t>from other attitude constructs (e.g., attitudes that are strong or certain are not necessarily highly moralized). For example, Wright and colleagues (2008)</w:t>
-      </w:r>
-      <w:del w:id="81" w:author="Shaffer, Victoria" w:date="2025-02-25T13:42:00Z" w16du:dateUtc="2025-02-25T19:42:00Z">
-        <w:r>
-          <w:delText>,</w:delText>
-        </w:r>
-      </w:del>
-      <w:r>
         <w:t xml:space="preserve"> found that individual differences in moral conviction</w:t>
       </w:r>
-      <w:ins w:id="82" w:author="Duan, Sean (MU-Student)" w:date="2025-03-10T13:12:00Z" w16du:dateUtc="2025-03-10T18:12:00Z">
+      <w:ins w:id="81" w:author="Duan, Sean (MU-Student)" w:date="2025-03-10T13:12:00Z" w16du:dateUtc="2025-03-10T18:12:00Z">
         <w:r>
           <w:t xml:space="preserve">, after already controlling for more common attitude constructs (e.g., </w:t>
         </w:r>
       </w:ins>
-      <w:ins w:id="83" w:author="Duan, Sean (MU-Student)" w:date="2025-03-10T13:13:00Z" w16du:dateUtc="2025-03-10T18:13:00Z">
+      <w:ins w:id="82" w:author="Duan, Sean (MU-Student)" w:date="2025-03-10T13:13:00Z" w16du:dateUtc="2025-03-10T18:13:00Z">
         <w:r>
           <w:t>attitude extremity, importance, certainty, centrality, and ambivalence)</w:t>
         </w:r>
@@ -6594,7 +6588,7 @@
       <w:r>
         <w:t>. Carpenter and colleagues (2013) Functional Attitude Theory states that beliefs about attitudes that have high moral conviction and represents something about oneself (e.g., I love recycling, which makes me a good person) are more easily changed when emphasizing image-based considerations and downplaying the intrinsic qualities of the attitude object (e.g., recycling because you are environmentally conscious versus recycling to get some monetary compensation). Another important interaction between moral conviction and attitude change is the ‘inoculation’ of individuals against the effects of peer and authority influence. Individuals that feel strong moral conviction about a belief do so because of a ‘greater moral purpose’</w:t>
       </w:r>
-      <w:ins w:id="84" w:author="Shaffer, Victoria" w:date="2025-02-25T13:48:00Z" w16du:dateUtc="2025-02-25T19:48:00Z">
+      <w:ins w:id="83" w:author="Shaffer, Victoria" w:date="2025-02-25T13:48:00Z" w16du:dateUtc="2025-02-25T19:48:00Z">
         <w:r>
           <w:t>,</w:t>
         </w:r>
@@ -6602,15 +6596,15 @@
       <w:r>
         <w:t xml:space="preserve"> </w:t>
       </w:r>
+      <w:del w:id="84" w:author="Shaffer, Victoria" w:date="2025-02-25T13:48:00Z" w16du:dateUtc="2025-02-25T19:48:00Z">
+        <w:r>
+          <w:delText>+</w:delText>
+        </w:r>
+      </w:del>
+      <w:r>
+        <w:t>underlying the structures of authority</w:t>
+      </w:r>
       <w:del w:id="85" w:author="Shaffer, Victoria" w:date="2025-02-25T13:48:00Z" w16du:dateUtc="2025-02-25T19:48:00Z">
-        <w:r>
-          <w:delText>+</w:delText>
-        </w:r>
-      </w:del>
-      <w:r>
-        <w:t>underlying the structures of authority</w:t>
-      </w:r>
-      <w:del w:id="86" w:author="Shaffer, Victoria" w:date="2025-02-25T13:48:00Z" w16du:dateUtc="2025-02-25T19:48:00Z">
         <w:r>
           <w:delText>,</w:delText>
         </w:r>
@@ -6655,7 +6649,7 @@
       <w:r>
         <w:t>belief</w:t>
       </w:r>
-      <w:ins w:id="87" w:author="Shaffer, Victoria" w:date="2025-02-25T13:49:00Z" w16du:dateUtc="2025-02-25T19:49:00Z">
+      <w:ins w:id="86" w:author="Shaffer, Victoria" w:date="2025-02-25T13:49:00Z" w16du:dateUtc="2025-02-25T19:49:00Z">
         <w:r>
           <w:t>s</w:t>
         </w:r>
@@ -6675,7 +6669,7 @@
       <w:r>
         <w:t xml:space="preserve"> is a reasonable next step</w:t>
       </w:r>
-      <w:ins w:id="88" w:author="Duan, Sean (MU-Student)" w:date="2025-03-10T13:14:00Z" w16du:dateUtc="2025-03-10T18:14:00Z">
+      <w:ins w:id="87" w:author="Duan, Sean (MU-Student)" w:date="2025-03-10T13:14:00Z" w16du:dateUtc="2025-03-10T18:14:00Z">
         <w:r>
           <w:t xml:space="preserve"> as a means to change</w:t>
         </w:r>
@@ -6689,12 +6683,12 @@
       <w:r>
         <w:t xml:space="preserve"> While some evidence indicates that the degree of perceived moral conviction can change, the mechanisms through which </w:t>
       </w:r>
-      <w:del w:id="89" w:author="Shaffer, Victoria" w:date="2025-02-25T13:50:00Z" w16du:dateUtc="2025-02-25T19:50:00Z">
+      <w:del w:id="88" w:author="Shaffer, Victoria" w:date="2025-02-25T13:50:00Z" w16du:dateUtc="2025-02-25T19:50:00Z">
         <w:r>
           <w:delText xml:space="preserve">it </w:delText>
         </w:r>
       </w:del>
-      <w:ins w:id="90" w:author="Shaffer, Victoria" w:date="2025-02-25T13:50:00Z" w16du:dateUtc="2025-02-25T19:50:00Z">
+      <w:ins w:id="89" w:author="Shaffer, Victoria" w:date="2025-02-25T13:50:00Z" w16du:dateUtc="2025-02-25T19:50:00Z">
         <w:r>
           <w:t xml:space="preserve">moral </w:t>
         </w:r>
@@ -6710,7 +6704,7 @@
           <w:t xml:space="preserve"> </w:t>
         </w:r>
       </w:ins>
-      <w:del w:id="91" w:author="Shaffer, Victoria" w:date="2025-02-25T13:50:00Z" w16du:dateUtc="2025-02-25T19:50:00Z">
+      <w:del w:id="90" w:author="Shaffer, Victoria" w:date="2025-02-25T13:50:00Z" w16du:dateUtc="2025-02-25T19:50:00Z">
         <w:r>
           <w:delText xml:space="preserve">does so </w:delText>
         </w:r>
@@ -6722,7 +6716,7 @@
         <w:lastRenderedPageBreak/>
         <w:t>debated. For example, historical evidence indicates that some things that were once considered preferences (cigarette smoking in the 20’s-30’s) can evolve into morally weighted judgements (smoking seen as an ‘uncouth’ habit)</w:t>
       </w:r>
-      <w:del w:id="92" w:author="Shaffer, Victoria" w:date="2025-02-25T13:50:00Z" w16du:dateUtc="2025-02-25T19:50:00Z">
+      <w:del w:id="91" w:author="Shaffer, Victoria" w:date="2025-02-25T13:50:00Z" w16du:dateUtc="2025-02-25T19:50:00Z">
         <w:r>
           <w:delText>,</w:delText>
         </w:r>
@@ -6758,17 +6752,17 @@
         <w:pStyle w:val="Heading2"/>
         <w:spacing w:line="480" w:lineRule="auto"/>
         <w:rPr>
-          <w:del w:id="93" w:author="Duan, Sean (MU-Student)" w:date="2025-03-11T11:47:00Z" w16du:dateUtc="2025-03-11T16:47:00Z"/>
-        </w:rPr>
-      </w:pPr>
-      <w:bookmarkStart w:id="94" w:name="_Toc190088125"/>
-      <w:commentRangeStart w:id="95"/>
-      <w:del w:id="96" w:author="Duan, Sean (MU-Student)" w:date="2025-03-11T11:47:00Z" w16du:dateUtc="2025-03-11T16:47:00Z">
+          <w:del w:id="92" w:author="Duan, Sean (MU-Student)" w:date="2025-03-11T11:47:00Z" w16du:dateUtc="2025-03-11T16:47:00Z"/>
+        </w:rPr>
+      </w:pPr>
+      <w:bookmarkStart w:id="93" w:name="_Toc190088125"/>
+      <w:commentRangeStart w:id="94"/>
+      <w:del w:id="95" w:author="Duan, Sean (MU-Student)" w:date="2025-03-11T11:47:00Z" w16du:dateUtc="2025-03-11T16:47:00Z">
         <w:r>
           <w:delText>Individual Differences</w:delText>
         </w:r>
-        <w:bookmarkEnd w:id="94"/>
-        <w:commentRangeEnd w:id="95"/>
+        <w:bookmarkEnd w:id="93"/>
+        <w:commentRangeEnd w:id="94"/>
         <w:r>
           <w:rPr>
             <w:rStyle w:val="CommentReference"/>
@@ -6778,7 +6772,7 @@
             <w:kern w:val="2"/>
             <w14:ligatures w14:val="standardContextual"/>
           </w:rPr>
-          <w:commentReference w:id="95"/>
+          <w:commentReference w:id="94"/>
         </w:r>
       </w:del>
     </w:p>
@@ -6787,11 +6781,11 @@
         <w:pStyle w:val="BodyText"/>
         <w:spacing w:line="480" w:lineRule="auto"/>
         <w:rPr>
-          <w:del w:id="97" w:author="Duan, Sean (MU-Student)" w:date="2025-03-11T11:47:00Z" w16du:dateUtc="2025-03-11T16:47:00Z"/>
-          <w:szCs w:val="24"/>
-        </w:rPr>
-      </w:pPr>
-      <w:del w:id="98" w:author="Duan, Sean (MU-Student)" w:date="2025-03-11T11:47:00Z" w16du:dateUtc="2025-03-11T16:47:00Z">
+          <w:del w:id="96" w:author="Duan, Sean (MU-Student)" w:date="2025-03-11T11:47:00Z" w16du:dateUtc="2025-03-11T16:47:00Z"/>
+          <w:szCs w:val="24"/>
+        </w:rPr>
+      </w:pPr>
+      <w:del w:id="97" w:author="Duan, Sean (MU-Student)" w:date="2025-03-11T11:47:00Z" w16du:dateUtc="2025-03-11T16:47:00Z">
         <w:r>
           <w:rPr>
             <w:szCs w:val="24"/>
@@ -6824,7 +6818,7 @@
           <w:delText xml:space="preserve"> </w:delText>
         </w:r>
       </w:del>
-      <w:del w:id="99" w:author="Duan, Sean (MU-Student)" w:date="2025-03-11T11:44:00Z" w16du:dateUtc="2025-03-11T16:44:00Z">
+      <w:del w:id="98" w:author="Duan, Sean (MU-Student)" w:date="2025-03-11T11:44:00Z" w16du:dateUtc="2025-03-11T16:44:00Z">
         <w:r>
           <w:rPr>
             <w:szCs w:val="24"/>
@@ -6843,7 +6837,7 @@
           </w:rPr>
           <w:delText xml:space="preserve"> </w:delText>
         </w:r>
-        <w:commentRangeStart w:id="100"/>
+        <w:commentRangeStart w:id="99"/>
         <w:r>
           <w:rPr>
             <w:szCs w:val="24"/>
@@ -6868,12 +6862,12 @@
           </w:rPr>
           <w:delText>concepts of ‘right’ and ‘wrong’</w:delText>
         </w:r>
-        <w:commentRangeEnd w:id="100"/>
+        <w:commentRangeEnd w:id="99"/>
         <w:r>
           <w:rPr>
             <w:rStyle w:val="CommentReference"/>
           </w:rPr>
-          <w:commentReference w:id="100"/>
+          <w:commentReference w:id="99"/>
         </w:r>
         <w:r>
           <w:rPr>
@@ -6882,9 +6876,9 @@
           <w:delText xml:space="preserve">, which directly impact openness to attitude change as well as the effectiveness of persuasion (Brady and Wheeler, 1996). </w:delText>
         </w:r>
       </w:del>
-      <w:moveFromRangeStart w:id="101" w:author="Duan, Sean (MU-Student)" w:date="2025-03-11T11:43:00Z" w:name="move192585815"/>
-      <w:moveFrom w:id="102" w:author="Duan, Sean (MU-Student)" w:date="2025-03-11T11:43:00Z" w16du:dateUtc="2025-03-11T16:43:00Z">
-        <w:del w:id="103" w:author="Duan, Sean (MU-Student)" w:date="2025-03-11T11:44:00Z" w16du:dateUtc="2025-03-11T16:44:00Z">
+      <w:moveFromRangeStart w:id="100" w:author="Duan, Sean (MU-Student)" w:date="2025-03-11T11:43:00Z" w:name="move192585815"/>
+      <w:moveFrom w:id="101" w:author="Duan, Sean (MU-Student)" w:date="2025-03-11T11:43:00Z" w16du:dateUtc="2025-03-11T16:43:00Z">
+        <w:del w:id="102" w:author="Duan, Sean (MU-Student)" w:date="2025-03-11T11:44:00Z" w16du:dateUtc="2025-03-11T16:44:00Z">
           <w:r>
             <w:rPr>
               <w:szCs w:val="24"/>
@@ -6893,7 +6887,7 @@
           </w:r>
         </w:del>
       </w:moveFrom>
-      <w:moveFromRangeEnd w:id="101"/>
+      <w:moveFromRangeEnd w:id="100"/>
     </w:p>
     <w:p>
       <w:pPr>
@@ -6901,11 +6895,11 @@
         <w:spacing w:line="480" w:lineRule="auto"/>
         <w:ind w:firstLine="720"/>
         <w:rPr>
-          <w:del w:id="104" w:author="Duan, Sean (MU-Student)" w:date="2025-03-11T11:47:00Z" w16du:dateUtc="2025-03-11T16:47:00Z"/>
-          <w:szCs w:val="24"/>
-        </w:rPr>
-      </w:pPr>
-      <w:del w:id="105" w:author="Duan, Sean (MU-Student)" w:date="2025-03-11T11:47:00Z" w16du:dateUtc="2025-03-11T16:47:00Z">
+          <w:del w:id="103" w:author="Duan, Sean (MU-Student)" w:date="2025-03-11T11:47:00Z" w16du:dateUtc="2025-03-11T16:47:00Z"/>
+          <w:szCs w:val="24"/>
+        </w:rPr>
+      </w:pPr>
+      <w:del w:id="104" w:author="Duan, Sean (MU-Student)" w:date="2025-03-11T11:47:00Z" w16du:dateUtc="2025-03-11T16:47:00Z">
         <w:r>
           <w:rPr>
             <w:szCs w:val="24"/>
@@ -6991,32 +6985,32 @@
         <w:pStyle w:val="Heading2"/>
         <w:spacing w:line="480" w:lineRule="auto"/>
       </w:pPr>
-      <w:bookmarkStart w:id="106" w:name="_Toc190088126"/>
+      <w:bookmarkStart w:id="105" w:name="_Toc190088126"/>
       <w:r>
         <w:t>Need for Further Research</w:t>
       </w:r>
-      <w:bookmarkEnd w:id="106"/>
+      <w:bookmarkEnd w:id="105"/>
     </w:p>
     <w:p>
       <w:pPr>
         <w:spacing w:line="480" w:lineRule="auto"/>
         <w:rPr>
-          <w:ins w:id="107" w:author="Duan, Sean (MU-Student)" w:date="2025-03-10T13:51:00Z" w16du:dateUtc="2025-03-10T18:51:00Z"/>
-          <w:szCs w:val="24"/>
-        </w:rPr>
-        <w:pPrChange w:id="108" w:author="Duan, Sean (MU-Student)" w:date="2025-03-11T11:47:00Z" w16du:dateUtc="2025-03-11T16:47:00Z">
+          <w:ins w:id="106" w:author="Duan, Sean (MU-Student)" w:date="2025-03-10T13:51:00Z" w16du:dateUtc="2025-03-10T18:51:00Z"/>
+          <w:szCs w:val="24"/>
+        </w:rPr>
+        <w:pPrChange w:id="107" w:author="Duan, Sean (MU-Student)" w:date="2025-03-11T11:47:00Z" w16du:dateUtc="2025-03-11T16:47:00Z">
           <w:pPr>
             <w:spacing w:line="480" w:lineRule="auto"/>
             <w:ind w:left="720" w:hanging="720"/>
           </w:pPr>
         </w:pPrChange>
       </w:pPr>
-      <w:del w:id="109" w:author="Duan, Sean (MU-Student)" w:date="2025-03-11T11:47:00Z" w16du:dateUtc="2025-03-11T16:47:00Z">
+      <w:del w:id="108" w:author="Duan, Sean (MU-Student)" w:date="2025-03-11T11:47:00Z" w16du:dateUtc="2025-03-11T16:47:00Z">
         <w:r>
           <w:tab/>
         </w:r>
       </w:del>
-      <w:ins w:id="110" w:author="Duan, Sean (MU-Student)" w:date="2025-03-10T13:57:00Z" w16du:dateUtc="2025-03-10T18:57:00Z">
+      <w:ins w:id="109" w:author="Duan, Sean (MU-Student)" w:date="2025-03-10T13:57:00Z" w16du:dateUtc="2025-03-10T18:57:00Z">
         <w:r>
           <w:tab/>
         </w:r>
@@ -7036,7 +7030,7 @@
         </w:rPr>
         <w:t xml:space="preserve">either due to new information (e.g., discovery of a new drug, or best practice) or </w:t>
       </w:r>
-      <w:del w:id="111" w:author="Shaffer, Victoria" w:date="2025-02-25T15:08:00Z" w16du:dateUtc="2025-02-25T21:08:00Z">
+      <w:del w:id="110" w:author="Shaffer, Victoria" w:date="2025-02-25T15:08:00Z" w16du:dateUtc="2025-02-25T21:08:00Z">
         <w:r>
           <w:rPr>
             <w:szCs w:val="24"/>
@@ -7050,7 +7044,7 @@
         </w:rPr>
         <w:t xml:space="preserve">changing circumstances (e.g., a global pandemic), understanding how to affect shifts in polarized attitudes is becoming increasingly important. Prior qualitative and quantitative research in the fields of attitude formation, </w:t>
       </w:r>
-      <w:del w:id="112" w:author="Shaffer, Victoria" w:date="2025-02-25T15:09:00Z" w16du:dateUtc="2025-02-25T21:09:00Z">
+      <w:del w:id="111" w:author="Shaffer, Victoria" w:date="2025-02-25T15:09:00Z" w16du:dateUtc="2025-02-25T21:09:00Z">
         <w:r>
           <w:rPr>
             <w:szCs w:val="24"/>
@@ -7064,7 +7058,7 @@
         </w:rPr>
         <w:t xml:space="preserve">social consensus, and moral conviction indicate several key features that can inform how to best change polarized attitudes. </w:t>
       </w:r>
-      <w:ins w:id="113" w:author="Duan, Sean (MU-Student)" w:date="2025-03-10T14:00:00Z" w16du:dateUtc="2025-03-10T19:00:00Z">
+      <w:ins w:id="112" w:author="Duan, Sean (MU-Student)" w:date="2025-03-10T14:00:00Z" w16du:dateUtc="2025-03-10T19:00:00Z">
         <w:r>
           <w:rPr>
             <w:szCs w:val="24"/>
@@ -7072,7 +7066,7 @@
           <w:t>For example, prior research has shown that attitudes held with strong moral conviction are associated with an increase in resistance to the effects of social consensus</w:t>
         </w:r>
       </w:ins>
-      <w:ins w:id="114" w:author="Duan, Sean (MU-Student)" w:date="2025-03-11T11:52:00Z" w16du:dateUtc="2025-03-11T16:52:00Z">
+      <w:ins w:id="113" w:author="Duan, Sean (MU-Student)" w:date="2025-03-11T11:52:00Z" w16du:dateUtc="2025-03-11T16:52:00Z">
         <w:r>
           <w:rPr>
             <w:szCs w:val="24"/>
@@ -7081,7 +7075,20 @@
         </w:r>
       </w:ins>
       <w:proofErr w:type="spellStart"/>
-      <w:ins w:id="115" w:author="Duan, Sean (MU-Student)" w:date="2025-03-11T11:53:00Z" w16du:dateUtc="2025-03-11T16:53:00Z">
+      <w:ins w:id="114" w:author="Duan, Sean (MU-Student)" w:date="2025-03-11T11:53:00Z" w16du:dateUtc="2025-03-11T16:53:00Z">
+        <w:r>
+          <w:rPr>
+            <w:szCs w:val="24"/>
+            <w:highlight w:val="yellow"/>
+            <w:rPrChange w:id="115" w:author="Duan, Sean (MU-Student)" w:date="2025-03-11T11:54:00Z" w16du:dateUtc="2025-03-11T16:54:00Z">
+              <w:rPr>
+                <w:szCs w:val="24"/>
+              </w:rPr>
+            </w:rPrChange>
+          </w:rPr>
+          <w:t>Skitka</w:t>
+        </w:r>
+        <w:proofErr w:type="spellEnd"/>
         <w:r>
           <w:rPr>
             <w:szCs w:val="24"/>
@@ -7092,23 +7099,10 @@
               </w:rPr>
             </w:rPrChange>
           </w:rPr>
-          <w:t>Skitka</w:t>
-        </w:r>
-        <w:proofErr w:type="spellEnd"/>
-        <w:r>
-          <w:rPr>
-            <w:szCs w:val="24"/>
-            <w:highlight w:val="yellow"/>
-            <w:rPrChange w:id="117" w:author="Duan, Sean (MU-Student)" w:date="2025-03-11T11:54:00Z" w16du:dateUtc="2025-03-11T16:54:00Z">
-              <w:rPr>
-                <w:szCs w:val="24"/>
-              </w:rPr>
-            </w:rPrChange>
-          </w:rPr>
           <w:t>, 2005; Hornsey 2007</w:t>
         </w:r>
       </w:ins>
-      <w:ins w:id="118" w:author="Duan, Sean (MU-Student)" w:date="2025-03-11T11:52:00Z" w16du:dateUtc="2025-03-11T16:52:00Z">
+      <w:ins w:id="117" w:author="Duan, Sean (MU-Student)" w:date="2025-03-11T11:52:00Z" w16du:dateUtc="2025-03-11T16:52:00Z">
         <w:r>
           <w:rPr>
             <w:szCs w:val="24"/>
@@ -7116,7 +7110,7 @@
           <w:t>)</w:t>
         </w:r>
       </w:ins>
-      <w:ins w:id="119" w:author="Duan, Sean (MU-Student)" w:date="2025-03-10T14:00:00Z" w16du:dateUtc="2025-03-10T19:00:00Z">
+      <w:ins w:id="118" w:author="Duan, Sean (MU-Student)" w:date="2025-03-10T14:00:00Z" w16du:dateUtc="2025-03-10T19:00:00Z">
         <w:r>
           <w:rPr>
             <w:szCs w:val="24"/>
@@ -7130,7 +7124,7 @@
         </w:rPr>
         <w:t xml:space="preserve">However, </w:t>
       </w:r>
-      <w:ins w:id="120" w:author="Duan, Sean (MU-Student)" w:date="2025-03-10T14:01:00Z" w16du:dateUtc="2025-03-10T19:01:00Z">
+      <w:ins w:id="119" w:author="Duan, Sean (MU-Student)" w:date="2025-03-10T14:01:00Z" w16du:dateUtc="2025-03-10T19:01:00Z">
         <w:r>
           <w:rPr>
             <w:szCs w:val="24"/>
@@ -7138,7 +7132,7 @@
           <w:t>the relationship between social consensus and moral conviction</w:t>
         </w:r>
       </w:ins>
-      <w:del w:id="121" w:author="Duan, Sean (MU-Student)" w:date="2025-03-10T14:01:00Z" w16du:dateUtc="2025-03-10T19:01:00Z">
+      <w:del w:id="120" w:author="Duan, Sean (MU-Student)" w:date="2025-03-10T14:01:00Z" w16du:dateUtc="2025-03-10T19:01:00Z">
         <w:r>
           <w:rPr>
             <w:szCs w:val="24"/>
@@ -7146,7 +7140,7 @@
           <w:delText>many of these relationships have</w:delText>
         </w:r>
       </w:del>
-      <w:ins w:id="122" w:author="Duan, Sean (MU-Student)" w:date="2025-03-10T14:01:00Z" w16du:dateUtc="2025-03-10T19:01:00Z">
+      <w:ins w:id="121" w:author="Duan, Sean (MU-Student)" w:date="2025-03-10T14:01:00Z" w16du:dateUtc="2025-03-10T19:01:00Z">
         <w:r>
           <w:rPr>
             <w:szCs w:val="24"/>
@@ -7160,7 +7154,7 @@
         </w:rPr>
         <w:t xml:space="preserve"> only been assessed through association and ha</w:t>
       </w:r>
-      <w:del w:id="123" w:author="Duan, Sean (MU-Student)" w:date="2025-03-10T14:01:00Z" w16du:dateUtc="2025-03-10T19:01:00Z">
+      <w:del w:id="122" w:author="Duan, Sean (MU-Student)" w:date="2025-03-10T14:01:00Z" w16du:dateUtc="2025-03-10T19:01:00Z">
         <w:r>
           <w:rPr>
             <w:szCs w:val="24"/>
@@ -7168,7 +7162,7 @@
           <w:delText>ve</w:delText>
         </w:r>
       </w:del>
-      <w:ins w:id="124" w:author="Duan, Sean (MU-Student)" w:date="2025-03-10T14:01:00Z" w16du:dateUtc="2025-03-10T19:01:00Z">
+      <w:ins w:id="123" w:author="Duan, Sean (MU-Student)" w:date="2025-03-10T14:01:00Z" w16du:dateUtc="2025-03-10T19:01:00Z">
         <w:r>
           <w:rPr>
             <w:szCs w:val="24"/>
@@ -7189,7 +7183,7 @@
         <w:lastRenderedPageBreak/>
         <w:t>empirically tested under experimental conditions</w:t>
       </w:r>
-      <w:ins w:id="125" w:author="Duan, Sean (MU-Student)" w:date="2025-03-10T13:16:00Z" w16du:dateUtc="2025-03-10T18:16:00Z">
+      <w:ins w:id="124" w:author="Duan, Sean (MU-Student)" w:date="2025-03-10T13:16:00Z" w16du:dateUtc="2025-03-10T18:16:00Z">
         <w:r>
           <w:rPr>
             <w:szCs w:val="24"/>
@@ -7197,7 +7191,7 @@
           <w:t xml:space="preserve"> </w:t>
         </w:r>
       </w:ins>
-      <w:ins w:id="126" w:author="Duan, Sean (MU-Student)" w:date="2025-03-10T13:20:00Z" w16du:dateUtc="2025-03-10T18:20:00Z">
+      <w:ins w:id="125" w:author="Duan, Sean (MU-Student)" w:date="2025-03-10T13:20:00Z" w16du:dateUtc="2025-03-10T18:20:00Z">
         <w:r>
           <w:rPr>
             <w:szCs w:val="24"/>
@@ -7205,12 +7199,12 @@
           <w:t>(</w:t>
         </w:r>
       </w:ins>
-      <w:ins w:id="127" w:author="Duan, Sean (MU-Student)" w:date="2025-03-10T13:50:00Z" w16du:dateUtc="2025-03-10T18:50:00Z">
+      <w:ins w:id="126" w:author="Duan, Sean (MU-Student)" w:date="2025-03-10T13:50:00Z" w16du:dateUtc="2025-03-10T18:50:00Z">
         <w:r>
           <w:rPr>
             <w:szCs w:val="24"/>
             <w:highlight w:val="yellow"/>
-            <w:rPrChange w:id="128" w:author="Duan, Sean (MU-Student)" w:date="2025-03-10T13:50:00Z" w16du:dateUtc="2025-03-10T18:50:00Z">
+            <w:rPrChange w:id="127" w:author="Duan, Sean (MU-Student)" w:date="2025-03-10T13:50:00Z" w16du:dateUtc="2025-03-10T18:50:00Z">
               <w:rPr>
                 <w:szCs w:val="24"/>
               </w:rPr>
@@ -7220,7 +7214,20 @@
         </w:r>
       </w:ins>
       <w:proofErr w:type="spellStart"/>
-      <w:ins w:id="129" w:author="Duan, Sean (MU-Student)" w:date="2025-03-10T13:23:00Z" w16du:dateUtc="2025-03-10T18:23:00Z">
+      <w:ins w:id="128" w:author="Duan, Sean (MU-Student)" w:date="2025-03-10T13:23:00Z" w16du:dateUtc="2025-03-10T18:23:00Z">
+        <w:r>
+          <w:rPr>
+            <w:szCs w:val="24"/>
+            <w:highlight w:val="yellow"/>
+            <w:rPrChange w:id="129" w:author="Duan, Sean (MU-Student)" w:date="2025-03-10T13:50:00Z" w16du:dateUtc="2025-03-10T18:50:00Z">
+              <w:rPr>
+                <w:szCs w:val="24"/>
+              </w:rPr>
+            </w:rPrChange>
+          </w:rPr>
+          <w:t>Skitka</w:t>
+        </w:r>
+        <w:proofErr w:type="spellEnd"/>
         <w:r>
           <w:rPr>
             <w:szCs w:val="24"/>
@@ -7231,28 +7238,15 @@
               </w:rPr>
             </w:rPrChange>
           </w:rPr>
-          <w:t>Skitka</w:t>
-        </w:r>
-        <w:proofErr w:type="spellEnd"/>
+          <w:t>, 2008;</w:t>
+        </w:r>
+      </w:ins>
+      <w:ins w:id="131" w:author="Duan, Sean (MU-Student)" w:date="2025-03-10T13:16:00Z" w16du:dateUtc="2025-03-10T18:16:00Z">
         <w:r>
           <w:rPr>
             <w:szCs w:val="24"/>
             <w:highlight w:val="yellow"/>
-            <w:rPrChange w:id="131" w:author="Duan, Sean (MU-Student)" w:date="2025-03-10T13:50:00Z" w16du:dateUtc="2025-03-10T18:50:00Z">
-              <w:rPr>
-                <w:szCs w:val="24"/>
-              </w:rPr>
-            </w:rPrChange>
-          </w:rPr>
-          <w:t>, 2008;</w:t>
-        </w:r>
-      </w:ins>
-      <w:ins w:id="132" w:author="Duan, Sean (MU-Student)" w:date="2025-03-10T13:16:00Z" w16du:dateUtc="2025-03-10T18:16:00Z">
-        <w:r>
-          <w:rPr>
-            <w:szCs w:val="24"/>
-            <w:highlight w:val="yellow"/>
-            <w:rPrChange w:id="133" w:author="Duan, Sean (MU-Student)" w:date="2025-03-10T13:50:00Z" w16du:dateUtc="2025-03-10T18:50:00Z">
+            <w:rPrChange w:id="132" w:author="Duan, Sean (MU-Student)" w:date="2025-03-10T13:50:00Z" w16du:dateUtc="2025-03-10T18:50:00Z">
               <w:rPr>
                 <w:szCs w:val="24"/>
               </w:rPr>
@@ -7261,12 +7255,12 @@
           <w:t xml:space="preserve"> </w:t>
         </w:r>
       </w:ins>
-      <w:ins w:id="134" w:author="Duan, Sean (MU-Student)" w:date="2025-03-10T13:26:00Z" w16du:dateUtc="2025-03-10T18:26:00Z">
+      <w:ins w:id="133" w:author="Duan, Sean (MU-Student)" w:date="2025-03-10T13:26:00Z" w16du:dateUtc="2025-03-10T18:26:00Z">
         <w:r>
           <w:rPr>
             <w:szCs w:val="24"/>
             <w:highlight w:val="yellow"/>
-            <w:rPrChange w:id="135" w:author="Duan, Sean (MU-Student)" w:date="2025-03-10T13:50:00Z" w16du:dateUtc="2025-03-10T18:50:00Z">
+            <w:rPrChange w:id="134" w:author="Duan, Sean (MU-Student)" w:date="2025-03-10T13:50:00Z" w16du:dateUtc="2025-03-10T18:50:00Z">
               <w:rPr>
                 <w:szCs w:val="24"/>
               </w:rPr>
@@ -7275,12 +7269,12 @@
           <w:t>Wis</w:t>
         </w:r>
       </w:ins>
-      <w:ins w:id="136" w:author="Duan, Sean (MU-Student)" w:date="2025-03-10T13:27:00Z" w16du:dateUtc="2025-03-10T18:27:00Z">
+      <w:ins w:id="135" w:author="Duan, Sean (MU-Student)" w:date="2025-03-10T13:27:00Z" w16du:dateUtc="2025-03-10T18:27:00Z">
         <w:r>
           <w:rPr>
             <w:szCs w:val="24"/>
             <w:highlight w:val="yellow"/>
-            <w:rPrChange w:id="137" w:author="Duan, Sean (MU-Student)" w:date="2025-03-10T13:50:00Z" w16du:dateUtc="2025-03-10T18:50:00Z">
+            <w:rPrChange w:id="136" w:author="Duan, Sean (MU-Student)" w:date="2025-03-10T13:50:00Z" w16du:dateUtc="2025-03-10T18:50:00Z">
               <w:rPr>
                 <w:szCs w:val="24"/>
               </w:rPr>
@@ -7289,7 +7283,20 @@
           <w:t>neski, 2009;</w:t>
         </w:r>
       </w:ins>
-      <w:ins w:id="138" w:author="Duan, Sean (MU-Student)" w:date="2025-03-10T13:44:00Z" w16du:dateUtc="2025-03-10T18:44:00Z">
+      <w:ins w:id="137" w:author="Duan, Sean (MU-Student)" w:date="2025-03-10T13:44:00Z" w16du:dateUtc="2025-03-10T18:44:00Z">
+        <w:r>
+          <w:rPr>
+            <w:szCs w:val="24"/>
+            <w:highlight w:val="yellow"/>
+            <w:rPrChange w:id="138" w:author="Duan, Sean (MU-Student)" w:date="2025-03-10T13:50:00Z" w16du:dateUtc="2025-03-10T18:50:00Z">
+              <w:rPr>
+                <w:szCs w:val="24"/>
+              </w:rPr>
+            </w:rPrChange>
+          </w:rPr>
+          <w:t xml:space="preserve"> </w:t>
+        </w:r>
+        <w:proofErr w:type="spellStart"/>
         <w:r>
           <w:rPr>
             <w:szCs w:val="24"/>
@@ -7300,9 +7307,9 @@
               </w:rPr>
             </w:rPrChange>
           </w:rPr>
-          <w:t xml:space="preserve"> </w:t>
-        </w:r>
-        <w:proofErr w:type="spellStart"/>
+          <w:t>Aramovich</w:t>
+        </w:r>
+        <w:proofErr w:type="spellEnd"/>
         <w:r>
           <w:rPr>
             <w:szCs w:val="24"/>
@@ -7313,28 +7320,15 @@
               </w:rPr>
             </w:rPrChange>
           </w:rPr>
-          <w:t>Aramovich</w:t>
-        </w:r>
-        <w:proofErr w:type="spellEnd"/>
+          <w:t xml:space="preserve">, 2012; </w:t>
+        </w:r>
+      </w:ins>
+      <w:ins w:id="141" w:author="Duan, Sean (MU-Student)" w:date="2025-03-10T13:47:00Z" w16du:dateUtc="2025-03-10T18:47:00Z">
         <w:r>
           <w:rPr>
             <w:szCs w:val="24"/>
             <w:highlight w:val="yellow"/>
-            <w:rPrChange w:id="141" w:author="Duan, Sean (MU-Student)" w:date="2025-03-10T13:50:00Z" w16du:dateUtc="2025-03-10T18:50:00Z">
-              <w:rPr>
-                <w:szCs w:val="24"/>
-              </w:rPr>
-            </w:rPrChange>
-          </w:rPr>
-          <w:t xml:space="preserve">, 2012; </w:t>
-        </w:r>
-      </w:ins>
-      <w:ins w:id="142" w:author="Duan, Sean (MU-Student)" w:date="2025-03-10T13:47:00Z" w16du:dateUtc="2025-03-10T18:47:00Z">
-        <w:r>
-          <w:rPr>
-            <w:szCs w:val="24"/>
-            <w:highlight w:val="yellow"/>
-            <w:rPrChange w:id="143" w:author="Duan, Sean (MU-Student)" w:date="2025-03-10T13:50:00Z" w16du:dateUtc="2025-03-10T18:50:00Z">
+            <w:rPrChange w:id="142" w:author="Duan, Sean (MU-Student)" w:date="2025-03-10T13:50:00Z" w16du:dateUtc="2025-03-10T18:50:00Z">
               <w:rPr>
                 <w:szCs w:val="24"/>
               </w:rPr>
@@ -7349,7 +7343,7 @@
         </w:rPr>
         <w:t xml:space="preserve">. </w:t>
       </w:r>
-      <w:ins w:id="144" w:author="Duan, Sean (MU-Student)" w:date="2025-03-10T14:01:00Z" w16du:dateUtc="2025-03-10T19:01:00Z">
+      <w:ins w:id="143" w:author="Duan, Sean (MU-Student)" w:date="2025-03-10T14:01:00Z" w16du:dateUtc="2025-03-10T19:01:00Z">
         <w:r>
           <w:rPr>
             <w:szCs w:val="24"/>
@@ -7358,7 +7352,7 @@
         </w:r>
       </w:ins>
       <w:proofErr w:type="spellStart"/>
-      <w:ins w:id="145" w:author="Duan, Sean (MU-Student)" w:date="2025-03-10T14:11:00Z" w16du:dateUtc="2025-03-10T19:11:00Z">
+      <w:ins w:id="144" w:author="Duan, Sean (MU-Student)" w:date="2025-03-10T14:11:00Z" w16du:dateUtc="2025-03-10T19:11:00Z">
         <w:r>
           <w:rPr>
             <w:szCs w:val="24"/>
@@ -7373,7 +7367,7 @@
           <w:t xml:space="preserve"> be </w:t>
         </w:r>
       </w:ins>
-      <w:ins w:id="146" w:author="Duan, Sean (MU-Student)" w:date="2025-03-10T14:02:00Z" w16du:dateUtc="2025-03-10T19:02:00Z">
+      <w:ins w:id="145" w:author="Duan, Sean (MU-Student)" w:date="2025-03-10T14:02:00Z" w16du:dateUtc="2025-03-10T19:02:00Z">
         <w:r>
           <w:rPr>
             <w:szCs w:val="24"/>
@@ -7381,7 +7375,7 @@
           <w:t>the first to manipulate both</w:t>
         </w:r>
       </w:ins>
-      <w:ins w:id="147" w:author="Duan, Sean (MU-Student)" w:date="2025-03-10T14:01:00Z" w16du:dateUtc="2025-03-10T19:01:00Z">
+      <w:ins w:id="146" w:author="Duan, Sean (MU-Student)" w:date="2025-03-10T14:01:00Z" w16du:dateUtc="2025-03-10T19:01:00Z">
         <w:r>
           <w:rPr>
             <w:szCs w:val="24"/>
@@ -7389,7 +7383,7 @@
           <w:t xml:space="preserve"> social consensus and moral conviction,</w:t>
         </w:r>
       </w:ins>
-      <w:ins w:id="148" w:author="Duan, Sean (MU-Student)" w:date="2025-03-10T14:02:00Z" w16du:dateUtc="2025-03-10T19:02:00Z">
+      <w:ins w:id="147" w:author="Duan, Sean (MU-Student)" w:date="2025-03-10T14:02:00Z" w16du:dateUtc="2025-03-10T19:02:00Z">
         <w:r>
           <w:rPr>
             <w:szCs w:val="24"/>
@@ -7397,7 +7391,7 @@
           <w:t xml:space="preserve"> thus allowing us to</w:t>
         </w:r>
       </w:ins>
-      <w:ins w:id="149" w:author="Duan, Sean (MU-Student)" w:date="2025-03-10T14:11:00Z" w16du:dateUtc="2025-03-10T19:11:00Z">
+      <w:ins w:id="148" w:author="Duan, Sean (MU-Student)" w:date="2025-03-10T14:11:00Z" w16du:dateUtc="2025-03-10T19:11:00Z">
         <w:r>
           <w:rPr>
             <w:szCs w:val="24"/>
@@ -7405,20 +7399,20 @@
           <w:t xml:space="preserve"> directly test the interaction between them.</w:t>
         </w:r>
       </w:ins>
-      <w:commentRangeStart w:id="150"/>
-      <w:del w:id="151" w:author="Duan, Sean (MU-Student)" w:date="2025-03-10T13:58:00Z" w16du:dateUtc="2025-03-10T18:58:00Z">
+      <w:commentRangeStart w:id="149"/>
+      <w:del w:id="150" w:author="Duan, Sean (MU-Student)" w:date="2025-03-10T13:58:00Z" w16du:dateUtc="2025-03-10T18:58:00Z">
         <w:r>
           <w:rPr>
             <w:szCs w:val="24"/>
           </w:rPr>
           <w:delText>Furthermore, in theory, many of these features should interact with each other in significant ways, but these interactions have not been investigated either</w:delText>
         </w:r>
-        <w:commentRangeEnd w:id="150"/>
+        <w:commentRangeEnd w:id="149"/>
         <w:r>
           <w:rPr>
             <w:rStyle w:val="CommentReference"/>
           </w:rPr>
-          <w:commentReference w:id="150"/>
+          <w:commentReference w:id="149"/>
         </w:r>
         <w:r>
           <w:rPr>
@@ -7427,7 +7421,7 @@
           <w:delText>.</w:delText>
         </w:r>
       </w:del>
-      <w:ins w:id="152" w:author="Duan, Sean (MU-Student)" w:date="2025-03-10T13:56:00Z" w16du:dateUtc="2025-03-10T18:56:00Z">
+      <w:ins w:id="151" w:author="Duan, Sean (MU-Student)" w:date="2025-03-10T13:56:00Z" w16du:dateUtc="2025-03-10T18:56:00Z">
         <w:r>
           <w:rPr>
             <w:szCs w:val="24"/>
@@ -7435,7 +7429,7 @@
           <w:t xml:space="preserve"> </w:t>
         </w:r>
       </w:ins>
-      <w:ins w:id="153" w:author="Duan, Sean (MU-Student)" w:date="2025-03-10T14:12:00Z" w16du:dateUtc="2025-03-10T19:12:00Z">
+      <w:ins w:id="152" w:author="Duan, Sean (MU-Student)" w:date="2025-03-10T14:12:00Z" w16du:dateUtc="2025-03-10T19:12:00Z">
         <w:r>
           <w:rPr>
             <w:szCs w:val="24"/>
@@ -7443,8 +7437,7 @@
           <w:t xml:space="preserve">Our goal is </w:t>
         </w:r>
       </w:ins>
-      <w:proofErr w:type="spellStart"/>
-      <w:ins w:id="154" w:author="Duan, Sean (MU-Student)" w:date="2025-03-11T11:54:00Z" w16du:dateUtc="2025-03-11T16:54:00Z">
+      <w:ins w:id="153" w:author="Duan, Sean (MU-Student)" w:date="2025-03-11T11:54:00Z" w16du:dateUtc="2025-03-11T16:54:00Z">
         <w:r>
           <w:rPr>
             <w:szCs w:val="24"/>
@@ -7452,6 +7445,14 @@
           <w:t>synthesizing</w:t>
         </w:r>
       </w:ins>
+      <w:ins w:id="154" w:author="Duan, Sean (MU-Student)" w:date="2025-03-18T14:00:00Z" w16du:dateUtc="2025-03-18T19:00:00Z">
+        <w:r>
+          <w:rPr>
+            <w:szCs w:val="24"/>
+          </w:rPr>
+          <w:t xml:space="preserve"> </w:t>
+        </w:r>
+      </w:ins>
       <w:moveToRangeStart w:id="155" w:author="Duan, Sean (MU-Student)" w:date="2025-03-10T13:56:00Z" w:name="move192507417"/>
       <w:moveTo w:id="156" w:author="Duan, Sean (MU-Student)" w:date="2025-03-10T13:56:00Z" w16du:dateUtc="2025-03-10T18:56:00Z">
         <w:del w:id="157" w:author="Duan, Sean (MU-Student)" w:date="2025-03-10T14:12:00Z" w16du:dateUtc="2025-03-10T19:12:00Z">
@@ -7474,14 +7475,7 @@
           <w:rPr>
             <w:szCs w:val="24"/>
           </w:rPr>
-          <w:t>multiple</w:t>
-        </w:r>
-        <w:proofErr w:type="spellEnd"/>
-        <w:r>
-          <w:rPr>
-            <w:szCs w:val="24"/>
-          </w:rPr>
-          <w:t xml:space="preserve"> related literatures to better understand </w:t>
+          <w:t xml:space="preserve">multiple related literatures to better understand </w:t>
         </w:r>
         <w:del w:id="159" w:author="Duan, Sean (MU-Student)" w:date="2025-03-10T14:12:00Z" w16du:dateUtc="2025-03-10T19:12:00Z">
           <w:r>
@@ -8276,7 +8270,6 @@
           <w:t xml:space="preserve">. </w:t>
         </w:r>
       </w:ins>
-      <w:proofErr w:type="gramStart"/>
       <w:ins w:id="208" w:author="Duan, Sean (MU-Student)" w:date="2025-03-11T11:41:00Z" w16du:dateUtc="2025-03-11T16:41:00Z">
         <w:r>
           <w:rPr>
@@ -8285,17 +8278,7 @@
             <w:szCs w:val="24"/>
             <w14:ligatures w14:val="none"/>
           </w:rPr>
-          <w:t>Next</w:t>
-        </w:r>
-        <w:proofErr w:type="gramEnd"/>
-        <w:r>
-          <w:rPr>
-            <w:rFonts w:ascii="Calibri" w:eastAsia="Calibri" w:hAnsi="Calibri" w:cs="Times New Roman"/>
-            <w:kern w:val="0"/>
-            <w:szCs w:val="24"/>
-            <w14:ligatures w14:val="none"/>
-          </w:rPr>
-          <w:t>, participants completed individual difference measures on deontological and utilitarian orientation.</w:t>
+          <w:t>Next, participants completed individual difference measures on deontological and utilitarian orientation.</w:t>
         </w:r>
       </w:ins>
       <w:ins w:id="209" w:author="Duan, Sean (MU-Student)" w:date="2025-03-11T11:42:00Z" w16du:dateUtc="2025-03-11T16:42:00Z">
@@ -11646,7 +11629,7 @@
           <w:szCs w:val="24"/>
           <w14:ligatures w14:val="none"/>
         </w:rPr>
-        <w:t xml:space="preserve">]). Participant agreement with this statement was measured on a continuous scale ranging from extremely unlikely (-50), to extremely likely (50). Participant’s perception of essay persuasiveness was assessed likewise assessed with a </w:t>
+        <w:t xml:space="preserve">]). Participant agreement with this statement was measured on a continuous scale ranging from extremely unlikely (-50), to extremely likely (50). </w:t>
       </w:r>
       <w:proofErr w:type="gramStart"/>
       <w:r>
@@ -11656,7 +11639,7 @@
           <w:szCs w:val="24"/>
           <w14:ligatures w14:val="none"/>
         </w:rPr>
-        <w:t>single item</w:t>
+        <w:t>Participant’s</w:t>
       </w:r>
       <w:proofErr w:type="gramEnd"/>
       <w:r>
@@ -11666,7 +11649,7 @@
           <w:szCs w:val="24"/>
           <w14:ligatures w14:val="none"/>
         </w:rPr>
-        <w:t xml:space="preserve"> direct measure (e.g., How persuasive was the </w:t>
+        <w:t xml:space="preserve"> perception of essay persuasiveness was assessed likewise assessed with a single item direct measure (e.g., How persuasive was the </w:t>
       </w:r>
       <w:r>
         <w:rPr>
@@ -18917,7 +18900,7 @@
           <w:noProof/>
         </w:rPr>
         <w:drawing>
-          <wp:inline distT="0" distB="0" distL="0" distR="0" wp14:anchorId="3578B7FA" wp14:editId="3BB87D7C">
+          <wp:inline distT="0" distB="0" distL="0" distR="0" wp14:anchorId="3578B7FA" wp14:editId="41D4A0E8">
             <wp:extent cx="5932805" cy="2113915"/>
             <wp:effectExtent l="0" t="0" r="0" b="635"/>
             <wp:docPr id="174948303" name="Picture 2"/>
@@ -18979,7 +18962,7 @@
         </w:rPr>
         <w:lastRenderedPageBreak/>
         <w:drawing>
-          <wp:inline distT="0" distB="0" distL="0" distR="0" wp14:anchorId="4DEAAD01" wp14:editId="779F7781">
+          <wp:inline distT="0" distB="0" distL="0" distR="0" wp14:anchorId="4DEAAD01" wp14:editId="110D2F1A">
             <wp:extent cx="5939790" cy="1741170"/>
             <wp:effectExtent l="0" t="0" r="3810" b="0"/>
             <wp:docPr id="1771988288" name="Picture 3"/>
@@ -19100,7 +19083,7 @@
           <w:noProof/>
         </w:rPr>
         <w:drawing>
-          <wp:inline distT="0" distB="0" distL="0" distR="0" wp14:anchorId="19BCDA66" wp14:editId="73C8C0F5">
+          <wp:inline distT="0" distB="0" distL="0" distR="0" wp14:anchorId="19BCDA66" wp14:editId="54B3CEB1">
             <wp:extent cx="6570053" cy="1375258"/>
             <wp:effectExtent l="0" t="0" r="2540" b="0"/>
             <wp:docPr id="402092963" name="Picture 6"/>
@@ -19161,7 +19144,7 @@
         </w:rPr>
         <w:lastRenderedPageBreak/>
         <w:drawing>
-          <wp:inline distT="0" distB="0" distL="0" distR="0" wp14:anchorId="100CF4D4" wp14:editId="571C4D27">
+          <wp:inline distT="0" distB="0" distL="0" distR="0" wp14:anchorId="100CF4D4" wp14:editId="3F37A4A3">
             <wp:extent cx="5932805" cy="577850"/>
             <wp:effectExtent l="0" t="0" r="0" b="0"/>
             <wp:docPr id="1380279329" name="Picture 7"/>
@@ -21943,7 +21926,7 @@
 
 <file path=word/comments.xml><?xml version="1.0" encoding="utf-8"?>
 <w:comments xmlns:wpc="http://schemas.microsoft.com/office/word/2010/wordprocessingCanvas" xmlns:cx="http://schemas.microsoft.com/office/drawing/2014/chartex" xmlns:cx1="http://schemas.microsoft.com/office/drawing/2015/9/8/chartex" xmlns:cx2="http://schemas.microsoft.com/office/drawing/2015/10/21/chartex" xmlns:cx3="http://schemas.microsoft.com/office/drawing/2016/5/9/chartex" xmlns:cx4="http://schemas.microsoft.com/office/drawing/2016/5/10/chartex" xmlns:cx5="http://schemas.microsoft.com/office/drawing/2016/5/11/chartex" xmlns:cx6="http://schemas.microsoft.com/office/drawing/2016/5/12/chartex" xmlns:cx7="http://schemas.microsoft.com/office/drawing/2016/5/13/chartex" xmlns:cx8="http://schemas.microsoft.com/office/drawing/2016/5/14/chartex" xmlns:mc="http://schemas.openxmlformats.org/markup-compatibility/2006" xmlns:aink="http://schemas.microsoft.com/office/drawing/2016/ink" xmlns:am3d="http://schemas.microsoft.com/office/drawing/2017/model3d" xmlns:o="urn:schemas-microsoft-com:office:office" xmlns:oel="http://schemas.microsoft.com/office/2019/extlst" xmlns:r="http://schemas.openxmlformats.org/officeDocument/2006/relationships" xmlns:m="http://schemas.openxmlformats.org/officeDocument/2006/math" xmlns:v="urn:schemas-microsoft-com:vml" xmlns:wp14="http://schemas.microsoft.com/office/word/2010/wordprocessingDrawing" xmlns:wp="http://schemas.openxmlformats.org/drawingml/2006/wordprocessingDrawing" xmlns:w10="urn:schemas-microsoft-com:office:word" xmlns:w="http://schemas.openxmlformats.org/wordprocessingml/2006/main" xmlns:w14="http://schemas.microsoft.com/office/word/2010/wordml" xmlns:w15="http://schemas.microsoft.com/office/word/2012/wordml" xmlns:w16cex="http://schemas.microsoft.com/office/word/2018/wordml/cex" xmlns:w16cid="http://schemas.microsoft.com/office/word/2016/wordml/cid" xmlns:w16="http://schemas.microsoft.com/office/word/2018/wordml" xmlns:w16du="http://schemas.microsoft.com/office/word/2023/wordml/word16du" xmlns:w16sdtdh="http://schemas.microsoft.com/office/word/2020/wordml/sdtdatahash" xmlns:w16sdtfl="http://schemas.microsoft.com/office/word/2024/wordml/sdtformatlock" xmlns:w16se="http://schemas.microsoft.com/office/word/2015/wordml/symex" xmlns:wpg="http://schemas.microsoft.com/office/word/2010/wordprocessingGroup" xmlns:wpi="http://schemas.microsoft.com/office/word/2010/wordprocessingInk" xmlns:wne="http://schemas.microsoft.com/office/word/2006/wordml" xmlns:wps="http://schemas.microsoft.com/office/word/2010/wordprocessingShape" mc:Ignorable="w14 w15 w16se w16cid w16 w16cex w16sdtdh w16sdtfl w16du wp14">
-  <w:comment w:id="6" w:author="Shaffer, Victoria" w:date="2025-02-25T15:15:00Z" w:initials="SVA">
+  <w:comment w:id="5" w:author="Shaffer, Victoria" w:date="2025-02-25T15:15:00Z" w:initials="SVA">
     <w:p>
       <w:r>
         <w:rPr>
@@ -21961,7 +21944,7 @@
       </w:r>
     </w:p>
   </w:comment>
-  <w:comment w:id="43" w:author="Shaffer, Victoria" w:date="2025-02-25T13:27:00Z" w:initials="SVA">
+  <w:comment w:id="42" w:author="Shaffer, Victoria" w:date="2025-02-25T13:27:00Z" w:initials="SVA">
     <w:p>
       <w:r>
         <w:rPr>
@@ -21979,7 +21962,7 @@
       </w:r>
     </w:p>
   </w:comment>
-  <w:comment w:id="54" w:author="Shaffer, Victoria" w:date="2025-02-25T13:31:00Z" w:initials="SVA">
+  <w:comment w:id="53" w:author="Shaffer, Victoria" w:date="2025-02-25T13:31:00Z" w:initials="SVA">
     <w:p>
       <w:r>
         <w:rPr>
@@ -21996,7 +21979,7 @@
       </w:r>
     </w:p>
   </w:comment>
-  <w:comment w:id="95" w:author="Shaffer, Victoria" w:date="2025-02-25T15:07:00Z" w:initials="SVA">
+  <w:comment w:id="94" w:author="Shaffer, Victoria" w:date="2025-02-25T15:07:00Z" w:initials="SVA">
     <w:p>
       <w:r>
         <w:rPr>
@@ -22014,7 +21997,7 @@
       </w:r>
     </w:p>
   </w:comment>
-  <w:comment w:id="100" w:author="Shaffer, Victoria" w:date="2025-02-25T15:05:00Z" w:initials="SVA">
+  <w:comment w:id="99" w:author="Shaffer, Victoria" w:date="2025-02-25T15:05:00Z" w:initials="SVA">
     <w:p>
       <w:r>
         <w:rPr>
@@ -22032,7 +22015,7 @@
       </w:r>
     </w:p>
   </w:comment>
-  <w:comment w:id="150" w:author="Shaffer, Victoria" w:date="2025-02-25T15:11:00Z" w:initials="SVA">
+  <w:comment w:id="149" w:author="Shaffer, Victoria" w:date="2025-02-25T15:11:00Z" w:initials="SVA">
     <w:p>
       <w:r>
         <w:rPr>
@@ -24898,10 +24881,6 @@
 </file>
 
 <file path=customXml/item1.xml><?xml version="1.0" encoding="utf-8"?>
-<b:Sources xmlns:b="http://schemas.openxmlformats.org/officeDocument/2006/bibliography" xmlns="http://schemas.openxmlformats.org/officeDocument/2006/bibliography" SelectedStyle="\APASixthEditionOfficeOnline.xsl" StyleName="APA" Version="6"/>
-</file>
-
-<file path=customXml/item2.xml><?xml version="1.0" encoding="utf-8"?>
 <p:properties xmlns:p="http://schemas.microsoft.com/office/2006/metadata/properties" xmlns:xsi="http://www.w3.org/2001/XMLSchema-instance" xmlns:pc="http://schemas.microsoft.com/office/infopath/2007/PartnerControls">
   <documentManagement>
     <_ip_UnifiedCompliancePolicyUIAction xmlns="http://schemas.microsoft.com/sharepoint/v3" xsi:nil="true"/>
@@ -24911,7 +24890,20 @@
 </p:properties>
 </file>
 
+<file path=customXml/item2.xml><?xml version="1.0" encoding="utf-8"?>
+<b:Sources xmlns:b="http://schemas.openxmlformats.org/officeDocument/2006/bibliography" xmlns="http://schemas.openxmlformats.org/officeDocument/2006/bibliography" SelectedStyle="\APASixthEditionOfficeOnline.xsl" StyleName="APA" Version="6"/>
+</file>
+
 <file path=customXml/item3.xml><?xml version="1.0" encoding="utf-8"?>
+<?mso-contentType ?>
+<FormTemplates xmlns="http://schemas.microsoft.com/sharepoint/v3/contenttype/forms">
+  <Display>DocumentLibraryForm</Display>
+  <Edit>DocumentLibraryForm</Edit>
+  <New>DocumentLibraryForm</New>
+</FormTemplates>
+</file>
+
+<file path=customXml/item4.xml><?xml version="1.0" encoding="utf-8"?>
 <ct:contentTypeSchema xmlns:ct="http://schemas.microsoft.com/office/2006/metadata/contentType" xmlns:ma="http://schemas.microsoft.com/office/2006/metadata/properties/metaAttributes" ct:_="" ma:_="" ma:contentTypeName="Document" ma:contentTypeID="0x0101007402516817E1A7498C41FD15FE0A9B79" ma:contentTypeVersion="18" ma:contentTypeDescription="Create a new document." ma:contentTypeScope="" ma:versionID="d1edb8ae1068c066e3aa67851cd24313">
   <xsd:schema xmlns:xsd="http://www.w3.org/2001/XMLSchema" xmlns:xs="http://www.w3.org/2001/XMLSchema" xmlns:p="http://schemas.microsoft.com/office/2006/metadata/properties" xmlns:ns1="http://schemas.microsoft.com/sharepoint/v3" xmlns:ns3="6015b09f-5043-4f49-8a7b-9772bd5932db" xmlns:ns4="e31052eb-2b6e-4c50-9a35-05cb7ca444e7" targetNamespace="http://schemas.microsoft.com/office/2006/metadata/properties" ma:root="true" ma:fieldsID="ae4a153232ce27f936899b0a16c01a76" ns1:_="" ns3:_="" ns4:_="">
     <xsd:import namespace="http://schemas.microsoft.com/sharepoint/v3"/>
@@ -25169,24 +25161,7 @@
 </ct:contentTypeSchema>
 </file>
 
-<file path=customXml/item4.xml><?xml version="1.0" encoding="utf-8"?>
-<?mso-contentType ?>
-<FormTemplates xmlns="http://schemas.microsoft.com/sharepoint/v3/contenttype/forms">
-  <Display>DocumentLibraryForm</Display>
-  <Edit>DocumentLibraryForm</Edit>
-  <New>DocumentLibraryForm</New>
-</FormTemplates>
-</file>
-
 <file path=customXml/itemProps1.xml><?xml version="1.0" encoding="utf-8"?>
-<ds:datastoreItem xmlns:ds="http://schemas.openxmlformats.org/officeDocument/2006/customXml" ds:itemID="{E76CBE9A-B066-4229-813B-EB59CD54C56B}">
-  <ds:schemaRefs>
-    <ds:schemaRef ds:uri="http://schemas.openxmlformats.org/officeDocument/2006/bibliography"/>
-  </ds:schemaRefs>
-</ds:datastoreItem>
-</file>
-
-<file path=customXml/itemProps2.xml><?xml version="1.0" encoding="utf-8"?>
 <ds:datastoreItem xmlns:ds="http://schemas.openxmlformats.org/officeDocument/2006/customXml" ds:itemID="{21B7DAEB-1464-40C2-A52C-8AD4BE0C9E8F}">
   <ds:schemaRefs>
     <ds:schemaRef ds:uri="http://schemas.microsoft.com/office/2006/metadata/properties"/>
@@ -25197,7 +25172,23 @@
 </ds:datastoreItem>
 </file>
 
+<file path=customXml/itemProps2.xml><?xml version="1.0" encoding="utf-8"?>
+<ds:datastoreItem xmlns:ds="http://schemas.openxmlformats.org/officeDocument/2006/customXml" ds:itemID="{E76CBE9A-B066-4229-813B-EB59CD54C56B}">
+  <ds:schemaRefs>
+    <ds:schemaRef ds:uri="http://schemas.openxmlformats.org/officeDocument/2006/bibliography"/>
+  </ds:schemaRefs>
+</ds:datastoreItem>
+</file>
+
 <file path=customXml/itemProps3.xml><?xml version="1.0" encoding="utf-8"?>
+<ds:datastoreItem xmlns:ds="http://schemas.openxmlformats.org/officeDocument/2006/customXml" ds:itemID="{370C9932-052A-4234-B377-CD6828F126DD}">
+  <ds:schemaRefs>
+    <ds:schemaRef ds:uri="http://schemas.microsoft.com/sharepoint/v3/contenttype/forms"/>
+  </ds:schemaRefs>
+</ds:datastoreItem>
+</file>
+
+<file path=customXml/itemProps4.xml><?xml version="1.0" encoding="utf-8"?>
 <ds:datastoreItem xmlns:ds="http://schemas.openxmlformats.org/officeDocument/2006/customXml" ds:itemID="{C6EFD1AA-79DC-4D68-94B0-05633BB8F7BB}">
   <ds:schemaRefs>
     <ds:schemaRef ds:uri="http://schemas.microsoft.com/office/2006/metadata/contentType"/>
@@ -25215,12 +25206,4 @@
     <ds:schemaRef ds:uri="http://schemas.microsoft.com/internal/obd"/>
   </ds:schemaRefs>
 </ds:datastoreItem>
-</file>
-
-<file path=customXml/itemProps4.xml><?xml version="1.0" encoding="utf-8"?>
-<ds:datastoreItem xmlns:ds="http://schemas.openxmlformats.org/officeDocument/2006/customXml" ds:itemID="{370C9932-052A-4234-B377-CD6828F126DD}">
-  <ds:schemaRefs>
-    <ds:schemaRef ds:uri="http://schemas.microsoft.com/sharepoint/v3/contenttype/forms"/>
-  </ds:schemaRefs>
-</ds:datastoreItem>
 </file>
</xml_diff>

<commit_message>
lotsa writing - getting the fix in ASAP before meeting victoria tomorrow.
</commit_message>
<xml_diff>
--- a/Dissertation Proposal/Restructure process/Dissertation Proposal Section Drafts/Combined final draft elements/Dissertation draft post study 3 VAS 2-19-25.docx
+++ b/Dissertation Proposal/Restructure process/Dissertation Proposal Section Drafts/Combined final draft elements/Dissertation draft post study 3 VAS 2-19-25.docx
@@ -126,13 +126,13 @@
               </w:rPr>
               <w:instrText xml:space="preserve"> PAGEREF _Toc194321783 \h </w:instrText>
             </w:r>
-            <w:r>
-              <w:rPr>
-                <w:noProof/>
-                <w:webHidden/>
-              </w:rPr>
-            </w:r>
           </w:ins>
+          <w:r>
+            <w:rPr>
+              <w:noProof/>
+              <w:webHidden/>
+            </w:rPr>
+          </w:r>
           <w:r>
             <w:rPr>
               <w:noProof/>
@@ -246,13 +246,13 @@
               </w:rPr>
               <w:instrText xml:space="preserve"> PAGEREF _Toc194321784 \h </w:instrText>
             </w:r>
-            <w:r>
-              <w:rPr>
-                <w:noProof/>
-                <w:webHidden/>
-              </w:rPr>
-            </w:r>
           </w:ins>
+          <w:r>
+            <w:rPr>
+              <w:noProof/>
+              <w:webHidden/>
+            </w:rPr>
+          </w:r>
           <w:r>
             <w:rPr>
               <w:noProof/>
@@ -366,13 +366,13 @@
               </w:rPr>
               <w:instrText xml:space="preserve"> PAGEREF _Toc194321785 \h </w:instrText>
             </w:r>
-            <w:r>
-              <w:rPr>
-                <w:noProof/>
-                <w:webHidden/>
-              </w:rPr>
-            </w:r>
           </w:ins>
+          <w:r>
+            <w:rPr>
+              <w:noProof/>
+              <w:webHidden/>
+            </w:rPr>
+          </w:r>
           <w:r>
             <w:rPr>
               <w:noProof/>
@@ -486,13 +486,13 @@
               </w:rPr>
               <w:instrText xml:space="preserve"> PAGEREF _Toc194321786 \h </w:instrText>
             </w:r>
-            <w:r>
-              <w:rPr>
-                <w:noProof/>
-                <w:webHidden/>
-              </w:rPr>
-            </w:r>
           </w:ins>
+          <w:r>
+            <w:rPr>
+              <w:noProof/>
+              <w:webHidden/>
+            </w:rPr>
+          </w:r>
           <w:r>
             <w:rPr>
               <w:noProof/>
@@ -606,13 +606,13 @@
               </w:rPr>
               <w:instrText xml:space="preserve"> PAGEREF _Toc194321787 \h </w:instrText>
             </w:r>
-            <w:r>
-              <w:rPr>
-                <w:noProof/>
-                <w:webHidden/>
-              </w:rPr>
-            </w:r>
           </w:ins>
+          <w:r>
+            <w:rPr>
+              <w:noProof/>
+              <w:webHidden/>
+            </w:rPr>
+          </w:r>
           <w:r>
             <w:rPr>
               <w:noProof/>
@@ -726,13 +726,13 @@
               </w:rPr>
               <w:instrText xml:space="preserve"> PAGEREF _Toc194321788 \h </w:instrText>
             </w:r>
-            <w:r>
-              <w:rPr>
-                <w:noProof/>
-                <w:webHidden/>
-              </w:rPr>
-            </w:r>
           </w:ins>
+          <w:r>
+            <w:rPr>
+              <w:noProof/>
+              <w:webHidden/>
+            </w:rPr>
+          </w:r>
           <w:r>
             <w:rPr>
               <w:noProof/>
@@ -846,13 +846,13 @@
               </w:rPr>
               <w:instrText xml:space="preserve"> PAGEREF _Toc194321789 \h </w:instrText>
             </w:r>
-            <w:r>
-              <w:rPr>
-                <w:noProof/>
-                <w:webHidden/>
-              </w:rPr>
-            </w:r>
           </w:ins>
+          <w:r>
+            <w:rPr>
+              <w:noProof/>
+              <w:webHidden/>
+            </w:rPr>
+          </w:r>
           <w:r>
             <w:rPr>
               <w:noProof/>
@@ -967,13 +967,13 @@
               </w:rPr>
               <w:instrText xml:space="preserve"> PAGEREF _Toc194321790 \h </w:instrText>
             </w:r>
-            <w:r>
-              <w:rPr>
-                <w:noProof/>
-                <w:webHidden/>
-              </w:rPr>
-            </w:r>
           </w:ins>
+          <w:r>
+            <w:rPr>
+              <w:noProof/>
+              <w:webHidden/>
+            </w:rPr>
+          </w:r>
           <w:r>
             <w:rPr>
               <w:noProof/>
@@ -1092,13 +1092,13 @@
               </w:rPr>
               <w:instrText xml:space="preserve"> PAGEREF _Toc194321791 \h </w:instrText>
             </w:r>
-            <w:r>
-              <w:rPr>
-                <w:noProof/>
-                <w:webHidden/>
-              </w:rPr>
-            </w:r>
           </w:ins>
+          <w:r>
+            <w:rPr>
+              <w:noProof/>
+              <w:webHidden/>
+            </w:rPr>
+          </w:r>
           <w:r>
             <w:rPr>
               <w:noProof/>
@@ -1215,13 +1215,13 @@
               </w:rPr>
               <w:instrText xml:space="preserve"> PAGEREF _Toc194321792 \h </w:instrText>
             </w:r>
-            <w:r>
-              <w:rPr>
-                <w:noProof/>
-                <w:webHidden/>
-              </w:rPr>
-            </w:r>
           </w:ins>
+          <w:r>
+            <w:rPr>
+              <w:noProof/>
+              <w:webHidden/>
+            </w:rPr>
+          </w:r>
           <w:r>
             <w:rPr>
               <w:noProof/>
@@ -1338,13 +1338,13 @@
               </w:rPr>
               <w:instrText xml:space="preserve"> PAGEREF _Toc194321793 \h </w:instrText>
             </w:r>
-            <w:r>
-              <w:rPr>
-                <w:noProof/>
-                <w:webHidden/>
-              </w:rPr>
-            </w:r>
           </w:ins>
+          <w:r>
+            <w:rPr>
+              <w:noProof/>
+              <w:webHidden/>
+            </w:rPr>
+          </w:r>
           <w:r>
             <w:rPr>
               <w:noProof/>
@@ -1461,13 +1461,13 @@
               </w:rPr>
               <w:instrText xml:space="preserve"> PAGEREF _Toc194321794 \h </w:instrText>
             </w:r>
-            <w:r>
-              <w:rPr>
-                <w:noProof/>
-                <w:webHidden/>
-              </w:rPr>
-            </w:r>
           </w:ins>
+          <w:r>
+            <w:rPr>
+              <w:noProof/>
+              <w:webHidden/>
+            </w:rPr>
+          </w:r>
           <w:r>
             <w:rPr>
               <w:noProof/>
@@ -1584,13 +1584,13 @@
               </w:rPr>
               <w:instrText xml:space="preserve"> PAGEREF _Toc194321795 \h </w:instrText>
             </w:r>
-            <w:r>
-              <w:rPr>
-                <w:noProof/>
-                <w:webHidden/>
-              </w:rPr>
-            </w:r>
           </w:ins>
+          <w:r>
+            <w:rPr>
+              <w:noProof/>
+              <w:webHidden/>
+            </w:rPr>
+          </w:r>
           <w:r>
             <w:rPr>
               <w:noProof/>
@@ -1709,13 +1709,13 @@
               </w:rPr>
               <w:instrText xml:space="preserve"> PAGEREF _Toc194321796 \h </w:instrText>
             </w:r>
-            <w:r>
-              <w:rPr>
-                <w:noProof/>
-                <w:webHidden/>
-              </w:rPr>
-            </w:r>
           </w:ins>
+          <w:r>
+            <w:rPr>
+              <w:noProof/>
+              <w:webHidden/>
+            </w:rPr>
+          </w:r>
           <w:r>
             <w:rPr>
               <w:noProof/>
@@ -1832,13 +1832,13 @@
               </w:rPr>
               <w:instrText xml:space="preserve"> PAGEREF _Toc194321797 \h </w:instrText>
             </w:r>
-            <w:r>
-              <w:rPr>
-                <w:noProof/>
-                <w:webHidden/>
-              </w:rPr>
-            </w:r>
           </w:ins>
+          <w:r>
+            <w:rPr>
+              <w:noProof/>
+              <w:webHidden/>
+            </w:rPr>
+          </w:r>
           <w:r>
             <w:rPr>
               <w:noProof/>
@@ -1955,13 +1955,13 @@
               </w:rPr>
               <w:instrText xml:space="preserve"> PAGEREF _Toc194321798 \h </w:instrText>
             </w:r>
-            <w:r>
-              <w:rPr>
-                <w:noProof/>
-                <w:webHidden/>
-              </w:rPr>
-            </w:r>
           </w:ins>
+          <w:r>
+            <w:rPr>
+              <w:noProof/>
+              <w:webHidden/>
+            </w:rPr>
+          </w:r>
           <w:r>
             <w:rPr>
               <w:noProof/>
@@ -2078,13 +2078,13 @@
               </w:rPr>
               <w:instrText xml:space="preserve"> PAGEREF _Toc194321799 \h </w:instrText>
             </w:r>
-            <w:r>
-              <w:rPr>
-                <w:noProof/>
-                <w:webHidden/>
-              </w:rPr>
-            </w:r>
           </w:ins>
+          <w:r>
+            <w:rPr>
+              <w:noProof/>
+              <w:webHidden/>
+            </w:rPr>
+          </w:r>
           <w:r>
             <w:rPr>
               <w:noProof/>
@@ -2201,13 +2201,13 @@
               </w:rPr>
               <w:instrText xml:space="preserve"> PAGEREF _Toc194321800 \h </w:instrText>
             </w:r>
-            <w:r>
-              <w:rPr>
-                <w:noProof/>
-                <w:webHidden/>
-              </w:rPr>
-            </w:r>
           </w:ins>
+          <w:r>
+            <w:rPr>
+              <w:noProof/>
+              <w:webHidden/>
+            </w:rPr>
+          </w:r>
           <w:r>
             <w:rPr>
               <w:noProof/>
@@ -2322,13 +2322,13 @@
               </w:rPr>
               <w:instrText xml:space="preserve"> PAGEREF _Toc194321801 \h </w:instrText>
             </w:r>
-            <w:r>
-              <w:rPr>
-                <w:noProof/>
-                <w:webHidden/>
-              </w:rPr>
-            </w:r>
           </w:ins>
+          <w:r>
+            <w:rPr>
+              <w:noProof/>
+              <w:webHidden/>
+            </w:rPr>
+          </w:r>
           <w:r>
             <w:rPr>
               <w:noProof/>
@@ -2447,13 +2447,13 @@
               </w:rPr>
               <w:instrText xml:space="preserve"> PAGEREF _Toc194321802 \h </w:instrText>
             </w:r>
-            <w:r>
-              <w:rPr>
-                <w:noProof/>
-                <w:webHidden/>
-              </w:rPr>
-            </w:r>
           </w:ins>
+          <w:r>
+            <w:rPr>
+              <w:noProof/>
+              <w:webHidden/>
+            </w:rPr>
+          </w:r>
           <w:r>
             <w:rPr>
               <w:noProof/>
@@ -2570,13 +2570,13 @@
               </w:rPr>
               <w:instrText xml:space="preserve"> PAGEREF _Toc194321803 \h </w:instrText>
             </w:r>
-            <w:r>
-              <w:rPr>
-                <w:noProof/>
-                <w:webHidden/>
-              </w:rPr>
-            </w:r>
           </w:ins>
+          <w:r>
+            <w:rPr>
+              <w:noProof/>
+              <w:webHidden/>
+            </w:rPr>
+          </w:r>
           <w:r>
             <w:rPr>
               <w:noProof/>
@@ -2693,13 +2693,13 @@
               </w:rPr>
               <w:instrText xml:space="preserve"> PAGEREF _Toc194321804 \h </w:instrText>
             </w:r>
-            <w:r>
-              <w:rPr>
-                <w:noProof/>
-                <w:webHidden/>
-              </w:rPr>
-            </w:r>
           </w:ins>
+          <w:r>
+            <w:rPr>
+              <w:noProof/>
+              <w:webHidden/>
+            </w:rPr>
+          </w:r>
           <w:r>
             <w:rPr>
               <w:noProof/>
@@ -2816,13 +2816,13 @@
               </w:rPr>
               <w:instrText xml:space="preserve"> PAGEREF _Toc194321805 \h </w:instrText>
             </w:r>
-            <w:r>
-              <w:rPr>
-                <w:noProof/>
-                <w:webHidden/>
-              </w:rPr>
-            </w:r>
           </w:ins>
+          <w:r>
+            <w:rPr>
+              <w:noProof/>
+              <w:webHidden/>
+            </w:rPr>
+          </w:r>
           <w:r>
             <w:rPr>
               <w:noProof/>
@@ -2939,13 +2939,13 @@
               </w:rPr>
               <w:instrText xml:space="preserve"> PAGEREF _Toc194321806 \h </w:instrText>
             </w:r>
-            <w:r>
-              <w:rPr>
-                <w:noProof/>
-                <w:webHidden/>
-              </w:rPr>
-            </w:r>
           </w:ins>
+          <w:r>
+            <w:rPr>
+              <w:noProof/>
+              <w:webHidden/>
+            </w:rPr>
+          </w:r>
           <w:r>
             <w:rPr>
               <w:noProof/>
@@ -3062,13 +3062,13 @@
               </w:rPr>
               <w:instrText xml:space="preserve"> PAGEREF _Toc194321807 \h </w:instrText>
             </w:r>
-            <w:r>
-              <w:rPr>
-                <w:noProof/>
-                <w:webHidden/>
-              </w:rPr>
-            </w:r>
           </w:ins>
+          <w:r>
+            <w:rPr>
+              <w:noProof/>
+              <w:webHidden/>
+            </w:rPr>
+          </w:r>
           <w:r>
             <w:rPr>
               <w:noProof/>
@@ -3187,13 +3187,13 @@
               </w:rPr>
               <w:instrText xml:space="preserve"> PAGEREF _Toc194321808 \h </w:instrText>
             </w:r>
-            <w:r>
-              <w:rPr>
-                <w:noProof/>
-                <w:webHidden/>
-              </w:rPr>
-            </w:r>
           </w:ins>
+          <w:r>
+            <w:rPr>
+              <w:noProof/>
+              <w:webHidden/>
+            </w:rPr>
+          </w:r>
           <w:r>
             <w:rPr>
               <w:noProof/>
@@ -3311,13 +3311,13 @@
               </w:rPr>
               <w:instrText xml:space="preserve"> PAGEREF _Toc194321809 \h </w:instrText>
             </w:r>
-            <w:r>
-              <w:rPr>
-                <w:noProof/>
-                <w:webHidden/>
-              </w:rPr>
-            </w:r>
           </w:ins>
+          <w:r>
+            <w:rPr>
+              <w:noProof/>
+              <w:webHidden/>
+            </w:rPr>
+          </w:r>
           <w:r>
             <w:rPr>
               <w:noProof/>
@@ -3434,13 +3434,13 @@
               </w:rPr>
               <w:instrText xml:space="preserve"> PAGEREF _Toc194321810 \h </w:instrText>
             </w:r>
-            <w:r>
-              <w:rPr>
-                <w:noProof/>
-                <w:webHidden/>
-              </w:rPr>
-            </w:r>
           </w:ins>
+          <w:r>
+            <w:rPr>
+              <w:noProof/>
+              <w:webHidden/>
+            </w:rPr>
+          </w:r>
           <w:r>
             <w:rPr>
               <w:noProof/>
@@ -3557,13 +3557,13 @@
               </w:rPr>
               <w:instrText xml:space="preserve"> PAGEREF _Toc194321811 \h </w:instrText>
             </w:r>
-            <w:r>
-              <w:rPr>
-                <w:noProof/>
-                <w:webHidden/>
-              </w:rPr>
-            </w:r>
           </w:ins>
+          <w:r>
+            <w:rPr>
+              <w:noProof/>
+              <w:webHidden/>
+            </w:rPr>
+          </w:r>
           <w:r>
             <w:rPr>
               <w:noProof/>
@@ -3680,13 +3680,13 @@
               </w:rPr>
               <w:instrText xml:space="preserve"> PAGEREF _Toc194321812 \h </w:instrText>
             </w:r>
-            <w:r>
-              <w:rPr>
-                <w:noProof/>
-                <w:webHidden/>
-              </w:rPr>
-            </w:r>
           </w:ins>
+          <w:r>
+            <w:rPr>
+              <w:noProof/>
+              <w:webHidden/>
+            </w:rPr>
+          </w:r>
           <w:r>
             <w:rPr>
               <w:noProof/>
@@ -3801,13 +3801,13 @@
               </w:rPr>
               <w:instrText xml:space="preserve"> PAGEREF _Toc194321813 \h </w:instrText>
             </w:r>
-            <w:r>
-              <w:rPr>
-                <w:noProof/>
-                <w:webHidden/>
-              </w:rPr>
-            </w:r>
           </w:ins>
+          <w:r>
+            <w:rPr>
+              <w:noProof/>
+              <w:webHidden/>
+            </w:rPr>
+          </w:r>
           <w:r>
             <w:rPr>
               <w:noProof/>
@@ -3926,13 +3926,13 @@
               </w:rPr>
               <w:instrText xml:space="preserve"> PAGEREF _Toc194321814 \h </w:instrText>
             </w:r>
-            <w:r>
-              <w:rPr>
-                <w:noProof/>
-                <w:webHidden/>
-              </w:rPr>
-            </w:r>
           </w:ins>
+          <w:r>
+            <w:rPr>
+              <w:noProof/>
+              <w:webHidden/>
+            </w:rPr>
+          </w:r>
           <w:r>
             <w:rPr>
               <w:noProof/>
@@ -4051,13 +4051,13 @@
               </w:rPr>
               <w:instrText xml:space="preserve"> PAGEREF _Toc194321815 \h </w:instrText>
             </w:r>
-            <w:r>
-              <w:rPr>
-                <w:noProof/>
-                <w:webHidden/>
-              </w:rPr>
-            </w:r>
           </w:ins>
+          <w:r>
+            <w:rPr>
+              <w:noProof/>
+              <w:webHidden/>
+            </w:rPr>
+          </w:r>
           <w:r>
             <w:rPr>
               <w:noProof/>
@@ -4174,13 +4174,13 @@
               </w:rPr>
               <w:instrText xml:space="preserve"> PAGEREF _Toc194321816 \h </w:instrText>
             </w:r>
-            <w:r>
-              <w:rPr>
-                <w:noProof/>
-                <w:webHidden/>
-              </w:rPr>
-            </w:r>
           </w:ins>
+          <w:r>
+            <w:rPr>
+              <w:noProof/>
+              <w:webHidden/>
+            </w:rPr>
+          </w:r>
           <w:r>
             <w:rPr>
               <w:noProof/>
@@ -4297,13 +4297,13 @@
               </w:rPr>
               <w:instrText xml:space="preserve"> PAGEREF _Toc194321817 \h </w:instrText>
             </w:r>
-            <w:r>
-              <w:rPr>
-                <w:noProof/>
-                <w:webHidden/>
-              </w:rPr>
-            </w:r>
           </w:ins>
+          <w:r>
+            <w:rPr>
+              <w:noProof/>
+              <w:webHidden/>
+            </w:rPr>
+          </w:r>
           <w:r>
             <w:rPr>
               <w:noProof/>
@@ -4420,13 +4420,13 @@
               </w:rPr>
               <w:instrText xml:space="preserve"> PAGEREF _Toc194321818 \h </w:instrText>
             </w:r>
-            <w:r>
-              <w:rPr>
-                <w:noProof/>
-                <w:webHidden/>
-              </w:rPr>
-            </w:r>
           </w:ins>
+          <w:r>
+            <w:rPr>
+              <w:noProof/>
+              <w:webHidden/>
+            </w:rPr>
+          </w:r>
           <w:r>
             <w:rPr>
               <w:noProof/>
@@ -4543,13 +4543,13 @@
               </w:rPr>
               <w:instrText xml:space="preserve"> PAGEREF _Toc194321819 \h </w:instrText>
             </w:r>
-            <w:r>
-              <w:rPr>
-                <w:noProof/>
-                <w:webHidden/>
-              </w:rPr>
-            </w:r>
           </w:ins>
+          <w:r>
+            <w:rPr>
+              <w:noProof/>
+              <w:webHidden/>
+            </w:rPr>
+          </w:r>
           <w:r>
             <w:rPr>
               <w:noProof/>
@@ -4666,13 +4666,13 @@
               </w:rPr>
               <w:instrText xml:space="preserve"> PAGEREF _Toc194321820 \h </w:instrText>
             </w:r>
-            <w:r>
-              <w:rPr>
-                <w:noProof/>
-                <w:webHidden/>
-              </w:rPr>
-            </w:r>
           </w:ins>
+          <w:r>
+            <w:rPr>
+              <w:noProof/>
+              <w:webHidden/>
+            </w:rPr>
+          </w:r>
           <w:r>
             <w:rPr>
               <w:noProof/>
@@ -4791,13 +4791,13 @@
               </w:rPr>
               <w:instrText xml:space="preserve"> PAGEREF _Toc194321821 \h </w:instrText>
             </w:r>
-            <w:r>
-              <w:rPr>
-                <w:noProof/>
-                <w:webHidden/>
-              </w:rPr>
-            </w:r>
           </w:ins>
+          <w:r>
+            <w:rPr>
+              <w:noProof/>
+              <w:webHidden/>
+            </w:rPr>
+          </w:r>
           <w:r>
             <w:rPr>
               <w:noProof/>
@@ -4911,13 +4911,13 @@
               </w:rPr>
               <w:instrText xml:space="preserve"> PAGEREF _Toc194321822 \h </w:instrText>
             </w:r>
-            <w:r>
-              <w:rPr>
-                <w:noProof/>
-                <w:webHidden/>
-              </w:rPr>
-            </w:r>
           </w:ins>
+          <w:r>
+            <w:rPr>
+              <w:noProof/>
+              <w:webHidden/>
+            </w:rPr>
+          </w:r>
           <w:r>
             <w:rPr>
               <w:noProof/>
@@ -5031,13 +5031,13 @@
               </w:rPr>
               <w:instrText xml:space="preserve"> PAGEREF _Toc194321823 \h </w:instrText>
             </w:r>
-            <w:r>
-              <w:rPr>
-                <w:noProof/>
-                <w:webHidden/>
-              </w:rPr>
-            </w:r>
           </w:ins>
+          <w:r>
+            <w:rPr>
+              <w:noProof/>
+              <w:webHidden/>
+            </w:rPr>
+          </w:r>
           <w:r>
             <w:rPr>
               <w:noProof/>
@@ -5151,13 +5151,13 @@
               </w:rPr>
               <w:instrText xml:space="preserve"> PAGEREF _Toc194321824 \h </w:instrText>
             </w:r>
-            <w:r>
-              <w:rPr>
-                <w:noProof/>
-                <w:webHidden/>
-              </w:rPr>
-            </w:r>
           </w:ins>
+          <w:r>
+            <w:rPr>
+              <w:noProof/>
+              <w:webHidden/>
+            </w:rPr>
+          </w:r>
           <w:r>
             <w:rPr>
               <w:noProof/>
@@ -5271,13 +5271,13 @@
               </w:rPr>
               <w:instrText xml:space="preserve"> PAGEREF _Toc194321825 \h </w:instrText>
             </w:r>
-            <w:r>
-              <w:rPr>
-                <w:noProof/>
-                <w:webHidden/>
-              </w:rPr>
-            </w:r>
           </w:ins>
+          <w:r>
+            <w:rPr>
+              <w:noProof/>
+              <w:webHidden/>
+            </w:rPr>
+          </w:r>
           <w:r>
             <w:rPr>
               <w:noProof/>
@@ -5391,13 +5391,13 @@
               </w:rPr>
               <w:instrText xml:space="preserve"> PAGEREF _Toc194321826 \h </w:instrText>
             </w:r>
-            <w:r>
-              <w:rPr>
-                <w:noProof/>
-                <w:webHidden/>
-              </w:rPr>
-            </w:r>
           </w:ins>
+          <w:r>
+            <w:rPr>
+              <w:noProof/>
+              <w:webHidden/>
+            </w:rPr>
+          </w:r>
           <w:r>
             <w:rPr>
               <w:noProof/>
@@ -5511,13 +5511,13 @@
               </w:rPr>
               <w:instrText xml:space="preserve"> PAGEREF _Toc194321827 \h </w:instrText>
             </w:r>
-            <w:r>
-              <w:rPr>
-                <w:noProof/>
-                <w:webHidden/>
-              </w:rPr>
-            </w:r>
           </w:ins>
+          <w:r>
+            <w:rPr>
+              <w:noProof/>
+              <w:webHidden/>
+            </w:rPr>
+          </w:r>
           <w:r>
             <w:rPr>
               <w:noProof/>
@@ -5631,13 +5631,13 @@
               </w:rPr>
               <w:instrText xml:space="preserve"> PAGEREF _Toc194321828 \h </w:instrText>
             </w:r>
-            <w:r>
-              <w:rPr>
-                <w:noProof/>
-                <w:webHidden/>
-              </w:rPr>
-            </w:r>
           </w:ins>
+          <w:r>
+            <w:rPr>
+              <w:noProof/>
+              <w:webHidden/>
+            </w:rPr>
+          </w:r>
           <w:r>
             <w:rPr>
               <w:noProof/>
@@ -5751,13 +5751,13 @@
               </w:rPr>
               <w:instrText xml:space="preserve"> PAGEREF _Toc194321829 \h </w:instrText>
             </w:r>
-            <w:r>
-              <w:rPr>
-                <w:noProof/>
-                <w:webHidden/>
-              </w:rPr>
-            </w:r>
           </w:ins>
+          <w:r>
+            <w:rPr>
+              <w:noProof/>
+              <w:webHidden/>
+            </w:rPr>
+          </w:r>
           <w:r>
             <w:rPr>
               <w:noProof/>
@@ -5871,13 +5871,13 @@
               </w:rPr>
               <w:instrText xml:space="preserve"> PAGEREF _Toc194321830 \h </w:instrText>
             </w:r>
-            <w:r>
-              <w:rPr>
-                <w:noProof/>
-                <w:webHidden/>
-              </w:rPr>
-            </w:r>
           </w:ins>
+          <w:r>
+            <w:rPr>
+              <w:noProof/>
+              <w:webHidden/>
+            </w:rPr>
+          </w:r>
           <w:r>
             <w:rPr>
               <w:noProof/>
@@ -5991,13 +5991,13 @@
               </w:rPr>
               <w:instrText xml:space="preserve"> PAGEREF _Toc194321831 \h </w:instrText>
             </w:r>
-            <w:r>
-              <w:rPr>
-                <w:noProof/>
-                <w:webHidden/>
-              </w:rPr>
-            </w:r>
           </w:ins>
+          <w:r>
+            <w:rPr>
+              <w:noProof/>
+              <w:webHidden/>
+            </w:rPr>
+          </w:r>
           <w:r>
             <w:rPr>
               <w:noProof/>
@@ -6111,13 +6111,13 @@
               </w:rPr>
               <w:instrText xml:space="preserve"> PAGEREF _Toc194321832 \h </w:instrText>
             </w:r>
-            <w:r>
-              <w:rPr>
-                <w:noProof/>
-                <w:webHidden/>
-              </w:rPr>
-            </w:r>
           </w:ins>
+          <w:r>
+            <w:rPr>
+              <w:noProof/>
+              <w:webHidden/>
+            </w:rPr>
+          </w:r>
           <w:r>
             <w:rPr>
               <w:noProof/>
@@ -6231,13 +6231,13 @@
               </w:rPr>
               <w:instrText xml:space="preserve"> PAGEREF _Toc194321833 \h </w:instrText>
             </w:r>
-            <w:r>
-              <w:rPr>
-                <w:noProof/>
-                <w:webHidden/>
-              </w:rPr>
-            </w:r>
           </w:ins>
+          <w:r>
+            <w:rPr>
+              <w:noProof/>
+              <w:webHidden/>
+            </w:rPr>
+          </w:r>
           <w:r>
             <w:rPr>
               <w:noProof/>
@@ -6351,13 +6351,13 @@
               </w:rPr>
               <w:instrText xml:space="preserve"> PAGEREF _Toc194321834 \h </w:instrText>
             </w:r>
-            <w:r>
-              <w:rPr>
-                <w:noProof/>
-                <w:webHidden/>
-              </w:rPr>
-            </w:r>
           </w:ins>
+          <w:r>
+            <w:rPr>
+              <w:noProof/>
+              <w:webHidden/>
+            </w:rPr>
+          </w:r>
           <w:r>
             <w:rPr>
               <w:noProof/>
@@ -6471,13 +6471,13 @@
               </w:rPr>
               <w:instrText xml:space="preserve"> PAGEREF _Toc194321835 \h </w:instrText>
             </w:r>
-            <w:r>
-              <w:rPr>
-                <w:noProof/>
-                <w:webHidden/>
-              </w:rPr>
-            </w:r>
           </w:ins>
+          <w:r>
+            <w:rPr>
+              <w:noProof/>
+              <w:webHidden/>
+            </w:rPr>
+          </w:r>
           <w:r>
             <w:rPr>
               <w:noProof/>
@@ -6592,13 +6592,13 @@
               </w:rPr>
               <w:instrText xml:space="preserve"> PAGEREF _Toc194321836 \h </w:instrText>
             </w:r>
-            <w:r>
-              <w:rPr>
-                <w:noProof/>
-                <w:webHidden/>
-              </w:rPr>
-            </w:r>
           </w:ins>
+          <w:r>
+            <w:rPr>
+              <w:noProof/>
+              <w:webHidden/>
+            </w:rPr>
+          </w:r>
           <w:r>
             <w:rPr>
               <w:noProof/>
@@ -6712,13 +6712,13 @@
               </w:rPr>
               <w:instrText xml:space="preserve"> PAGEREF _Toc194321837 \h </w:instrText>
             </w:r>
-            <w:r>
-              <w:rPr>
-                <w:noProof/>
-                <w:webHidden/>
-              </w:rPr>
-            </w:r>
           </w:ins>
+          <w:r>
+            <w:rPr>
+              <w:noProof/>
+              <w:webHidden/>
+            </w:rPr>
+          </w:r>
           <w:r>
             <w:rPr>
               <w:noProof/>
@@ -6832,13 +6832,13 @@
               </w:rPr>
               <w:instrText xml:space="preserve"> PAGEREF _Toc194321838 \h </w:instrText>
             </w:r>
-            <w:r>
-              <w:rPr>
-                <w:noProof/>
-                <w:webHidden/>
-              </w:rPr>
-            </w:r>
           </w:ins>
+          <w:r>
+            <w:rPr>
+              <w:noProof/>
+              <w:webHidden/>
+            </w:rPr>
+          </w:r>
           <w:r>
             <w:rPr>
               <w:noProof/>
@@ -6952,13 +6952,13 @@
               </w:rPr>
               <w:instrText xml:space="preserve"> PAGEREF _Toc194321839 \h </w:instrText>
             </w:r>
-            <w:r>
-              <w:rPr>
-                <w:noProof/>
-                <w:webHidden/>
-              </w:rPr>
-            </w:r>
           </w:ins>
+          <w:r>
+            <w:rPr>
+              <w:noProof/>
+              <w:webHidden/>
+            </w:rPr>
+          </w:r>
           <w:r>
             <w:rPr>
               <w:noProof/>
@@ -7072,13 +7072,13 @@
               </w:rPr>
               <w:instrText xml:space="preserve"> PAGEREF _Toc194321840 \h </w:instrText>
             </w:r>
-            <w:r>
-              <w:rPr>
-                <w:noProof/>
-                <w:webHidden/>
-              </w:rPr>
-            </w:r>
           </w:ins>
+          <w:r>
+            <w:rPr>
+              <w:noProof/>
+              <w:webHidden/>
+            </w:rPr>
+          </w:r>
           <w:r>
             <w:rPr>
               <w:noProof/>
@@ -7126,7 +7126,6 @@
           <w:del w:id="176" w:author="Duan, Sean (MU-Student)" w:date="2025-03-31T13:45:00Z" w16du:dateUtc="2025-03-31T18:45:00Z">
             <w:r>
               <w:rPr>
-                <w:noProof/>
                 <w:rPrChange w:id="177" w:author="Duan, Sean (MU-Student)" w:date="2025-03-31T13:45:00Z" w16du:dateUtc="2025-03-31T18:45:00Z">
                   <w:rPr>
                     <w:rStyle w:val="Hyperlink"/>
@@ -7162,7 +7161,6 @@
           <w:del w:id="179" w:author="Duan, Sean (MU-Student)" w:date="2025-03-31T13:45:00Z" w16du:dateUtc="2025-03-31T18:45:00Z">
             <w:r>
               <w:rPr>
-                <w:noProof/>
                 <w:rPrChange w:id="180" w:author="Duan, Sean (MU-Student)" w:date="2025-03-31T13:45:00Z" w16du:dateUtc="2025-03-31T18:45:00Z">
                   <w:rPr>
                     <w:rStyle w:val="Hyperlink"/>
@@ -7198,7 +7196,6 @@
           <w:del w:id="182" w:author="Duan, Sean (MU-Student)" w:date="2025-03-31T13:45:00Z" w16du:dateUtc="2025-03-31T18:45:00Z">
             <w:r>
               <w:rPr>
-                <w:noProof/>
                 <w:rPrChange w:id="183" w:author="Duan, Sean (MU-Student)" w:date="2025-03-31T13:45:00Z" w16du:dateUtc="2025-03-31T18:45:00Z">
                   <w:rPr>
                     <w:rStyle w:val="Hyperlink"/>
@@ -7234,7 +7231,6 @@
           <w:del w:id="185" w:author="Duan, Sean (MU-Student)" w:date="2025-03-31T13:45:00Z" w16du:dateUtc="2025-03-31T18:45:00Z">
             <w:r>
               <w:rPr>
-                <w:noProof/>
                 <w:rPrChange w:id="186" w:author="Duan, Sean (MU-Student)" w:date="2025-03-31T13:45:00Z" w16du:dateUtc="2025-03-31T18:45:00Z">
                   <w:rPr>
                     <w:rStyle w:val="Hyperlink"/>
@@ -7270,7 +7266,6 @@
           <w:del w:id="188" w:author="Duan, Sean (MU-Student)" w:date="2025-03-31T13:45:00Z" w16du:dateUtc="2025-03-31T18:45:00Z">
             <w:r>
               <w:rPr>
-                <w:noProof/>
                 <w:rPrChange w:id="189" w:author="Duan, Sean (MU-Student)" w:date="2025-03-31T13:45:00Z" w16du:dateUtc="2025-03-31T18:45:00Z">
                   <w:rPr>
                     <w:rStyle w:val="Hyperlink"/>
@@ -7306,7 +7301,6 @@
           <w:del w:id="191" w:author="Duan, Sean (MU-Student)" w:date="2025-03-31T13:45:00Z" w16du:dateUtc="2025-03-31T18:45:00Z">
             <w:r>
               <w:rPr>
-                <w:noProof/>
                 <w:rPrChange w:id="192" w:author="Duan, Sean (MU-Student)" w:date="2025-03-31T13:45:00Z" w16du:dateUtc="2025-03-31T18:45:00Z">
                   <w:rPr>
                     <w:rStyle w:val="Hyperlink"/>
@@ -7342,7 +7336,6 @@
           <w:del w:id="194" w:author="Duan, Sean (MU-Student)" w:date="2025-03-31T13:45:00Z" w16du:dateUtc="2025-03-31T18:45:00Z">
             <w:r>
               <w:rPr>
-                <w:noProof/>
                 <w:rPrChange w:id="195" w:author="Duan, Sean (MU-Student)" w:date="2025-03-31T13:45:00Z" w16du:dateUtc="2025-03-31T18:45:00Z">
                   <w:rPr>
                     <w:rStyle w:val="Hyperlink"/>
@@ -7378,7 +7371,6 @@
           <w:del w:id="197" w:author="Duan, Sean (MU-Student)" w:date="2025-03-31T13:45:00Z" w16du:dateUtc="2025-03-31T18:45:00Z">
             <w:r>
               <w:rPr>
-                <w:noProof/>
                 <w:rPrChange w:id="198" w:author="Duan, Sean (MU-Student)" w:date="2025-03-31T13:45:00Z" w16du:dateUtc="2025-03-31T18:45:00Z">
                   <w:rPr>
                     <w:rStyle w:val="Hyperlink"/>
@@ -7414,8 +7406,6 @@
           <w:del w:id="200" w:author="Duan, Sean (MU-Student)" w:date="2025-03-31T13:45:00Z" w16du:dateUtc="2025-03-31T18:45:00Z">
             <w:r>
               <w:rPr>
-                <w:rFonts w:eastAsia="Times New Roman"/>
-                <w:noProof/>
                 <w:rPrChange w:id="201" w:author="Duan, Sean (MU-Student)" w:date="2025-03-31T13:45:00Z" w16du:dateUtc="2025-03-31T18:45:00Z">
                   <w:rPr>
                     <w:rStyle w:val="Hyperlink"/>
@@ -7452,12 +7442,6 @@
           <w:del w:id="203" w:author="Duan, Sean (MU-Student)" w:date="2025-03-31T13:45:00Z" w16du:dateUtc="2025-03-31T18:45:00Z">
             <w:r>
               <w:rPr>
-                <w:rFonts w:ascii="Calibri Light" w:eastAsia="Times New Roman" w:hAnsi="Calibri Light" w:cs="Times New Roman"/>
-                <w:b/>
-                <w:bCs/>
-                <w:noProof/>
-                <w:kern w:val="0"/>
-                <w14:ligatures w14:val="none"/>
                 <w:rPrChange w:id="204" w:author="Duan, Sean (MU-Student)" w:date="2025-03-31T13:45:00Z" w16du:dateUtc="2025-03-31T18:45:00Z">
                   <w:rPr>
                     <w:rStyle w:val="Hyperlink"/>
@@ -7498,10 +7482,6 @@
           <w:del w:id="206" w:author="Duan, Sean (MU-Student)" w:date="2025-03-31T13:45:00Z" w16du:dateUtc="2025-03-31T18:45:00Z">
             <w:r>
               <w:rPr>
-                <w:rFonts w:ascii="Calibri Light" w:eastAsia="Times New Roman" w:hAnsi="Calibri Light" w:cs="Times New Roman"/>
-                <w:b/>
-                <w:i/>
-                <w:noProof/>
                 <w:rPrChange w:id="207" w:author="Duan, Sean (MU-Student)" w:date="2025-03-31T13:45:00Z" w16du:dateUtc="2025-03-31T18:45:00Z">
                   <w:rPr>
                     <w:rStyle w:val="Hyperlink"/>
@@ -7540,10 +7520,6 @@
           <w:del w:id="209" w:author="Duan, Sean (MU-Student)" w:date="2025-03-31T13:45:00Z" w16du:dateUtc="2025-03-31T18:45:00Z">
             <w:r>
               <w:rPr>
-                <w:rFonts w:ascii="Calibri Light" w:eastAsia="Times New Roman" w:hAnsi="Calibri Light" w:cs="Times New Roman"/>
-                <w:b/>
-                <w:i/>
-                <w:noProof/>
                 <w:rPrChange w:id="210" w:author="Duan, Sean (MU-Student)" w:date="2025-03-31T13:45:00Z" w16du:dateUtc="2025-03-31T18:45:00Z">
                   <w:rPr>
                     <w:rStyle w:val="Hyperlink"/>
@@ -7582,10 +7558,6 @@
           <w:del w:id="212" w:author="Duan, Sean (MU-Student)" w:date="2025-03-31T13:45:00Z" w16du:dateUtc="2025-03-31T18:45:00Z">
             <w:r>
               <w:rPr>
-                <w:rFonts w:ascii="Calibri Light" w:eastAsia="Times New Roman" w:hAnsi="Calibri Light" w:cs="Times New Roman"/>
-                <w:b/>
-                <w:i/>
-                <w:noProof/>
                 <w:rPrChange w:id="213" w:author="Duan, Sean (MU-Student)" w:date="2025-03-31T13:45:00Z" w16du:dateUtc="2025-03-31T18:45:00Z">
                   <w:rPr>
                     <w:rStyle w:val="Hyperlink"/>
@@ -7624,10 +7596,6 @@
           <w:del w:id="215" w:author="Duan, Sean (MU-Student)" w:date="2025-03-31T13:45:00Z" w16du:dateUtc="2025-03-31T18:45:00Z">
             <w:r>
               <w:rPr>
-                <w:rFonts w:ascii="Calibri Light" w:eastAsia="Times New Roman" w:hAnsi="Calibri Light" w:cs="Times New Roman"/>
-                <w:b/>
-                <w:i/>
-                <w:noProof/>
                 <w:rPrChange w:id="216" w:author="Duan, Sean (MU-Student)" w:date="2025-03-31T13:45:00Z" w16du:dateUtc="2025-03-31T18:45:00Z">
                   <w:rPr>
                     <w:rStyle w:val="Hyperlink"/>
@@ -7666,10 +7634,6 @@
           <w:del w:id="218" w:author="Duan, Sean (MU-Student)" w:date="2025-03-31T13:45:00Z" w16du:dateUtc="2025-03-31T18:45:00Z">
             <w:r>
               <w:rPr>
-                <w:rFonts w:ascii="Calibri Light" w:eastAsia="Times New Roman" w:hAnsi="Calibri Light" w:cs="Times New Roman"/>
-                <w:b/>
-                <w:i/>
-                <w:noProof/>
                 <w:rPrChange w:id="219" w:author="Duan, Sean (MU-Student)" w:date="2025-03-31T13:45:00Z" w16du:dateUtc="2025-03-31T18:45:00Z">
                   <w:rPr>
                     <w:rStyle w:val="Hyperlink"/>
@@ -7708,12 +7672,6 @@
           <w:del w:id="221" w:author="Duan, Sean (MU-Student)" w:date="2025-03-31T13:45:00Z" w16du:dateUtc="2025-03-31T18:45:00Z">
             <w:r>
               <w:rPr>
-                <w:rFonts w:ascii="Calibri Light" w:eastAsia="Times New Roman" w:hAnsi="Calibri Light" w:cs="Times New Roman"/>
-                <w:b/>
-                <w:bCs/>
-                <w:noProof/>
-                <w:kern w:val="0"/>
-                <w14:ligatures w14:val="none"/>
                 <w:rPrChange w:id="222" w:author="Duan, Sean (MU-Student)" w:date="2025-03-31T13:45:00Z" w16du:dateUtc="2025-03-31T18:45:00Z">
                   <w:rPr>
                     <w:rStyle w:val="Hyperlink"/>
@@ -7754,10 +7712,6 @@
           <w:del w:id="224" w:author="Duan, Sean (MU-Student)" w:date="2025-03-31T13:45:00Z" w16du:dateUtc="2025-03-31T18:45:00Z">
             <w:r>
               <w:rPr>
-                <w:rFonts w:ascii="Calibri Light" w:eastAsia="Times New Roman" w:hAnsi="Calibri Light" w:cs="Times New Roman"/>
-                <w:b/>
-                <w:i/>
-                <w:noProof/>
                 <w:rPrChange w:id="225" w:author="Duan, Sean (MU-Student)" w:date="2025-03-31T13:45:00Z" w16du:dateUtc="2025-03-31T18:45:00Z">
                   <w:rPr>
                     <w:rStyle w:val="Hyperlink"/>
@@ -7796,10 +7750,6 @@
           <w:del w:id="227" w:author="Duan, Sean (MU-Student)" w:date="2025-03-31T13:45:00Z" w16du:dateUtc="2025-03-31T18:45:00Z">
             <w:r>
               <w:rPr>
-                <w:rFonts w:ascii="Calibri Light" w:eastAsia="Times New Roman" w:hAnsi="Calibri Light" w:cs="Times New Roman"/>
-                <w:b/>
-                <w:i/>
-                <w:noProof/>
                 <w:rPrChange w:id="228" w:author="Duan, Sean (MU-Student)" w:date="2025-03-31T13:45:00Z" w16du:dateUtc="2025-03-31T18:45:00Z">
                   <w:rPr>
                     <w:rStyle w:val="Hyperlink"/>
@@ -7838,10 +7788,6 @@
           <w:del w:id="230" w:author="Duan, Sean (MU-Student)" w:date="2025-03-31T13:45:00Z" w16du:dateUtc="2025-03-31T18:45:00Z">
             <w:r>
               <w:rPr>
-                <w:rFonts w:ascii="Calibri Light" w:eastAsia="Times New Roman" w:hAnsi="Calibri Light" w:cs="Times New Roman"/>
-                <w:b/>
-                <w:i/>
-                <w:noProof/>
                 <w:rPrChange w:id="231" w:author="Duan, Sean (MU-Student)" w:date="2025-03-31T13:45:00Z" w16du:dateUtc="2025-03-31T18:45:00Z">
                   <w:rPr>
                     <w:rStyle w:val="Hyperlink"/>
@@ -7880,10 +7826,6 @@
           <w:del w:id="233" w:author="Duan, Sean (MU-Student)" w:date="2025-03-31T13:45:00Z" w16du:dateUtc="2025-03-31T18:45:00Z">
             <w:r>
               <w:rPr>
-                <w:rFonts w:ascii="Calibri Light" w:eastAsia="Times New Roman" w:hAnsi="Calibri Light" w:cs="Times New Roman"/>
-                <w:b/>
-                <w:i/>
-                <w:noProof/>
                 <w:rPrChange w:id="234" w:author="Duan, Sean (MU-Student)" w:date="2025-03-31T13:45:00Z" w16du:dateUtc="2025-03-31T18:45:00Z">
                   <w:rPr>
                     <w:rStyle w:val="Hyperlink"/>
@@ -7922,8 +7864,6 @@
           <w:del w:id="236" w:author="Duan, Sean (MU-Student)" w:date="2025-03-31T13:45:00Z" w16du:dateUtc="2025-03-31T18:45:00Z">
             <w:r>
               <w:rPr>
-                <w:rFonts w:eastAsia="Calibri"/>
-                <w:noProof/>
                 <w:rPrChange w:id="237" w:author="Duan, Sean (MU-Student)" w:date="2025-03-31T13:45:00Z" w16du:dateUtc="2025-03-31T18:45:00Z">
                   <w:rPr>
                     <w:rStyle w:val="Hyperlink"/>
@@ -7960,12 +7900,6 @@
           <w:del w:id="239" w:author="Duan, Sean (MU-Student)" w:date="2025-03-31T13:45:00Z" w16du:dateUtc="2025-03-31T18:45:00Z">
             <w:r>
               <w:rPr>
-                <w:rFonts w:ascii="Calibri Light" w:eastAsia="Times New Roman" w:hAnsi="Calibri Light" w:cs="Times New Roman"/>
-                <w:b/>
-                <w:bCs/>
-                <w:noProof/>
-                <w:kern w:val="0"/>
-                <w14:ligatures w14:val="none"/>
                 <w:rPrChange w:id="240" w:author="Duan, Sean (MU-Student)" w:date="2025-03-31T13:45:00Z" w16du:dateUtc="2025-03-31T18:45:00Z">
                   <w:rPr>
                     <w:rStyle w:val="Hyperlink"/>
@@ -8006,10 +7940,6 @@
           <w:del w:id="242" w:author="Duan, Sean (MU-Student)" w:date="2025-03-31T13:45:00Z" w16du:dateUtc="2025-03-31T18:45:00Z">
             <w:r>
               <w:rPr>
-                <w:rFonts w:ascii="Calibri Light" w:eastAsia="Times New Roman" w:hAnsi="Calibri Light" w:cs="Times New Roman"/>
-                <w:b/>
-                <w:i/>
-                <w:noProof/>
                 <w:rPrChange w:id="243" w:author="Duan, Sean (MU-Student)" w:date="2025-03-31T13:45:00Z" w16du:dateUtc="2025-03-31T18:45:00Z">
                   <w:rPr>
                     <w:rStyle w:val="Hyperlink"/>
@@ -8048,10 +7978,6 @@
           <w:del w:id="245" w:author="Duan, Sean (MU-Student)" w:date="2025-03-31T13:45:00Z" w16du:dateUtc="2025-03-31T18:45:00Z">
             <w:r>
               <w:rPr>
-                <w:rFonts w:ascii="Calibri Light" w:eastAsia="Times New Roman" w:hAnsi="Calibri Light" w:cs="Times New Roman"/>
-                <w:b/>
-                <w:i/>
-                <w:noProof/>
                 <w:rPrChange w:id="246" w:author="Duan, Sean (MU-Student)" w:date="2025-03-31T13:45:00Z" w16du:dateUtc="2025-03-31T18:45:00Z">
                   <w:rPr>
                     <w:rStyle w:val="Hyperlink"/>
@@ -8090,10 +8016,6 @@
           <w:del w:id="248" w:author="Duan, Sean (MU-Student)" w:date="2025-03-31T13:45:00Z" w16du:dateUtc="2025-03-31T18:45:00Z">
             <w:r>
               <w:rPr>
-                <w:rFonts w:ascii="Calibri Light" w:eastAsia="Times New Roman" w:hAnsi="Calibri Light" w:cs="Times New Roman"/>
-                <w:b/>
-                <w:i/>
-                <w:noProof/>
                 <w:rPrChange w:id="249" w:author="Duan, Sean (MU-Student)" w:date="2025-03-31T13:45:00Z" w16du:dateUtc="2025-03-31T18:45:00Z">
                   <w:rPr>
                     <w:rStyle w:val="Hyperlink"/>
@@ -8132,10 +8054,6 @@
           <w:del w:id="251" w:author="Duan, Sean (MU-Student)" w:date="2025-03-31T13:45:00Z" w16du:dateUtc="2025-03-31T18:45:00Z">
             <w:r>
               <w:rPr>
-                <w:rFonts w:ascii="Calibri Light" w:eastAsia="Times New Roman" w:hAnsi="Calibri Light" w:cs="Times New Roman"/>
-                <w:b/>
-                <w:i/>
-                <w:noProof/>
                 <w:rPrChange w:id="252" w:author="Duan, Sean (MU-Student)" w:date="2025-03-31T13:45:00Z" w16du:dateUtc="2025-03-31T18:45:00Z">
                   <w:rPr>
                     <w:rStyle w:val="Hyperlink"/>
@@ -8174,10 +8092,6 @@
           <w:del w:id="254" w:author="Duan, Sean (MU-Student)" w:date="2025-03-31T13:45:00Z" w16du:dateUtc="2025-03-31T18:45:00Z">
             <w:r>
               <w:rPr>
-                <w:rFonts w:ascii="Calibri Light" w:eastAsia="Times New Roman" w:hAnsi="Calibri Light" w:cs="Times New Roman"/>
-                <w:b/>
-                <w:i/>
-                <w:noProof/>
                 <w:rPrChange w:id="255" w:author="Duan, Sean (MU-Student)" w:date="2025-03-31T13:45:00Z" w16du:dateUtc="2025-03-31T18:45:00Z">
                   <w:rPr>
                     <w:rStyle w:val="Hyperlink"/>
@@ -8216,12 +8130,6 @@
           <w:del w:id="257" w:author="Duan, Sean (MU-Student)" w:date="2025-03-31T13:45:00Z" w16du:dateUtc="2025-03-31T18:45:00Z">
             <w:r>
               <w:rPr>
-                <w:rFonts w:ascii="Calibri Light" w:eastAsia="Times New Roman" w:hAnsi="Calibri Light" w:cs="Times New Roman"/>
-                <w:b/>
-                <w:bCs/>
-                <w:noProof/>
-                <w:kern w:val="0"/>
-                <w14:ligatures w14:val="none"/>
                 <w:rPrChange w:id="258" w:author="Duan, Sean (MU-Student)" w:date="2025-03-31T13:45:00Z" w16du:dateUtc="2025-03-31T18:45:00Z">
                   <w:rPr>
                     <w:rStyle w:val="Hyperlink"/>
@@ -8262,10 +8170,6 @@
           <w:del w:id="260" w:author="Duan, Sean (MU-Student)" w:date="2025-03-31T13:45:00Z" w16du:dateUtc="2025-03-31T18:45:00Z">
             <w:r>
               <w:rPr>
-                <w:rFonts w:ascii="Calibri Light" w:eastAsia="Times New Roman" w:hAnsi="Calibri Light" w:cs="Times New Roman"/>
-                <w:b/>
-                <w:i/>
-                <w:noProof/>
                 <w:rPrChange w:id="261" w:author="Duan, Sean (MU-Student)" w:date="2025-03-31T13:45:00Z" w16du:dateUtc="2025-03-31T18:45:00Z">
                   <w:rPr>
                     <w:rStyle w:val="Hyperlink"/>
@@ -8304,10 +8208,6 @@
           <w:del w:id="263" w:author="Duan, Sean (MU-Student)" w:date="2025-03-31T13:45:00Z" w16du:dateUtc="2025-03-31T18:45:00Z">
             <w:r>
               <w:rPr>
-                <w:rFonts w:ascii="Calibri Light" w:eastAsia="Times New Roman" w:hAnsi="Calibri Light" w:cs="Times New Roman"/>
-                <w:b/>
-                <w:i/>
-                <w:noProof/>
                 <w:rPrChange w:id="264" w:author="Duan, Sean (MU-Student)" w:date="2025-03-31T13:45:00Z" w16du:dateUtc="2025-03-31T18:45:00Z">
                   <w:rPr>
                     <w:rStyle w:val="Hyperlink"/>
@@ -8346,10 +8246,6 @@
           <w:del w:id="266" w:author="Duan, Sean (MU-Student)" w:date="2025-03-31T13:45:00Z" w16du:dateUtc="2025-03-31T18:45:00Z">
             <w:r>
               <w:rPr>
-                <w:rFonts w:ascii="Calibri Light" w:eastAsia="Times New Roman" w:hAnsi="Calibri Light" w:cs="Times New Roman"/>
-                <w:b/>
-                <w:i/>
-                <w:noProof/>
                 <w:rPrChange w:id="267" w:author="Duan, Sean (MU-Student)" w:date="2025-03-31T13:45:00Z" w16du:dateUtc="2025-03-31T18:45:00Z">
                   <w:rPr>
                     <w:rStyle w:val="Hyperlink"/>
@@ -8388,10 +8284,6 @@
           <w:del w:id="269" w:author="Duan, Sean (MU-Student)" w:date="2025-03-31T13:45:00Z" w16du:dateUtc="2025-03-31T18:45:00Z">
             <w:r>
               <w:rPr>
-                <w:rFonts w:ascii="Calibri Light" w:eastAsia="Times New Roman" w:hAnsi="Calibri Light" w:cs="Times New Roman"/>
-                <w:b/>
-                <w:i/>
-                <w:noProof/>
                 <w:rPrChange w:id="270" w:author="Duan, Sean (MU-Student)" w:date="2025-03-31T13:45:00Z" w16du:dateUtc="2025-03-31T18:45:00Z">
                   <w:rPr>
                     <w:rStyle w:val="Hyperlink"/>
@@ -8430,8 +8322,6 @@
           <w:del w:id="272" w:author="Duan, Sean (MU-Student)" w:date="2025-03-31T13:45:00Z" w16du:dateUtc="2025-03-31T18:45:00Z">
             <w:r>
               <w:rPr>
-                <w:rFonts w:eastAsia="Times New Roman"/>
-                <w:noProof/>
                 <w:rPrChange w:id="273" w:author="Duan, Sean (MU-Student)" w:date="2025-03-31T13:45:00Z" w16du:dateUtc="2025-03-31T18:45:00Z">
                   <w:rPr>
                     <w:rStyle w:val="Hyperlink"/>
@@ -8468,12 +8358,6 @@
           <w:del w:id="275" w:author="Duan, Sean (MU-Student)" w:date="2025-03-31T13:45:00Z" w16du:dateUtc="2025-03-31T18:45:00Z">
             <w:r>
               <w:rPr>
-                <w:rFonts w:ascii="Calibri Light" w:eastAsia="Times New Roman" w:hAnsi="Calibri Light" w:cs="Times New Roman"/>
-                <w:b/>
-                <w:bCs/>
-                <w:noProof/>
-                <w:kern w:val="0"/>
-                <w14:ligatures w14:val="none"/>
                 <w:rPrChange w:id="276" w:author="Duan, Sean (MU-Student)" w:date="2025-03-31T13:45:00Z" w16du:dateUtc="2025-03-31T18:45:00Z">
                   <w:rPr>
                     <w:rStyle w:val="Hyperlink"/>
@@ -8514,10 +8398,6 @@
           <w:del w:id="278" w:author="Duan, Sean (MU-Student)" w:date="2025-03-31T13:45:00Z" w16du:dateUtc="2025-03-31T18:45:00Z">
             <w:r>
               <w:rPr>
-                <w:rFonts w:ascii="Calibri Light" w:eastAsia="Times New Roman" w:hAnsi="Calibri Light" w:cs="Times New Roman"/>
-                <w:b/>
-                <w:i/>
-                <w:noProof/>
                 <w:rPrChange w:id="279" w:author="Duan, Sean (MU-Student)" w:date="2025-03-31T13:45:00Z" w16du:dateUtc="2025-03-31T18:45:00Z">
                   <w:rPr>
                     <w:rStyle w:val="Hyperlink"/>
@@ -8556,10 +8436,6 @@
           <w:del w:id="281" w:author="Duan, Sean (MU-Student)" w:date="2025-03-31T13:45:00Z" w16du:dateUtc="2025-03-31T18:45:00Z">
             <w:r>
               <w:rPr>
-                <w:rFonts w:ascii="Calibri Light" w:eastAsia="Times New Roman" w:hAnsi="Calibri Light" w:cs="Times New Roman"/>
-                <w:b/>
-                <w:i/>
-                <w:noProof/>
                 <w:rPrChange w:id="282" w:author="Duan, Sean (MU-Student)" w:date="2025-03-31T13:45:00Z" w16du:dateUtc="2025-03-31T18:45:00Z">
                   <w:rPr>
                     <w:rStyle w:val="Hyperlink"/>
@@ -8598,10 +8474,6 @@
           <w:del w:id="284" w:author="Duan, Sean (MU-Student)" w:date="2025-03-31T13:45:00Z" w16du:dateUtc="2025-03-31T18:45:00Z">
             <w:r>
               <w:rPr>
-                <w:rFonts w:ascii="Calibri Light" w:eastAsia="Times New Roman" w:hAnsi="Calibri Light" w:cs="Times New Roman"/>
-                <w:b/>
-                <w:i/>
-                <w:noProof/>
                 <w:rPrChange w:id="285" w:author="Duan, Sean (MU-Student)" w:date="2025-03-31T13:45:00Z" w16du:dateUtc="2025-03-31T18:45:00Z">
                   <w:rPr>
                     <w:rStyle w:val="Hyperlink"/>
@@ -8640,10 +8512,6 @@
           <w:del w:id="287" w:author="Duan, Sean (MU-Student)" w:date="2025-03-31T13:45:00Z" w16du:dateUtc="2025-03-31T18:45:00Z">
             <w:r>
               <w:rPr>
-                <w:rFonts w:ascii="Calibri Light" w:eastAsia="Times New Roman" w:hAnsi="Calibri Light" w:cs="Times New Roman"/>
-                <w:b/>
-                <w:i/>
-                <w:noProof/>
                 <w:rPrChange w:id="288" w:author="Duan, Sean (MU-Student)" w:date="2025-03-31T13:45:00Z" w16du:dateUtc="2025-03-31T18:45:00Z">
                   <w:rPr>
                     <w:rStyle w:val="Hyperlink"/>
@@ -8682,10 +8550,6 @@
           <w:del w:id="290" w:author="Duan, Sean (MU-Student)" w:date="2025-03-31T13:45:00Z" w16du:dateUtc="2025-03-31T18:45:00Z">
             <w:r>
               <w:rPr>
-                <w:rFonts w:ascii="Calibri Light" w:eastAsia="Times New Roman" w:hAnsi="Calibri Light" w:cs="Times New Roman"/>
-                <w:b/>
-                <w:i/>
-                <w:noProof/>
                 <w:rPrChange w:id="291" w:author="Duan, Sean (MU-Student)" w:date="2025-03-31T13:45:00Z" w16du:dateUtc="2025-03-31T18:45:00Z">
                   <w:rPr>
                     <w:rStyle w:val="Hyperlink"/>
@@ -8724,7 +8588,6 @@
           <w:del w:id="293" w:author="Duan, Sean (MU-Student)" w:date="2025-03-31T13:45:00Z" w16du:dateUtc="2025-03-31T18:45:00Z">
             <w:r>
               <w:rPr>
-                <w:noProof/>
                 <w:rPrChange w:id="294" w:author="Duan, Sean (MU-Student)" w:date="2025-03-31T13:45:00Z" w16du:dateUtc="2025-03-31T18:45:00Z">
                   <w:rPr>
                     <w:rStyle w:val="Hyperlink"/>
@@ -8760,7 +8623,6 @@
           <w:del w:id="296" w:author="Duan, Sean (MU-Student)" w:date="2025-03-31T13:45:00Z" w16du:dateUtc="2025-03-31T18:45:00Z">
             <w:r>
               <w:rPr>
-                <w:noProof/>
                 <w:rPrChange w:id="297" w:author="Duan, Sean (MU-Student)" w:date="2025-03-31T13:45:00Z" w16du:dateUtc="2025-03-31T18:45:00Z">
                   <w:rPr>
                     <w:rStyle w:val="Hyperlink"/>
@@ -8796,7 +8658,6 @@
           <w:del w:id="299" w:author="Duan, Sean (MU-Student)" w:date="2025-03-31T13:45:00Z" w16du:dateUtc="2025-03-31T18:45:00Z">
             <w:r>
               <w:rPr>
-                <w:noProof/>
                 <w:rPrChange w:id="300" w:author="Duan, Sean (MU-Student)" w:date="2025-03-31T13:45:00Z" w16du:dateUtc="2025-03-31T18:45:00Z">
                   <w:rPr>
                     <w:rStyle w:val="Hyperlink"/>
@@ -8832,7 +8693,6 @@
           <w:del w:id="302" w:author="Duan, Sean (MU-Student)" w:date="2025-03-31T13:45:00Z" w16du:dateUtc="2025-03-31T18:45:00Z">
             <w:r>
               <w:rPr>
-                <w:noProof/>
                 <w:rPrChange w:id="303" w:author="Duan, Sean (MU-Student)" w:date="2025-03-31T13:45:00Z" w16du:dateUtc="2025-03-31T18:45:00Z">
                   <w:rPr>
                     <w:rStyle w:val="Hyperlink"/>
@@ -8868,7 +8728,6 @@
           <w:del w:id="305" w:author="Duan, Sean (MU-Student)" w:date="2025-03-31T13:45:00Z" w16du:dateUtc="2025-03-31T18:45:00Z">
             <w:r>
               <w:rPr>
-                <w:noProof/>
                 <w:rPrChange w:id="306" w:author="Duan, Sean (MU-Student)" w:date="2025-03-31T13:45:00Z" w16du:dateUtc="2025-03-31T18:45:00Z">
                   <w:rPr>
                     <w:rStyle w:val="Hyperlink"/>
@@ -8904,7 +8763,6 @@
           <w:del w:id="308" w:author="Duan, Sean (MU-Student)" w:date="2025-03-31T13:45:00Z" w16du:dateUtc="2025-03-31T18:45:00Z">
             <w:r>
               <w:rPr>
-                <w:noProof/>
                 <w:rPrChange w:id="309" w:author="Duan, Sean (MU-Student)" w:date="2025-03-31T13:45:00Z" w16du:dateUtc="2025-03-31T18:45:00Z">
                   <w:rPr>
                     <w:rStyle w:val="Hyperlink"/>
@@ -8940,7 +8798,6 @@
           <w:del w:id="311" w:author="Duan, Sean (MU-Student)" w:date="2025-03-31T13:45:00Z" w16du:dateUtc="2025-03-31T18:45:00Z">
             <w:r>
               <w:rPr>
-                <w:noProof/>
                 <w:rPrChange w:id="312" w:author="Duan, Sean (MU-Student)" w:date="2025-03-31T13:45:00Z" w16du:dateUtc="2025-03-31T18:45:00Z">
                   <w:rPr>
                     <w:rStyle w:val="Hyperlink"/>
@@ -8976,7 +8833,6 @@
           <w:del w:id="314" w:author="Duan, Sean (MU-Student)" w:date="2025-03-31T13:45:00Z" w16du:dateUtc="2025-03-31T18:45:00Z">
             <w:r>
               <w:rPr>
-                <w:noProof/>
                 <w:rPrChange w:id="315" w:author="Duan, Sean (MU-Student)" w:date="2025-03-31T13:45:00Z" w16du:dateUtc="2025-03-31T18:45:00Z">
                   <w:rPr>
                     <w:rStyle w:val="Hyperlink"/>
@@ -9012,7 +8868,6 @@
           <w:del w:id="317" w:author="Duan, Sean (MU-Student)" w:date="2025-03-31T13:45:00Z" w16du:dateUtc="2025-03-31T18:45:00Z">
             <w:r>
               <w:rPr>
-                <w:noProof/>
                 <w:rPrChange w:id="318" w:author="Duan, Sean (MU-Student)" w:date="2025-03-31T13:45:00Z" w16du:dateUtc="2025-03-31T18:45:00Z">
                   <w:rPr>
                     <w:rStyle w:val="Hyperlink"/>
@@ -9048,7 +8903,6 @@
           <w:del w:id="320" w:author="Duan, Sean (MU-Student)" w:date="2025-03-31T13:45:00Z" w16du:dateUtc="2025-03-31T18:45:00Z">
             <w:r>
               <w:rPr>
-                <w:noProof/>
                 <w:rPrChange w:id="321" w:author="Duan, Sean (MU-Student)" w:date="2025-03-31T13:45:00Z" w16du:dateUtc="2025-03-31T18:45:00Z">
                   <w:rPr>
                     <w:rStyle w:val="Hyperlink"/>
@@ -9084,7 +8938,6 @@
           <w:del w:id="323" w:author="Duan, Sean (MU-Student)" w:date="2025-03-31T13:45:00Z" w16du:dateUtc="2025-03-31T18:45:00Z">
             <w:r>
               <w:rPr>
-                <w:noProof/>
                 <w:rPrChange w:id="324" w:author="Duan, Sean (MU-Student)" w:date="2025-03-31T13:45:00Z" w16du:dateUtc="2025-03-31T18:45:00Z">
                   <w:rPr>
                     <w:rStyle w:val="Hyperlink"/>
@@ -9120,7 +8973,6 @@
           <w:del w:id="326" w:author="Duan, Sean (MU-Student)" w:date="2025-03-31T13:45:00Z" w16du:dateUtc="2025-03-31T18:45:00Z">
             <w:r>
               <w:rPr>
-                <w:noProof/>
                 <w:rPrChange w:id="327" w:author="Duan, Sean (MU-Student)" w:date="2025-03-31T13:45:00Z" w16du:dateUtc="2025-03-31T18:45:00Z">
                   <w:rPr>
                     <w:rStyle w:val="Hyperlink"/>
@@ -9156,7 +9008,6 @@
           <w:del w:id="329" w:author="Duan, Sean (MU-Student)" w:date="2025-03-31T13:45:00Z" w16du:dateUtc="2025-03-31T18:45:00Z">
             <w:r>
               <w:rPr>
-                <w:noProof/>
                 <w:rPrChange w:id="330" w:author="Duan, Sean (MU-Student)" w:date="2025-03-31T13:45:00Z" w16du:dateUtc="2025-03-31T18:45:00Z">
                   <w:rPr>
                     <w:rStyle w:val="Hyperlink"/>
@@ -9192,7 +9043,6 @@
           <w:del w:id="332" w:author="Duan, Sean (MU-Student)" w:date="2025-03-31T13:45:00Z" w16du:dateUtc="2025-03-31T18:45:00Z">
             <w:r>
               <w:rPr>
-                <w:noProof/>
                 <w:rPrChange w:id="333" w:author="Duan, Sean (MU-Student)" w:date="2025-03-31T13:45:00Z" w16du:dateUtc="2025-03-31T18:45:00Z">
                   <w:rPr>
                     <w:rStyle w:val="Hyperlink"/>
@@ -9228,7 +9078,6 @@
           <w:del w:id="335" w:author="Duan, Sean (MU-Student)" w:date="2025-03-31T13:45:00Z" w16du:dateUtc="2025-03-31T18:45:00Z">
             <w:r>
               <w:rPr>
-                <w:noProof/>
                 <w:rPrChange w:id="336" w:author="Duan, Sean (MU-Student)" w:date="2025-03-31T13:45:00Z" w16du:dateUtc="2025-03-31T18:45:00Z">
                   <w:rPr>
                     <w:rStyle w:val="Hyperlink"/>
@@ -28636,7 +28485,7 @@
         </w:rPr>
         <w:lastRenderedPageBreak/>
         <w:drawing>
-          <wp:inline distT="0" distB="0" distL="0" distR="0" wp14:anchorId="3578B7FA" wp14:editId="3D172446">
+          <wp:inline distT="0" distB="0" distL="0" distR="0" wp14:anchorId="3578B7FA" wp14:editId="415E4439">
             <wp:extent cx="5932805" cy="2113915"/>
             <wp:effectExtent l="0" t="0" r="0" b="635"/>
             <wp:docPr id="174948303" name="Picture 2"/>
@@ -28697,7 +28546,7 @@
           <w:noProof/>
         </w:rPr>
         <w:drawing>
-          <wp:inline distT="0" distB="0" distL="0" distR="0" wp14:anchorId="4DEAAD01" wp14:editId="14167870">
+          <wp:inline distT="0" distB="0" distL="0" distR="0" wp14:anchorId="4DEAAD01" wp14:editId="29CD3B07">
             <wp:extent cx="5939790" cy="1741170"/>
             <wp:effectExtent l="0" t="0" r="3810" b="0"/>
             <wp:docPr id="1771988288" name="Picture 3"/>
@@ -28819,7 +28668,7 @@
           <w:noProof/>
         </w:rPr>
         <w:drawing>
-          <wp:inline distT="0" distB="0" distL="0" distR="0" wp14:anchorId="19BCDA66" wp14:editId="50CAEDED">
+          <wp:inline distT="0" distB="0" distL="0" distR="0" wp14:anchorId="19BCDA66" wp14:editId="318A82EB">
             <wp:extent cx="6570053" cy="1375258"/>
             <wp:effectExtent l="0" t="0" r="2540" b="0"/>
             <wp:docPr id="402092963" name="Picture 6"/>
@@ -28879,7 +28728,7 @@
           <w:noProof/>
         </w:rPr>
         <w:drawing>
-          <wp:inline distT="0" distB="0" distL="0" distR="0" wp14:anchorId="100CF4D4" wp14:editId="07B89F7B">
+          <wp:inline distT="0" distB="0" distL="0" distR="0" wp14:anchorId="100CF4D4" wp14:editId="65456041">
             <wp:extent cx="5932805" cy="577850"/>
             <wp:effectExtent l="0" t="0" r="0" b="0"/>
             <wp:docPr id="1380279329" name="Picture 7"/>
@@ -31481,7 +31330,7 @@
       <w:pPr>
         <w:pStyle w:val="Heading3"/>
         <w:rPr>
-          <w:ins w:id="1075" w:author="Duan, Sean (MU-Student)" w:date="2025-03-30T18:05:00Z" w16du:dateUtc="2025-03-30T23:05:00Z"/>
+          <w:ins w:id="1075" w:author="Duan, Sean (MU-Student)" w:date="2025-04-07T14:33:00Z" w16du:dateUtc="2025-04-07T19:33:00Z"/>
         </w:rPr>
       </w:pPr>
       <w:bookmarkStart w:id="1076" w:name="_Toc194321838"/>
@@ -31489,33 +31338,534 @@
         <w:r>
           <w:t>Study 1</w:t>
         </w:r>
-        <w:bookmarkEnd w:id="1076"/>
       </w:ins>
-    </w:p>
-    <w:p>
-      <w:pPr>
-        <w:pStyle w:val="BodyText"/>
-        <w:rPr>
-          <w:ins w:id="1078" w:author="Duan, Sean (MU-Student)" w:date="2025-03-31T15:33:00Z" w16du:dateUtc="2025-03-31T20:33:00Z"/>
-        </w:rPr>
-      </w:pPr>
+      <w:bookmarkEnd w:id="1076"/>
+    </w:p>
+    <w:p>
+      <w:pPr>
+        <w:rPr>
+          <w:ins w:id="1078" w:author="Duan, Sean (MU-Student)" w:date="2025-04-07T14:33:00Z" w16du:dateUtc="2025-04-07T19:33:00Z"/>
+        </w:rPr>
+      </w:pPr>
+    </w:p>
+    <w:p>
+      <w:pPr>
+        <w:spacing w:before="180" w:after="180" w:afterAutospacing="1" w:line="480" w:lineRule="auto"/>
+        <w:ind w:firstLine="720"/>
+        <w:rPr>
+          <w:ins w:id="1079" w:author="Duan, Sean (MU-Student)" w:date="2025-04-07T14:33:00Z" w16du:dateUtc="2025-04-07T19:33:00Z"/>
+          <w:rFonts w:eastAsia="Calibri" w:cstheme="minorHAnsi"/>
+          <w:kern w:val="0"/>
+          <w:szCs w:val="24"/>
+          <w14:ligatures w14:val="none"/>
+        </w:rPr>
+      </w:pPr>
+      <w:ins w:id="1080" w:author="Duan, Sean (MU-Student)" w:date="2025-04-07T14:33:00Z" w16du:dateUtc="2025-04-07T19:33:00Z">
+        <w:r>
+          <w:rPr>
+            <w:rFonts w:eastAsia="Calibri" w:cstheme="minorHAnsi"/>
+            <w:kern w:val="0"/>
+            <w:szCs w:val="24"/>
+            <w14:ligatures w14:val="none"/>
+          </w:rPr>
+          <w:t xml:space="preserve">Secondary Outcomes. Estimates of public support </w:t>
+        </w:r>
+        <w:r>
+          <w:rPr>
+            <w:rFonts w:eastAsia="Calibri" w:cstheme="minorHAnsi"/>
+            <w:kern w:val="0"/>
+            <w:szCs w:val="24"/>
+            <w14:ligatures w14:val="none"/>
+          </w:rPr>
+          <w:t>for each topic</w:t>
+        </w:r>
+        <w:r>
+          <w:rPr>
+            <w:rFonts w:eastAsia="Calibri" w:cstheme="minorHAnsi"/>
+            <w:kern w:val="0"/>
+            <w:szCs w:val="24"/>
+            <w14:ligatures w14:val="none"/>
+          </w:rPr>
+          <w:t xml:space="preserve"> were obtained by asking participants to estimate what percentage of the American public would agree with the above statements. Participants provided a number ranging from 0-100%. Separate estimates were obtained for 2018 and 2023. Participants were also asked to rate </w:t>
+        </w:r>
+        <w:r>
+          <w:rPr>
+            <w:rFonts w:eastAsia="Calibri" w:cstheme="minorHAnsi"/>
+            <w:szCs w:val="24"/>
+          </w:rPr>
+          <w:t>how ‘surprised’ they were at the 2018 social consensus information provided. Surprise was measured with a 5-point Likert scale ranging from ‘Not Surprised’ (1) to ‘Very Surprised’ (5).</w:t>
+        </w:r>
+      </w:ins>
+    </w:p>
+    <w:p>
+      <w:pPr>
+        <w:spacing w:before="180" w:after="180" w:afterAutospacing="1" w:line="480" w:lineRule="auto"/>
+        <w:ind w:firstLine="720"/>
+        <w:rPr>
+          <w:ins w:id="1081" w:author="Duan, Sean (MU-Student)" w:date="2025-04-07T16:59:00Z" w16du:dateUtc="2025-04-07T21:59:00Z"/>
+          <w:rFonts w:eastAsia="Calibri" w:cstheme="minorHAnsi"/>
+          <w:kern w:val="0"/>
+          <w:szCs w:val="24"/>
+          <w14:ligatures w14:val="none"/>
+        </w:rPr>
+      </w:pPr>
+      <w:ins w:id="1082" w:author="Duan, Sean (MU-Student)" w:date="2025-04-07T14:34:00Z" w16du:dateUtc="2025-04-07T19:34:00Z">
+        <w:r>
+          <w:rPr>
+            <w:rFonts w:eastAsia="Calibri" w:cstheme="minorHAnsi"/>
+            <w:kern w:val="0"/>
+            <w:szCs w:val="24"/>
+            <w14:ligatures w14:val="none"/>
+          </w:rPr>
+          <w:t xml:space="preserve">The individual difference of </w:t>
+        </w:r>
+      </w:ins>
+      <w:ins w:id="1083" w:author="Duan, Sean (MU-Student)" w:date="2025-04-07T14:33:00Z" w16du:dateUtc="2025-04-07T19:33:00Z">
+        <w:r>
+          <w:rPr>
+            <w:rFonts w:eastAsia="Calibri" w:cstheme="minorHAnsi"/>
+            <w:kern w:val="0"/>
+            <w:szCs w:val="24"/>
+            <w14:ligatures w14:val="none"/>
+          </w:rPr>
+          <w:t xml:space="preserve">Health literacy was measured using the Single Item Health Literacy Screener (SILS) developed by Morris, MacLean, Chew, and Littenberg (2006). Health literacy is measured by self-reported confidence with medical forms (e.g., “How confident are you filling out medical forms by yourself?”) using a 5-point Likert scale ranging from ‘Never’ (1) to ‘Always’ (5). We used two separate measures of numeracy. The Subjective Numeracy Scale (SNS) developed by Zikmund-Fisher, Smith, Ubel, and Fagerlin (2007) contains four items that measure cognitive abilities, e.g., “How good are you at working with fractions”), rated with 5-point Likert scales ranging from ‘Not at all good’ (1) to ‘Extremely good’ (5). An additional four items measure preference for numeric information, e.g., “When reading the newspaper, how helpful do you find tables and graphs that are parts of a story?”), rated with 5-point Likert scales such as ‘Not at all helpful’ (1) to ‘Extremely helpful’ (5). Objective numeracy was measured using a number line estimation task adapted from Sigler, Thompson, and Schneider (2011). This task consisted of placing fractions in the correct place on a number line. Participant </w:t>
+        </w:r>
+        <w:r>
+          <w:rPr>
+            <w:rFonts w:eastAsia="Calibri" w:cstheme="minorHAnsi"/>
+            <w:kern w:val="0"/>
+            <w:szCs w:val="24"/>
+            <w14:ligatures w14:val="none"/>
+          </w:rPr>
+          <w:lastRenderedPageBreak/>
+          <w:t>placed 10 fractions on a number line that ranged 0-1 (e.g., 1/19, 1/7, 3/8, 11/14), and 10 fractions on a number line that ranged from 0-5 (e.g., 17/4, 9/2) Performance was calculated as the total percent absolute error accumulated across all fractions, defined as: (|Answer - Correct Answer|) / Numerical Range.</w:t>
+        </w:r>
+      </w:ins>
+    </w:p>
+    <w:p>
+      <w:pPr>
+        <w:spacing w:before="180" w:after="180" w:afterAutospacing="1" w:line="480" w:lineRule="auto"/>
+        <w:ind w:firstLine="720"/>
+        <w:rPr>
+          <w:ins w:id="1084" w:author="Duan, Sean (MU-Student)" w:date="2025-04-07T16:59:00Z"/>
+          <w:rFonts w:eastAsia="Calibri" w:cstheme="minorHAnsi"/>
+          <w:kern w:val="0"/>
+          <w:szCs w:val="24"/>
+          <w14:ligatures w14:val="none"/>
+        </w:rPr>
+      </w:pPr>
+      <w:ins w:id="1085" w:author="Duan, Sean (MU-Student)" w:date="2025-04-07T16:59:00Z" w16du:dateUtc="2025-04-07T21:59:00Z">
+        <w:r>
+          <w:rPr>
+            <w:rFonts w:eastAsia="Calibri" w:cstheme="minorHAnsi"/>
+            <w:kern w:val="0"/>
+            <w:szCs w:val="24"/>
+            <w14:ligatures w14:val="none"/>
+          </w:rPr>
+          <w:t>We originally</w:t>
+        </w:r>
+      </w:ins>
+      <w:ins w:id="1086" w:author="Duan, Sean (MU-Student)" w:date="2025-04-07T17:00:00Z" w16du:dateUtc="2025-04-07T22:00:00Z">
+        <w:r>
+          <w:rPr>
+            <w:rFonts w:eastAsia="Calibri" w:cstheme="minorHAnsi"/>
+            <w:kern w:val="0"/>
+            <w:szCs w:val="24"/>
+            <w14:ligatures w14:val="none"/>
+          </w:rPr>
+          <w:t xml:space="preserve"> had a secondary hypothesis for Study 1, but </w:t>
+        </w:r>
+      </w:ins>
+      <w:ins w:id="1087" w:author="Duan, Sean (MU-Student)" w:date="2025-04-07T17:28:00Z" w16du:dateUtc="2025-04-07T22:28:00Z">
+        <w:r>
+          <w:rPr>
+            <w:rFonts w:eastAsia="Calibri" w:cstheme="minorHAnsi"/>
+            <w:kern w:val="0"/>
+            <w:szCs w:val="24"/>
+            <w14:ligatures w14:val="none"/>
+          </w:rPr>
+          <w:t>given that it was about an individual difference, and we didn’t have an explicit moderating hypothesis, I chose to move it here to the appendix. This</w:t>
+        </w:r>
+      </w:ins>
+      <w:ins w:id="1088" w:author="Duan, Sean (MU-Student)" w:date="2025-04-07T16:59:00Z">
+        <w:r>
+          <w:rPr>
+            <w:rFonts w:eastAsia="Calibri" w:cstheme="minorHAnsi"/>
+            <w:kern w:val="0"/>
+            <w:szCs w:val="24"/>
+            <w14:ligatures w14:val="none"/>
+          </w:rPr>
+          <w:t xml:space="preserve"> second hypothesis is that the two subscales, Utilitarian (H2a) and Deontological Orientation (H2b), of the ethical standards of judgement questionnaire</w:t>
+        </w:r>
+      </w:ins>
+      <w:ins w:id="1089" w:author="Duan, Sean (MU-Student)" w:date="2025-04-07T16:59:00Z" w16du:dateUtc="2025-04-07T21:59:00Z">
+        <w:r>
+          <w:rPr>
+            <w:rFonts w:eastAsia="Calibri" w:cstheme="minorHAnsi"/>
+            <w:kern w:val="0"/>
+            <w:szCs w:val="24"/>
+            <w14:ligatures w14:val="none"/>
+          </w:rPr>
+          <w:t xml:space="preserve"> </w:t>
+        </w:r>
+      </w:ins>
+      <w:ins w:id="1090" w:author="Duan, Sean (MU-Student)" w:date="2025-04-07T16:59:00Z">
+        <w:r>
+          <w:rPr>
+            <w:rFonts w:eastAsia="Calibri" w:cstheme="minorHAnsi"/>
+            <w:kern w:val="0"/>
+            <w:szCs w:val="24"/>
+            <w14:ligatures w14:val="none"/>
+          </w:rPr>
+          <w:t>(ESJQ) would be significant predictors of support for these polarized issues (e.g., our hypothesis had no a-priori directional effect).</w:t>
+        </w:r>
+      </w:ins>
     </w:p>
     <w:p>
       <w:pPr>
         <w:spacing w:after="100" w:afterAutospacing="1" w:line="480" w:lineRule="auto"/>
         <w:ind w:firstLine="720"/>
         <w:rPr>
-          <w:ins w:id="1079" w:author="Duan, Sean (MU-Student)" w:date="2025-03-31T15:33:00Z" w16du:dateUtc="2025-03-31T20:33:00Z"/>
+          <w:ins w:id="1091" w:author="Duan, Sean (MU-Student)" w:date="2025-04-07T17:29:00Z" w16du:dateUtc="2025-04-07T22:29:00Z"/>
           <w:rFonts w:eastAsia="Calibri" w:cstheme="minorHAnsi"/>
           <w:szCs w:val="24"/>
         </w:rPr>
       </w:pPr>
-      <w:ins w:id="1080" w:author="Duan, Sean (MU-Student)" w:date="2025-03-31T15:33:00Z" w16du:dateUtc="2025-03-31T20:33:00Z">
+      <w:ins w:id="1092" w:author="Duan, Sean (MU-Student)" w:date="2025-04-07T17:29:00Z" w16du:dateUtc="2025-04-07T22:29:00Z">
         <w:r>
           <w:rPr>
             <w:rFonts w:eastAsia="Calibri" w:cstheme="minorHAnsi"/>
             <w:szCs w:val="24"/>
           </w:rPr>
+          <w:t>There was mixed support of H2</w:t>
+        </w:r>
+        <w:r>
+          <w:rPr>
+            <w:rFonts w:eastAsia="Calibri" w:cstheme="minorHAnsi"/>
+            <w:szCs w:val="24"/>
+          </w:rPr>
+          <w:t>a</w:t>
+        </w:r>
+        <w:r>
+          <w:rPr>
+            <w:rFonts w:eastAsia="Calibri" w:cstheme="minorHAnsi"/>
+            <w:szCs w:val="24"/>
+          </w:rPr>
+          <w:t xml:space="preserve">. Deontological orientation was a significant predictor of support </w:t>
+        </w:r>
+        <w:r>
+          <w:rPr>
+            <w:rFonts w:eastAsia="Calibri" w:cstheme="minorHAnsi"/>
+            <w:szCs w:val="24"/>
+          </w:rPr>
+          <w:t xml:space="preserve">for </w:t>
+        </w:r>
+        <w:r>
+          <w:rPr>
+            <w:rFonts w:eastAsia="Calibri" w:cstheme="minorHAnsi"/>
+            <w:szCs w:val="24"/>
+          </w:rPr>
+          <w:t>UHC</w:t>
+        </w:r>
+        <w:r>
+          <w:rPr>
+            <w:rFonts w:eastAsia="Calibri" w:cstheme="minorHAnsi"/>
+            <w:szCs w:val="24"/>
+          </w:rPr>
+          <w:t xml:space="preserve"> (ß = 3.504, </w:t>
+        </w:r>
+        <w:r>
+          <w:rPr>
+            <w:rFonts w:eastAsia="Calibri" w:cstheme="minorHAnsi"/>
+            <w:i/>
+            <w:iCs/>
+            <w:szCs w:val="24"/>
+          </w:rPr>
+          <w:t>p</w:t>
+        </w:r>
+        <w:r>
+          <w:rPr>
+            <w:rFonts w:eastAsia="Calibri" w:cstheme="minorHAnsi"/>
+            <w:szCs w:val="24"/>
+          </w:rPr>
+          <w:t xml:space="preserve"> &lt; .05), where greater deontological orientation was associated with greater support for UHC but not for </w:t>
+        </w:r>
+        <w:r>
+          <w:rPr>
+            <w:rFonts w:eastAsia="Calibri" w:cstheme="minorHAnsi"/>
+            <w:szCs w:val="24"/>
+          </w:rPr>
+          <w:t>capital punishment</w:t>
+        </w:r>
+        <w:r>
+          <w:rPr>
+            <w:rFonts w:eastAsia="Calibri" w:cstheme="minorHAnsi"/>
+            <w:szCs w:val="24"/>
+          </w:rPr>
+          <w:t xml:space="preserve"> (ß = 1.28, </w:t>
+        </w:r>
+        <w:r>
+          <w:rPr>
+            <w:rFonts w:eastAsia="Calibri" w:cstheme="minorHAnsi"/>
+            <w:i/>
+            <w:iCs/>
+            <w:szCs w:val="24"/>
+          </w:rPr>
+          <w:t>p</w:t>
+        </w:r>
+        <w:r>
+          <w:rPr>
+            <w:rFonts w:eastAsia="Calibri" w:cstheme="minorHAnsi"/>
+            <w:szCs w:val="24"/>
+          </w:rPr>
+          <w:t xml:space="preserve"> = </w:t>
+        </w:r>
+        <w:r>
+          <w:rPr>
+            <w:rFonts w:eastAsia="Calibri" w:cstheme="minorHAnsi"/>
+            <w:i/>
+            <w:iCs/>
+            <w:szCs w:val="24"/>
+          </w:rPr>
+          <w:t>0.423</w:t>
+        </w:r>
+        <w:r>
+          <w:rPr>
+            <w:rFonts w:eastAsia="Calibri" w:cstheme="minorHAnsi"/>
+            <w:szCs w:val="24"/>
+          </w:rPr>
+          <w:t xml:space="preserve">) or </w:t>
+        </w:r>
+        <w:r>
+          <w:rPr>
+            <w:rFonts w:eastAsia="Calibri" w:cstheme="minorHAnsi"/>
+            <w:szCs w:val="24"/>
+          </w:rPr>
+          <w:t>climate change</w:t>
+        </w:r>
+        <w:r>
+          <w:rPr>
+            <w:rFonts w:eastAsia="Calibri" w:cstheme="minorHAnsi"/>
+            <w:szCs w:val="24"/>
+          </w:rPr>
+          <w:t xml:space="preserve"> (ß = 1.03, </w:t>
+        </w:r>
+        <w:r>
+          <w:rPr>
+            <w:rFonts w:eastAsia="Calibri" w:cstheme="minorHAnsi"/>
+            <w:i/>
+            <w:iCs/>
+            <w:szCs w:val="24"/>
+          </w:rPr>
+          <w:t>p</w:t>
+        </w:r>
+        <w:r>
+          <w:rPr>
+            <w:rFonts w:eastAsia="Calibri" w:cstheme="minorHAnsi"/>
+            <w:szCs w:val="24"/>
+          </w:rPr>
+          <w:t xml:space="preserve"> = </w:t>
+        </w:r>
+        <w:r>
+          <w:rPr>
+            <w:rFonts w:eastAsia="Calibri" w:cstheme="minorHAnsi"/>
+            <w:i/>
+            <w:iCs/>
+            <w:szCs w:val="24"/>
+          </w:rPr>
+          <w:t>0.398</w:t>
+        </w:r>
+        <w:r>
+          <w:rPr>
+            <w:rFonts w:eastAsia="Calibri" w:cstheme="minorHAnsi"/>
+            <w:szCs w:val="24"/>
+          </w:rPr>
+          <w:t xml:space="preserve">). Furthermore, there was no support for H2b; utilitarian orientation was not a significant predictor of </w:t>
+        </w:r>
+        <w:r>
+          <w:rPr>
+            <w:rFonts w:eastAsia="Calibri" w:cstheme="minorHAnsi"/>
+            <w:szCs w:val="24"/>
+          </w:rPr>
+          <w:t>UHC</w:t>
+        </w:r>
+        <w:r>
+          <w:rPr>
+            <w:rFonts w:eastAsia="Calibri" w:cstheme="minorHAnsi"/>
+            <w:szCs w:val="24"/>
+          </w:rPr>
+          <w:t xml:space="preserve"> (ß = -0.470, </w:t>
+        </w:r>
+        <w:r>
+          <w:rPr>
+            <w:rFonts w:eastAsia="Calibri" w:cstheme="minorHAnsi"/>
+            <w:i/>
+            <w:iCs/>
+            <w:szCs w:val="24"/>
+          </w:rPr>
+          <w:t>p</w:t>
+        </w:r>
+        <w:r>
+          <w:rPr>
+            <w:rFonts w:eastAsia="Calibri" w:cstheme="minorHAnsi"/>
+            <w:szCs w:val="24"/>
+          </w:rPr>
+          <w:t xml:space="preserve"> = </w:t>
+        </w:r>
+        <w:r>
+          <w:rPr>
+            <w:rFonts w:eastAsia="Calibri" w:cstheme="minorHAnsi"/>
+            <w:i/>
+            <w:iCs/>
+            <w:szCs w:val="24"/>
+          </w:rPr>
+          <w:t>0.724</w:t>
+        </w:r>
+        <w:r>
+          <w:rPr>
+            <w:rFonts w:eastAsia="Calibri" w:cstheme="minorHAnsi"/>
+            <w:szCs w:val="24"/>
+          </w:rPr>
+          <w:t xml:space="preserve">), </w:t>
+        </w:r>
+        <w:r>
+          <w:rPr>
+            <w:rFonts w:eastAsia="Calibri" w:cstheme="minorHAnsi"/>
+            <w:szCs w:val="24"/>
+          </w:rPr>
+          <w:t>c</w:t>
+        </w:r>
+        <w:r>
+          <w:rPr>
+            <w:rFonts w:eastAsia="Calibri" w:cstheme="minorHAnsi"/>
+            <w:szCs w:val="24"/>
+          </w:rPr>
+          <w:t xml:space="preserve">apital </w:t>
+        </w:r>
+        <w:r>
+          <w:rPr>
+            <w:rFonts w:eastAsia="Calibri" w:cstheme="minorHAnsi"/>
+            <w:szCs w:val="24"/>
+          </w:rPr>
+          <w:t>p</w:t>
+        </w:r>
+        <w:r>
+          <w:rPr>
+            <w:rFonts w:eastAsia="Calibri" w:cstheme="minorHAnsi"/>
+            <w:szCs w:val="24"/>
+          </w:rPr>
+          <w:t xml:space="preserve">unishment (ß = -1.00, </w:t>
+        </w:r>
+        <w:r>
+          <w:rPr>
+            <w:rFonts w:eastAsia="Calibri" w:cstheme="minorHAnsi"/>
+            <w:i/>
+            <w:iCs/>
+            <w:szCs w:val="24"/>
+          </w:rPr>
+          <w:t>p</w:t>
+        </w:r>
+        <w:r>
+          <w:rPr>
+            <w:rFonts w:eastAsia="Calibri" w:cstheme="minorHAnsi"/>
+            <w:szCs w:val="24"/>
+          </w:rPr>
+          <w:t xml:space="preserve"> = </w:t>
+        </w:r>
+        <w:r>
+          <w:rPr>
+            <w:rFonts w:eastAsia="Calibri" w:cstheme="minorHAnsi"/>
+            <w:i/>
+            <w:iCs/>
+            <w:szCs w:val="24"/>
+          </w:rPr>
+          <w:t>0.544</w:t>
+        </w:r>
+        <w:r>
+          <w:rPr>
+            <w:rFonts w:eastAsia="Calibri" w:cstheme="minorHAnsi"/>
+            <w:szCs w:val="24"/>
+          </w:rPr>
+          <w:t xml:space="preserve">), or </w:t>
+        </w:r>
+        <w:r>
+          <w:rPr>
+            <w:rFonts w:eastAsia="Calibri" w:cstheme="minorHAnsi"/>
+            <w:szCs w:val="24"/>
+          </w:rPr>
+          <w:t>c</w:t>
+        </w:r>
+        <w:r>
+          <w:rPr>
+            <w:rFonts w:eastAsia="Calibri" w:cstheme="minorHAnsi"/>
+            <w:szCs w:val="24"/>
+          </w:rPr>
+          <w:t xml:space="preserve">limate </w:t>
+        </w:r>
+        <w:r>
+          <w:rPr>
+            <w:rFonts w:eastAsia="Calibri" w:cstheme="minorHAnsi"/>
+            <w:szCs w:val="24"/>
+          </w:rPr>
+          <w:t>c</w:t>
+        </w:r>
+        <w:r>
+          <w:rPr>
+            <w:rFonts w:eastAsia="Calibri" w:cstheme="minorHAnsi"/>
+            <w:szCs w:val="24"/>
+          </w:rPr>
+          <w:t xml:space="preserve">hange (ß = 1.256, </w:t>
+        </w:r>
+        <w:r>
+          <w:rPr>
+            <w:rFonts w:eastAsia="Calibri" w:cstheme="minorHAnsi"/>
+            <w:i/>
+            <w:iCs/>
+            <w:szCs w:val="24"/>
+          </w:rPr>
+          <w:t>p</w:t>
+        </w:r>
+        <w:r>
+          <w:rPr>
+            <w:rFonts w:eastAsia="Calibri" w:cstheme="minorHAnsi"/>
+            <w:szCs w:val="24"/>
+          </w:rPr>
+          <w:t xml:space="preserve"> = </w:t>
+        </w:r>
+        <w:r>
+          <w:rPr>
+            <w:rFonts w:eastAsia="Calibri" w:cstheme="minorHAnsi"/>
+            <w:i/>
+            <w:iCs/>
+            <w:szCs w:val="24"/>
+          </w:rPr>
+          <w:t>0.316</w:t>
+        </w:r>
+        <w:r>
+          <w:rPr>
+            <w:rFonts w:eastAsia="Calibri" w:cstheme="minorHAnsi"/>
+            <w:szCs w:val="24"/>
+          </w:rPr>
+          <w:t>).</w:t>
+        </w:r>
+      </w:ins>
+    </w:p>
+    <w:p>
+      <w:pPr>
+        <w:spacing w:after="100" w:afterAutospacing="1" w:line="480" w:lineRule="auto"/>
+        <w:ind w:firstLine="720"/>
+        <w:rPr>
+          <w:ins w:id="1093" w:author="Duan, Sean (MU-Student)" w:date="2025-03-31T15:33:00Z" w16du:dateUtc="2025-03-31T20:33:00Z"/>
+          <w:rFonts w:eastAsia="Calibri" w:cstheme="minorHAnsi"/>
+          <w:szCs w:val="24"/>
+        </w:rPr>
+      </w:pPr>
+      <w:ins w:id="1094" w:author="Duan, Sean (MU-Student)" w:date="2025-03-31T15:33:00Z" w16du:dateUtc="2025-03-31T20:33:00Z">
+        <w:r>
+          <w:rPr>
+            <w:rFonts w:eastAsia="Calibri" w:cstheme="minorHAnsi"/>
+            <w:szCs w:val="24"/>
+          </w:rPr>
           <w:t xml:space="preserve">In addition to our planned analyses, we conducted additional exploratory analyses on the effects of the individual differences on our main outcome measure of support for [topic]. </w:t>
         </w:r>
         <w:r>
@@ -31529,7 +31879,7 @@
           <w:rPr>
             <w:rFonts w:eastAsia="Calibri" w:cstheme="minorHAnsi"/>
             <w:szCs w:val="24"/>
-            <w:rPrChange w:id="1081" w:author="Duan, Sean (MU-Student)" w:date="2025-03-31T15:34:00Z" w16du:dateUtc="2025-03-31T20:34:00Z">
+            <w:rPrChange w:id="1095" w:author="Duan, Sean (MU-Student)" w:date="2025-03-31T15:34:00Z" w16du:dateUtc="2025-03-31T20:34:00Z">
               <w:rPr>
                 <w:rFonts w:eastAsia="Calibri" w:cstheme="minorHAnsi"/>
                 <w:szCs w:val="24"/>
@@ -31582,7 +31932,7 @@
           <w:rPr>
             <w:rFonts w:eastAsia="Calibri" w:cstheme="minorHAnsi"/>
             <w:szCs w:val="24"/>
-            <w:rPrChange w:id="1082" w:author="Duan, Sean (MU-Student)" w:date="2025-03-31T15:34:00Z" w16du:dateUtc="2025-03-31T20:34:00Z">
+            <w:rPrChange w:id="1096" w:author="Duan, Sean (MU-Student)" w:date="2025-03-31T15:34:00Z" w16du:dateUtc="2025-03-31T20:34:00Z">
               <w:rPr>
                 <w:rFonts w:eastAsia="Calibri" w:cstheme="minorHAnsi"/>
                 <w:szCs w:val="24"/>
@@ -31635,7 +31985,7 @@
           <w:rPr>
             <w:rFonts w:eastAsia="Calibri" w:cstheme="minorHAnsi"/>
             <w:szCs w:val="24"/>
-            <w:rPrChange w:id="1083" w:author="Duan, Sean (MU-Student)" w:date="2025-03-31T15:34:00Z" w16du:dateUtc="2025-03-31T20:34:00Z">
+            <w:rPrChange w:id="1097" w:author="Duan, Sean (MU-Student)" w:date="2025-03-31T15:34:00Z" w16du:dateUtc="2025-03-31T20:34:00Z">
               <w:rPr>
                 <w:rFonts w:eastAsia="Calibri" w:cstheme="minorHAnsi"/>
                 <w:szCs w:val="24"/>
@@ -31682,13 +32032,21 @@
             <w:rFonts w:eastAsia="Calibri" w:cstheme="minorHAnsi"/>
             <w:szCs w:val="24"/>
           </w:rPr>
-          <w:t xml:space="preserve">). Additionally, individual difference in subjective numeracy had no significant effects on support for: 1) </w:t>
+          <w:t xml:space="preserve">). Additionally, individual difference in subjective numeracy </w:t>
         </w:r>
         <w:r>
           <w:rPr>
             <w:rFonts w:eastAsia="Calibri" w:cstheme="minorHAnsi"/>
             <w:szCs w:val="24"/>
-            <w:rPrChange w:id="1084" w:author="Duan, Sean (MU-Student)" w:date="2025-03-31T15:34:00Z" w16du:dateUtc="2025-03-31T20:34:00Z">
+          </w:rPr>
+          <w:lastRenderedPageBreak/>
+          <w:t xml:space="preserve">had no significant effects on support for: 1) </w:t>
+        </w:r>
+        <w:r>
+          <w:rPr>
+            <w:rFonts w:eastAsia="Calibri" w:cstheme="minorHAnsi"/>
+            <w:szCs w:val="24"/>
+            <w:rPrChange w:id="1098" w:author="Duan, Sean (MU-Student)" w:date="2025-03-31T15:34:00Z" w16du:dateUtc="2025-03-31T20:34:00Z">
               <w:rPr>
                 <w:rFonts w:eastAsia="Calibri" w:cstheme="minorHAnsi"/>
                 <w:szCs w:val="24"/>
@@ -31741,7 +32099,7 @@
           <w:rPr>
             <w:rFonts w:eastAsia="Calibri" w:cstheme="minorHAnsi"/>
             <w:szCs w:val="24"/>
-            <w:rPrChange w:id="1085" w:author="Duan, Sean (MU-Student)" w:date="2025-03-31T15:34:00Z" w16du:dateUtc="2025-03-31T20:34:00Z">
+            <w:rPrChange w:id="1099" w:author="Duan, Sean (MU-Student)" w:date="2025-03-31T15:34:00Z" w16du:dateUtc="2025-03-31T20:34:00Z">
               <w:rPr>
                 <w:rFonts w:eastAsia="Calibri" w:cstheme="minorHAnsi"/>
                 <w:szCs w:val="24"/>
@@ -31794,7 +32152,7 @@
           <w:rPr>
             <w:rFonts w:eastAsia="Calibri" w:cstheme="minorHAnsi"/>
             <w:szCs w:val="24"/>
-            <w:rPrChange w:id="1086" w:author="Duan, Sean (MU-Student)" w:date="2025-03-31T15:34:00Z" w16du:dateUtc="2025-03-31T20:34:00Z">
+            <w:rPrChange w:id="1100" w:author="Duan, Sean (MU-Student)" w:date="2025-03-31T15:34:00Z" w16du:dateUtc="2025-03-31T20:34:00Z">
               <w:rPr>
                 <w:rFonts w:eastAsia="Calibri" w:cstheme="minorHAnsi"/>
                 <w:szCs w:val="24"/>
@@ -31847,7 +32205,7 @@
           <w:rPr>
             <w:rFonts w:eastAsia="Calibri" w:cstheme="minorHAnsi"/>
             <w:szCs w:val="24"/>
-            <w:rPrChange w:id="1087" w:author="Duan, Sean (MU-Student)" w:date="2025-03-31T15:34:00Z" w16du:dateUtc="2025-03-31T20:34:00Z">
+            <w:rPrChange w:id="1101" w:author="Duan, Sean (MU-Student)" w:date="2025-03-31T15:34:00Z" w16du:dateUtc="2025-03-31T20:34:00Z">
               <w:rPr>
                 <w:rFonts w:eastAsia="Calibri" w:cstheme="minorHAnsi"/>
                 <w:szCs w:val="24"/>
@@ -31900,7 +32258,7 @@
           <w:rPr>
             <w:rFonts w:eastAsia="Calibri" w:cstheme="minorHAnsi"/>
             <w:szCs w:val="24"/>
-            <w:rPrChange w:id="1088" w:author="Duan, Sean (MU-Student)" w:date="2025-03-31T15:34:00Z" w16du:dateUtc="2025-03-31T20:34:00Z">
+            <w:rPrChange w:id="1102" w:author="Duan, Sean (MU-Student)" w:date="2025-03-31T15:34:00Z" w16du:dateUtc="2025-03-31T20:34:00Z">
               <w:rPr>
                 <w:rFonts w:eastAsia="Calibri" w:cstheme="minorHAnsi"/>
                 <w:szCs w:val="24"/>
@@ -31953,7 +32311,7 @@
           <w:rPr>
             <w:rFonts w:eastAsia="Calibri" w:cstheme="minorHAnsi"/>
             <w:szCs w:val="24"/>
-            <w:rPrChange w:id="1089" w:author="Duan, Sean (MU-Student)" w:date="2025-03-31T15:34:00Z" w16du:dateUtc="2025-03-31T20:34:00Z">
+            <w:rPrChange w:id="1103" w:author="Duan, Sean (MU-Student)" w:date="2025-03-31T15:34:00Z" w16du:dateUtc="2025-03-31T20:34:00Z">
               <w:rPr>
                 <w:rFonts w:eastAsia="Calibri" w:cstheme="minorHAnsi"/>
                 <w:szCs w:val="24"/>
@@ -32015,22 +32373,22 @@
       <w:pPr>
         <w:pStyle w:val="Heading3"/>
         <w:rPr>
-          <w:ins w:id="1090" w:author="Duan, Sean (MU-Student)" w:date="2025-03-30T18:05:00Z" w16du:dateUtc="2025-03-30T23:05:00Z"/>
-        </w:rPr>
-      </w:pPr>
-      <w:bookmarkStart w:id="1091" w:name="_Toc194321839"/>
-      <w:ins w:id="1092" w:author="Duan, Sean (MU-Student)" w:date="2025-03-30T18:05:00Z" w16du:dateUtc="2025-03-30T23:05:00Z">
+          <w:ins w:id="1104" w:author="Duan, Sean (MU-Student)" w:date="2025-03-30T18:05:00Z" w16du:dateUtc="2025-03-30T23:05:00Z"/>
+        </w:rPr>
+      </w:pPr>
+      <w:bookmarkStart w:id="1105" w:name="_Toc194321839"/>
+      <w:ins w:id="1106" w:author="Duan, Sean (MU-Student)" w:date="2025-03-30T18:05:00Z" w16du:dateUtc="2025-03-30T23:05:00Z">
         <w:r>
           <w:t>Study 2</w:t>
         </w:r>
-        <w:bookmarkEnd w:id="1091"/>
+        <w:bookmarkEnd w:id="1105"/>
       </w:ins>
     </w:p>
     <w:p>
       <w:pPr>
         <w:pStyle w:val="BodyText"/>
         <w:rPr>
-          <w:ins w:id="1093" w:author="Duan, Sean (MU-Student)" w:date="2025-03-31T16:38:00Z" w16du:dateUtc="2025-03-31T21:38:00Z"/>
+          <w:ins w:id="1107" w:author="Duan, Sean (MU-Student)" w:date="2025-03-31T16:38:00Z" w16du:dateUtc="2025-03-31T21:38:00Z"/>
         </w:rPr>
       </w:pPr>
     </w:p>
@@ -32039,12 +32397,12 @@
         <w:spacing w:after="100" w:afterAutospacing="1" w:line="480" w:lineRule="auto"/>
         <w:ind w:firstLine="720"/>
         <w:rPr>
-          <w:ins w:id="1094" w:author="Duan, Sean (MU-Student)" w:date="2025-03-31T16:38:00Z" w16du:dateUtc="2025-03-31T21:38:00Z"/>
+          <w:ins w:id="1108" w:author="Duan, Sean (MU-Student)" w:date="2025-03-31T16:38:00Z" w16du:dateUtc="2025-03-31T21:38:00Z"/>
           <w:rFonts w:eastAsia="Calibri" w:cstheme="minorHAnsi"/>
           <w:szCs w:val="24"/>
         </w:rPr>
       </w:pPr>
-      <w:ins w:id="1095" w:author="Duan, Sean (MU-Student)" w:date="2025-03-31T16:38:00Z" w16du:dateUtc="2025-03-31T21:38:00Z">
+      <w:ins w:id="1109" w:author="Duan, Sean (MU-Student)" w:date="2025-03-31T16:38:00Z" w16du:dateUtc="2025-03-31T21:38:00Z">
         <w:r>
           <w:rPr>
             <w:rFonts w:eastAsia="Calibri" w:cstheme="minorHAnsi"/>
@@ -32096,15 +32454,7 @@
             <w:rFonts w:eastAsia="Calibri" w:cstheme="minorHAnsi"/>
             <w:szCs w:val="24"/>
           </w:rPr>
-          <w:t xml:space="preserve"> &lt; .001). A post hoc Tukey test showed that topic of UHC had </w:t>
-        </w:r>
-        <w:r>
-          <w:rPr>
-            <w:rFonts w:eastAsia="Calibri" w:cstheme="minorHAnsi"/>
-            <w:szCs w:val="24"/>
-          </w:rPr>
-          <w:lastRenderedPageBreak/>
-          <w:t xml:space="preserve">significantly greater openness to belief change at p &lt; .05; there were no significant differences between any of the other topics on openness to belief change. </w:t>
+          <w:t xml:space="preserve"> &lt; .001). A post hoc Tukey test showed that topic of UHC had significantly greater openness to belief change at p &lt; .05; there were no significant differences between any of the other topics on openness to belief change. </w:t>
         </w:r>
       </w:ins>
     </w:p>
@@ -32113,18 +32463,19 @@
         <w:spacing w:after="100" w:afterAutospacing="1" w:line="480" w:lineRule="auto"/>
         <w:ind w:firstLine="720"/>
         <w:rPr>
-          <w:ins w:id="1096" w:author="Duan, Sean (MU-Student)" w:date="2025-03-31T16:38:00Z" w16du:dateUtc="2025-03-31T21:38:00Z"/>
+          <w:ins w:id="1110" w:author="Duan, Sean (MU-Student)" w:date="2025-03-31T16:38:00Z" w16du:dateUtc="2025-03-31T21:38:00Z"/>
           <w:rFonts w:eastAsia="Calibri" w:cstheme="minorHAnsi"/>
           <w:szCs w:val="24"/>
         </w:rPr>
       </w:pPr>
-      <w:ins w:id="1097" w:author="Duan, Sean (MU-Student)" w:date="2025-03-31T16:38:00Z" w16du:dateUtc="2025-03-31T21:38:00Z">
+      <w:ins w:id="1111" w:author="Duan, Sean (MU-Student)" w:date="2025-03-31T16:38:00Z" w16du:dateUtc="2025-03-31T21:38:00Z">
         <w:r>
           <w:rPr>
             <w:rFonts w:eastAsia="Calibri" w:cstheme="minorHAnsi"/>
             <w:noProof/>
             <w:szCs w:val="24"/>
           </w:rPr>
+          <w:lastRenderedPageBreak/>
           <w:drawing>
             <wp:inline distT="0" distB="0" distL="0" distR="0" wp14:anchorId="01B0290B" wp14:editId="5E2329DD">
               <wp:extent cx="5934710" cy="4744720"/>
@@ -32181,10 +32532,10 @@
         <w:pStyle w:val="BodyText"/>
         <w:spacing w:line="480" w:lineRule="auto"/>
         <w:rPr>
-          <w:moveTo w:id="1098" w:author="Duan, Sean (MU-Student)" w:date="2025-03-31T16:40:00Z" w16du:dateUtc="2025-03-31T21:40:00Z"/>
-        </w:rPr>
-      </w:pPr>
-      <w:ins w:id="1099" w:author="Duan, Sean (MU-Student)" w:date="2025-03-31T16:38:00Z" w16du:dateUtc="2025-03-31T21:38:00Z">
+          <w:moveTo w:id="1112" w:author="Duan, Sean (MU-Student)" w:date="2025-03-31T16:40:00Z" w16du:dateUtc="2025-03-31T21:40:00Z"/>
+        </w:rPr>
+      </w:pPr>
+      <w:ins w:id="1113" w:author="Duan, Sean (MU-Student)" w:date="2025-03-31T16:38:00Z" w16du:dateUtc="2025-03-31T21:38:00Z">
         <w:r>
           <w:rPr>
             <w:rFonts w:cstheme="minorHAnsi"/>
@@ -32232,7 +32583,7 @@
           <w:t xml:space="preserve"> &lt; .001). A post hoc Tukey test showed that topic of exercise had significantly lower levels of moral conviction at p &lt; .05; there were no significant differences between any of the other topics on moral conviction.</w:t>
         </w:r>
       </w:ins>
-      <w:ins w:id="1100" w:author="Duan, Sean (MU-Student)" w:date="2025-03-31T16:40:00Z" w16du:dateUtc="2025-03-31T21:40:00Z">
+      <w:ins w:id="1114" w:author="Duan, Sean (MU-Student)" w:date="2025-03-31T16:40:00Z" w16du:dateUtc="2025-03-31T21:40:00Z">
         <w:r>
           <w:rPr>
             <w:rFonts w:eastAsia="Calibri" w:cstheme="minorHAnsi"/>
@@ -32241,43 +32592,36 @@
           <w:t xml:space="preserve"> </w:t>
         </w:r>
       </w:ins>
-      <w:moveToRangeStart w:id="1101" w:author="Duan, Sean (MU-Student)" w:date="2025-03-31T16:40:00Z" w:name="move194331653"/>
-      <w:moveTo w:id="1102" w:author="Duan, Sean (MU-Student)" w:date="2025-03-31T16:40:00Z" w16du:dateUtc="2025-03-31T21:40:00Z">
+      <w:moveToRangeStart w:id="1115" w:author="Duan, Sean (MU-Student)" w:date="2025-03-31T16:40:00Z" w:name="move194331653"/>
+      <w:moveTo w:id="1116" w:author="Duan, Sean (MU-Student)" w:date="2025-03-31T16:40:00Z" w16du:dateUtc="2025-03-31T21:40:00Z">
         <w:r>
           <w:rPr>
             <w:rFonts w:eastAsia="Calibri" w:cstheme="minorHAnsi"/>
             <w:szCs w:val="24"/>
           </w:rPr>
-          <w:t xml:space="preserve">Additionally, our exploratory analyses replicated previous findings by Wright and colleagues, </w:t>
-        </w:r>
-        <w:r>
-          <w:rPr>
-            <w:rFonts w:eastAsia="Calibri" w:cstheme="minorHAnsi"/>
-            <w:szCs w:val="24"/>
-          </w:rPr>
-          <w:lastRenderedPageBreak/>
-          <w:t>indicating that exercise is a topic not generally viewed with moral conviction, and that climate change, capital punishment, and universal health care are.</w:t>
+          <w:t>Additionally, our exploratory analyses replicated previous findings by Wright and colleagues, indicating that exercise is a topic not generally viewed with moral conviction, and that climate change, capital punishment, and universal health care are.</w:t>
         </w:r>
       </w:moveTo>
     </w:p>
-    <w:moveToRangeEnd w:id="1101"/>
+    <w:moveToRangeEnd w:id="1115"/>
     <w:p>
       <w:pPr>
         <w:spacing w:after="100" w:afterAutospacing="1" w:line="480" w:lineRule="auto"/>
         <w:ind w:firstLine="720"/>
         <w:rPr>
-          <w:ins w:id="1103" w:author="Duan, Sean (MU-Student)" w:date="2025-03-31T16:38:00Z" w16du:dateUtc="2025-03-31T21:38:00Z"/>
+          <w:ins w:id="1117" w:author="Duan, Sean (MU-Student)" w:date="2025-03-31T16:38:00Z" w16du:dateUtc="2025-03-31T21:38:00Z"/>
           <w:rFonts w:cstheme="minorHAnsi"/>
           <w:szCs w:val="24"/>
         </w:rPr>
       </w:pPr>
-      <w:ins w:id="1104" w:author="Duan, Sean (MU-Student)" w:date="2025-03-31T16:38:00Z" w16du:dateUtc="2025-03-31T21:38:00Z">
+      <w:ins w:id="1118" w:author="Duan, Sean (MU-Student)" w:date="2025-03-31T16:38:00Z" w16du:dateUtc="2025-03-31T21:38:00Z">
         <w:r>
           <w:rPr>
             <w:rFonts w:cstheme="minorHAnsi"/>
             <w:noProof/>
             <w:szCs w:val="24"/>
           </w:rPr>
+          <w:lastRenderedPageBreak/>
           <w:drawing>
             <wp:inline distT="0" distB="0" distL="0" distR="0" wp14:anchorId="0609FD33" wp14:editId="484345F3">
               <wp:extent cx="5934710" cy="4744720"/>
@@ -32334,16 +32678,16 @@
         <w:pStyle w:val="BodyText"/>
         <w:spacing w:line="480" w:lineRule="auto"/>
         <w:rPr>
-          <w:moveFrom w:id="1105" w:author="Duan, Sean (MU-Student)" w:date="2025-03-31T16:40:00Z" w16du:dateUtc="2025-03-31T21:40:00Z"/>
-        </w:rPr>
-        <w:pPrChange w:id="1106" w:author="Duan, Sean (MU-Student)" w:date="2025-03-31T16:40:00Z" w16du:dateUtc="2025-03-31T21:40:00Z">
+          <w:moveFrom w:id="1119" w:author="Duan, Sean (MU-Student)" w:date="2025-03-31T16:40:00Z" w16du:dateUtc="2025-03-31T21:40:00Z"/>
+        </w:rPr>
+        <w:pPrChange w:id="1120" w:author="Duan, Sean (MU-Student)" w:date="2025-03-31T16:40:00Z" w16du:dateUtc="2025-03-31T21:40:00Z">
           <w:pPr>
             <w:pStyle w:val="BodyText"/>
           </w:pPr>
         </w:pPrChange>
       </w:pPr>
-      <w:moveFromRangeStart w:id="1107" w:author="Duan, Sean (MU-Student)" w:date="2025-03-31T16:40:00Z" w:name="move194331653"/>
-      <w:moveFrom w:id="1108" w:author="Duan, Sean (MU-Student)" w:date="2025-03-31T16:40:00Z" w16du:dateUtc="2025-03-31T21:40:00Z">
+      <w:moveFromRangeStart w:id="1121" w:author="Duan, Sean (MU-Student)" w:date="2025-03-31T16:40:00Z" w:name="move194331653"/>
+      <w:moveFrom w:id="1122" w:author="Duan, Sean (MU-Student)" w:date="2025-03-31T16:40:00Z" w16du:dateUtc="2025-03-31T21:40:00Z">
         <w:r>
           <w:rPr>
             <w:rFonts w:eastAsia="Calibri" w:cstheme="minorHAnsi"/>
@@ -32353,12 +32697,12 @@
         </w:r>
       </w:moveFrom>
     </w:p>
-    <w:moveFromRangeEnd w:id="1107"/>
+    <w:moveFromRangeEnd w:id="1121"/>
     <w:p>
       <w:pPr>
         <w:pStyle w:val="BodyText"/>
         <w:rPr>
-          <w:ins w:id="1109" w:author="Duan, Sean (MU-Student)" w:date="2025-03-30T18:03:00Z" w16du:dateUtc="2025-03-30T23:03:00Z"/>
+          <w:ins w:id="1123" w:author="Duan, Sean (MU-Student)" w:date="2025-03-30T18:03:00Z" w16du:dateUtc="2025-03-30T23:03:00Z"/>
         </w:rPr>
       </w:pPr>
     </w:p>
@@ -32366,21 +32710,21 @@
       <w:pPr>
         <w:pStyle w:val="Heading3"/>
         <w:rPr>
-          <w:ins w:id="1110" w:author="Duan, Sean (MU-Student)" w:date="2025-03-30T18:06:00Z" w16du:dateUtc="2025-03-30T23:06:00Z"/>
-        </w:rPr>
-      </w:pPr>
-      <w:bookmarkStart w:id="1111" w:name="_Toc194321840"/>
-      <w:ins w:id="1112" w:author="Duan, Sean (MU-Student)" w:date="2025-03-30T18:05:00Z" w16du:dateUtc="2025-03-30T23:05:00Z">
+          <w:ins w:id="1124" w:author="Duan, Sean (MU-Student)" w:date="2025-03-30T18:06:00Z" w16du:dateUtc="2025-03-30T23:06:00Z"/>
+        </w:rPr>
+      </w:pPr>
+      <w:bookmarkStart w:id="1125" w:name="_Toc194321840"/>
+      <w:ins w:id="1126" w:author="Duan, Sean (MU-Student)" w:date="2025-03-30T18:05:00Z" w16du:dateUtc="2025-03-30T23:05:00Z">
         <w:r>
           <w:t>Study 3</w:t>
         </w:r>
       </w:ins>
-      <w:bookmarkEnd w:id="1111"/>
-    </w:p>
-    <w:p>
-      <w:pPr>
-        <w:rPr>
-          <w:ins w:id="1113" w:author="Duan, Sean (MU-Student)" w:date="2025-03-30T18:16:00Z" w16du:dateUtc="2025-03-30T23:16:00Z"/>
+      <w:bookmarkEnd w:id="1125"/>
+    </w:p>
+    <w:p>
+      <w:pPr>
+        <w:rPr>
+          <w:ins w:id="1127" w:author="Duan, Sean (MU-Student)" w:date="2025-03-30T18:16:00Z" w16du:dateUtc="2025-03-30T23:16:00Z"/>
         </w:rPr>
       </w:pPr>
     </w:p>
@@ -32388,13 +32732,13 @@
       <w:pPr>
         <w:spacing w:after="100" w:afterAutospacing="1" w:line="480" w:lineRule="auto"/>
         <w:rPr>
-          <w:ins w:id="1114" w:author="Duan, Sean (MU-Student)" w:date="2025-03-30T18:16:00Z" w16du:dateUtc="2025-03-30T23:16:00Z"/>
+          <w:ins w:id="1128" w:author="Duan, Sean (MU-Student)" w:date="2025-03-30T18:16:00Z" w16du:dateUtc="2025-03-30T23:16:00Z"/>
           <w:rFonts w:ascii="Calibri" w:eastAsia="Calibri" w:hAnsi="Calibri" w:cs="Times New Roman"/>
           <w:i/>
           <w:iCs/>
         </w:rPr>
       </w:pPr>
-      <w:ins w:id="1115" w:author="Duan, Sean (MU-Student)" w:date="2025-03-30T18:16:00Z" w16du:dateUtc="2025-03-30T23:16:00Z">
+      <w:ins w:id="1129" w:author="Duan, Sean (MU-Student)" w:date="2025-03-30T18:16:00Z" w16du:dateUtc="2025-03-30T23:16:00Z">
         <w:r>
           <w:rPr>
             <w:rFonts w:ascii="Calibri" w:eastAsia="Calibri" w:hAnsi="Calibri" w:cs="Times New Roman"/>
@@ -32410,11 +32754,11 @@
         <w:spacing w:after="100" w:afterAutospacing="1" w:line="480" w:lineRule="auto"/>
         <w:ind w:firstLine="720"/>
         <w:rPr>
-          <w:ins w:id="1116" w:author="Duan, Sean (MU-Student)" w:date="2025-03-30T18:06:00Z" w16du:dateUtc="2025-03-30T23:06:00Z"/>
+          <w:ins w:id="1130" w:author="Duan, Sean (MU-Student)" w:date="2025-03-30T18:06:00Z" w16du:dateUtc="2025-03-30T23:06:00Z"/>
           <w:rFonts w:ascii="Calibri" w:eastAsia="Calibri" w:hAnsi="Calibri" w:cs="Calibri"/>
         </w:rPr>
       </w:pPr>
-      <w:ins w:id="1117" w:author="Duan, Sean (MU-Student)" w:date="2025-03-30T18:06:00Z" w16du:dateUtc="2025-03-30T23:06:00Z">
+      <w:ins w:id="1131" w:author="Duan, Sean (MU-Student)" w:date="2025-03-30T18:06:00Z" w16du:dateUtc="2025-03-30T23:06:00Z">
         <w:r>
           <w:rPr>
             <w:rFonts w:ascii="Calibri" w:hAnsi="Calibri" w:cs="Calibri"/>
@@ -32453,17 +32797,17 @@
           <w:rPr>
             <w:rFonts w:ascii="Calibri" w:eastAsia="Calibri" w:hAnsi="Calibri" w:cs="Calibri"/>
           </w:rPr>
-          <w:t xml:space="preserve"> &lt; .001). A </w:t>
+          <w:t xml:space="preserve"> &lt; .001). A post hoc Tukey test showed that all three of our topics had significant differences in baseline openness to belief change at p &lt; .05. Compared to our exploratory analysis from Study 2, we </w:t>
         </w:r>
         <w:r>
           <w:rPr>
             <w:rFonts w:ascii="Calibri" w:eastAsia="Calibri" w:hAnsi="Calibri" w:cs="Calibri"/>
           </w:rPr>
           <w:lastRenderedPageBreak/>
-          <w:t>post hoc Tukey test showed that all three of our topics had significant differences in baseline openness to belief change at p &lt; .05. Compared to our exploratory analysis from Study 2, we replicated the result that support for UHC is seen as significantly more open to belief change than the topic of capital punishment. Additionally, we see significant differences for openness to belief change regarding AI in the workplace, which we did not see for our other two topics in Study 2 (climate change and exercise).</w:t>
+          <w:t>replicated the result that support for UHC is seen as significantly more open to belief change than the topic of capital punishment. Additionally, we see significant differences for openness to belief change regarding AI in the workplace, which we did not see for our other two topics in Study 2 (climate change and exercise).</w:t>
         </w:r>
       </w:ins>
-      <w:ins w:id="1118" w:author="Duan, Sean (MU-Student)" w:date="2025-03-30T18:17:00Z" w16du:dateUtc="2025-03-30T23:17:00Z">
+      <w:ins w:id="1132" w:author="Duan, Sean (MU-Student)" w:date="2025-03-30T18:17:00Z" w16du:dateUtc="2025-03-30T23:17:00Z">
         <w:r>
           <w:rPr>
             <w:rFonts w:ascii="Calibri" w:eastAsia="Calibri" w:hAnsi="Calibri" w:cs="Calibri"/>
@@ -32471,7 +32815,7 @@
           <w:t xml:space="preserve"> </w:t>
         </w:r>
       </w:ins>
-      <w:ins w:id="1119" w:author="Duan, Sean (MU-Student)" w:date="2025-03-30T18:18:00Z" w16du:dateUtc="2025-03-30T23:18:00Z">
+      <w:ins w:id="1133" w:author="Duan, Sean (MU-Student)" w:date="2025-03-30T18:18:00Z" w16du:dateUtc="2025-03-30T23:18:00Z">
         <w:r>
           <w:rPr>
             <w:rFonts w:ascii="Calibri" w:eastAsia="Calibri" w:hAnsi="Calibri" w:cs="Calibri"/>
@@ -32497,7 +32841,7 @@
           <w:t>t</w:t>
         </w:r>
       </w:ins>
-      <w:ins w:id="1120" w:author="Duan, Sean (MU-Student)" w:date="2025-03-30T18:17:00Z" w16du:dateUtc="2025-03-30T23:17:00Z">
+      <w:ins w:id="1134" w:author="Duan, Sean (MU-Student)" w:date="2025-03-30T18:17:00Z" w16du:dateUtc="2025-03-30T23:17:00Z">
         <w:r>
           <w:rPr>
             <w:rFonts w:ascii="Calibri" w:eastAsia="Calibri" w:hAnsi="Calibri" w:cs="Times New Roman"/>
@@ -32772,11 +33116,11 @@
         <w:spacing w:after="100" w:afterAutospacing="1" w:line="480" w:lineRule="auto"/>
         <w:ind w:firstLine="720"/>
         <w:rPr>
-          <w:ins w:id="1121" w:author="Duan, Sean (MU-Student)" w:date="2025-03-30T18:18:00Z" w16du:dateUtc="2025-03-30T23:18:00Z"/>
-          <w:rFonts w:ascii="Calibri" w:eastAsia="Calibri" w:hAnsi="Calibri" w:cs="Times New Roman"/>
-        </w:rPr>
-      </w:pPr>
-      <w:ins w:id="1122" w:author="Duan, Sean (MU-Student)" w:date="2025-03-30T18:06:00Z" w16du:dateUtc="2025-03-30T23:06:00Z">
+          <w:ins w:id="1135" w:author="Duan, Sean (MU-Student)" w:date="2025-03-30T18:18:00Z" w16du:dateUtc="2025-03-30T23:18:00Z"/>
+          <w:rFonts w:ascii="Calibri" w:eastAsia="Calibri" w:hAnsi="Calibri" w:cs="Times New Roman"/>
+        </w:rPr>
+      </w:pPr>
+      <w:ins w:id="1136" w:author="Duan, Sean (MU-Student)" w:date="2025-03-30T18:06:00Z" w16du:dateUtc="2025-03-30T23:06:00Z">
         <w:r>
           <w:rPr>
             <w:rFonts w:ascii="Calibri" w:eastAsia="Calibri" w:hAnsi="Calibri" w:cs="Times New Roman"/>
@@ -32940,26 +33284,26 @@
         <w:spacing w:after="100" w:afterAutospacing="1" w:line="480" w:lineRule="auto"/>
         <w:ind w:firstLine="720"/>
         <w:rPr>
-          <w:ins w:id="1123" w:author="Duan, Sean (MU-Student)" w:date="2025-03-30T18:05:00Z" w16du:dateUtc="2025-03-30T23:05:00Z"/>
-          <w:rFonts w:ascii="Calibri" w:eastAsia="Calibri" w:hAnsi="Calibri" w:cs="Times New Roman"/>
-        </w:rPr>
-      </w:pPr>
-      <w:ins w:id="1124" w:author="Duan, Sean (MU-Student)" w:date="2025-03-30T18:05:00Z" w16du:dateUtc="2025-03-30T23:05:00Z">
-        <w:r>
-          <w:rPr>
-            <w:rFonts w:ascii="Calibri" w:eastAsia="Calibri" w:hAnsi="Calibri" w:cs="Times New Roman"/>
-          </w:rPr>
-          <w:t xml:space="preserve">One additional exploratory analysis was to determine if the effects of the social consensus and moral conviction manipulations were related to initial level of support for a topic. We performed this exploratory analysis by first creating a categorical variable based on </w:t>
+          <w:ins w:id="1137" w:author="Duan, Sean (MU-Student)" w:date="2025-03-30T18:05:00Z" w16du:dateUtc="2025-03-30T23:05:00Z"/>
+          <w:rFonts w:ascii="Calibri" w:eastAsia="Calibri" w:hAnsi="Calibri" w:cs="Times New Roman"/>
+        </w:rPr>
+      </w:pPr>
+      <w:ins w:id="1138" w:author="Duan, Sean (MU-Student)" w:date="2025-03-30T18:05:00Z" w16du:dateUtc="2025-03-30T23:05:00Z">
+        <w:r>
+          <w:rPr>
+            <w:rFonts w:ascii="Calibri" w:eastAsia="Calibri" w:hAnsi="Calibri" w:cs="Times New Roman"/>
+          </w:rPr>
+          <w:t xml:space="preserve">One additional exploratory analysis was to determine if the effects of the social consensus and moral conviction manipulations were related to initial level of support for a topic. We performed this exploratory analysis by first creating a categorical variable based on initial level of support, wherein participants that rated initial support from -50 to -5 were classified as ‘negative’, -5 to 5 were classified as ‘neutral’, and 5 to 50 were classified as </w:t>
         </w:r>
         <w:r>
           <w:rPr>
             <w:rFonts w:ascii="Calibri" w:eastAsia="Calibri" w:hAnsi="Calibri" w:cs="Times New Roman"/>
           </w:rPr>
           <w:lastRenderedPageBreak/>
-          <w:t>initial level of support, wherein participants that rated initial support from -50 to -5 were classified as ‘negative’, -5 to 5 were classified as ‘neutral’, and 5 to 50 were classified as ‘positive’. Then, our analysis was the same analysis as that done for H1, but with the addition of ‘initial level of support by category’ as an interaction with our original two-way interaction between social consensus and moral conviction condition (e.g., we are also looking at a potential three-way interaction). The table below indicates how many individuals were in each category, for each topic.</w:t>
+          <w:t>‘positive’. Then, our analysis was the same analysis as that done for H1, but with the addition of ‘initial level of support by category’ as an interaction with our original two-way interaction between social consensus and moral conviction condition (e.g., we are also looking at a potential three-way interaction). The table below indicates how many individuals were in each category, for each topic.</w:t>
         </w:r>
       </w:ins>
-      <w:ins w:id="1125" w:author="Duan, Sean (MU-Student)" w:date="2025-03-30T18:09:00Z" w16du:dateUtc="2025-03-30T23:09:00Z">
+      <w:ins w:id="1139" w:author="Duan, Sean (MU-Student)" w:date="2025-03-30T18:09:00Z" w16du:dateUtc="2025-03-30T23:09:00Z">
         <w:r>
           <w:rPr>
             <w:rFonts w:ascii="Calibri" w:eastAsia="Calibri" w:hAnsi="Calibri" w:cs="Times New Roman"/>
@@ -32967,7 +33311,7 @@
           <w:t xml:space="preserve"> Additionally, the graphs below shows </w:t>
         </w:r>
       </w:ins>
-      <w:ins w:id="1126" w:author="Duan, Sean (MU-Student)" w:date="2025-03-30T18:11:00Z" w16du:dateUtc="2025-03-30T23:11:00Z">
+      <w:ins w:id="1140" w:author="Duan, Sean (MU-Student)" w:date="2025-03-30T18:11:00Z" w16du:dateUtc="2025-03-30T23:11:00Z">
         <w:r>
           <w:rPr>
             <w:rFonts w:ascii="Calibri" w:eastAsia="Calibri" w:hAnsi="Calibri" w:cs="Times New Roman"/>
@@ -32990,7 +33334,7 @@
       </w:tblGrid>
       <w:tr>
         <w:trPr>
-          <w:ins w:id="1127" w:author="Duan, Sean (MU-Student)" w:date="2025-03-30T18:05:00Z"/>
+          <w:ins w:id="1141" w:author="Duan, Sean (MU-Student)" w:date="2025-03-30T18:05:00Z"/>
         </w:trPr>
         <w:tc>
           <w:tcPr>
@@ -33000,7 +33344,7 @@
             <w:pPr>
               <w:spacing w:after="100" w:afterAutospacing="1" w:line="480" w:lineRule="auto"/>
               <w:rPr>
-                <w:ins w:id="1128" w:author="Duan, Sean (MU-Student)" w:date="2025-03-30T18:05:00Z" w16du:dateUtc="2025-03-30T23:05:00Z"/>
+                <w:ins w:id="1142" w:author="Duan, Sean (MU-Student)" w:date="2025-03-30T18:05:00Z" w16du:dateUtc="2025-03-30T23:05:00Z"/>
                 <w:rFonts w:ascii="Calibri" w:eastAsia="Calibri" w:hAnsi="Calibri" w:cs="Times New Roman"/>
               </w:rPr>
             </w:pPr>
@@ -33014,13 +33358,13 @@
             <w:pPr>
               <w:spacing w:after="100" w:afterAutospacing="1" w:line="480" w:lineRule="auto"/>
               <w:rPr>
-                <w:ins w:id="1129" w:author="Duan, Sean (MU-Student)" w:date="2025-03-30T18:05:00Z" w16du:dateUtc="2025-03-30T23:05:00Z"/>
+                <w:ins w:id="1143" w:author="Duan, Sean (MU-Student)" w:date="2025-03-30T18:05:00Z" w16du:dateUtc="2025-03-30T23:05:00Z"/>
                 <w:rFonts w:ascii="Calibri" w:eastAsia="Calibri" w:hAnsi="Calibri" w:cs="Times New Roman"/>
                 <w:b/>
                 <w:bCs/>
               </w:rPr>
             </w:pPr>
-            <w:ins w:id="1130" w:author="Duan, Sean (MU-Student)" w:date="2025-03-30T18:05:00Z" w16du:dateUtc="2025-03-30T23:05:00Z">
+            <w:ins w:id="1144" w:author="Duan, Sean (MU-Student)" w:date="2025-03-30T18:05:00Z" w16du:dateUtc="2025-03-30T23:05:00Z">
               <w:r>
                 <w:rPr>
                   <w:rFonts w:ascii="Calibri" w:eastAsia="Calibri" w:hAnsi="Calibri" w:cs="Times New Roman"/>
@@ -33040,13 +33384,13 @@
             <w:pPr>
               <w:spacing w:after="100" w:afterAutospacing="1" w:line="480" w:lineRule="auto"/>
               <w:rPr>
-                <w:ins w:id="1131" w:author="Duan, Sean (MU-Student)" w:date="2025-03-30T18:05:00Z" w16du:dateUtc="2025-03-30T23:05:00Z"/>
+                <w:ins w:id="1145" w:author="Duan, Sean (MU-Student)" w:date="2025-03-30T18:05:00Z" w16du:dateUtc="2025-03-30T23:05:00Z"/>
                 <w:rFonts w:ascii="Calibri" w:eastAsia="Calibri" w:hAnsi="Calibri" w:cs="Times New Roman"/>
                 <w:b/>
                 <w:bCs/>
               </w:rPr>
             </w:pPr>
-            <w:ins w:id="1132" w:author="Duan, Sean (MU-Student)" w:date="2025-03-30T18:05:00Z" w16du:dateUtc="2025-03-30T23:05:00Z">
+            <w:ins w:id="1146" w:author="Duan, Sean (MU-Student)" w:date="2025-03-30T18:05:00Z" w16du:dateUtc="2025-03-30T23:05:00Z">
               <w:r>
                 <w:rPr>
                   <w:rFonts w:ascii="Calibri" w:eastAsia="Calibri" w:hAnsi="Calibri" w:cs="Times New Roman"/>
@@ -33066,13 +33410,13 @@
             <w:pPr>
               <w:spacing w:after="100" w:afterAutospacing="1" w:line="480" w:lineRule="auto"/>
               <w:rPr>
-                <w:ins w:id="1133" w:author="Duan, Sean (MU-Student)" w:date="2025-03-30T18:05:00Z" w16du:dateUtc="2025-03-30T23:05:00Z"/>
+                <w:ins w:id="1147" w:author="Duan, Sean (MU-Student)" w:date="2025-03-30T18:05:00Z" w16du:dateUtc="2025-03-30T23:05:00Z"/>
                 <w:rFonts w:ascii="Calibri" w:eastAsia="Calibri" w:hAnsi="Calibri" w:cs="Times New Roman"/>
                 <w:b/>
                 <w:bCs/>
               </w:rPr>
             </w:pPr>
-            <w:ins w:id="1134" w:author="Duan, Sean (MU-Student)" w:date="2025-03-30T18:05:00Z" w16du:dateUtc="2025-03-30T23:05:00Z">
+            <w:ins w:id="1148" w:author="Duan, Sean (MU-Student)" w:date="2025-03-30T18:05:00Z" w16du:dateUtc="2025-03-30T23:05:00Z">
               <w:r>
                 <w:rPr>
                   <w:rFonts w:ascii="Calibri" w:eastAsia="Calibri" w:hAnsi="Calibri" w:cs="Times New Roman"/>
@@ -33087,7 +33431,7 @@
       </w:tr>
       <w:tr>
         <w:trPr>
-          <w:ins w:id="1135" w:author="Duan, Sean (MU-Student)" w:date="2025-03-30T18:05:00Z"/>
+          <w:ins w:id="1149" w:author="Duan, Sean (MU-Student)" w:date="2025-03-30T18:05:00Z"/>
         </w:trPr>
         <w:tc>
           <w:tcPr>
@@ -33097,13 +33441,13 @@
             <w:pPr>
               <w:spacing w:after="100" w:afterAutospacing="1" w:line="480" w:lineRule="auto"/>
               <w:rPr>
-                <w:ins w:id="1136" w:author="Duan, Sean (MU-Student)" w:date="2025-03-30T18:05:00Z" w16du:dateUtc="2025-03-30T23:05:00Z"/>
+                <w:ins w:id="1150" w:author="Duan, Sean (MU-Student)" w:date="2025-03-30T18:05:00Z" w16du:dateUtc="2025-03-30T23:05:00Z"/>
                 <w:rFonts w:ascii="Calibri" w:eastAsia="Calibri" w:hAnsi="Calibri" w:cs="Times New Roman"/>
                 <w:b/>
                 <w:bCs/>
               </w:rPr>
             </w:pPr>
-            <w:ins w:id="1137" w:author="Duan, Sean (MU-Student)" w:date="2025-03-30T18:05:00Z" w16du:dateUtc="2025-03-30T23:05:00Z">
+            <w:ins w:id="1151" w:author="Duan, Sean (MU-Student)" w:date="2025-03-30T18:05:00Z" w16du:dateUtc="2025-03-30T23:05:00Z">
               <w:r>
                 <w:rPr>
                   <w:rFonts w:ascii="Calibri" w:eastAsia="Calibri" w:hAnsi="Calibri" w:cs="Times New Roman"/>
@@ -33123,11 +33467,11 @@
             <w:pPr>
               <w:spacing w:after="100" w:afterAutospacing="1" w:line="480" w:lineRule="auto"/>
               <w:rPr>
-                <w:ins w:id="1138" w:author="Duan, Sean (MU-Student)" w:date="2025-03-30T18:05:00Z" w16du:dateUtc="2025-03-30T23:05:00Z"/>
+                <w:ins w:id="1152" w:author="Duan, Sean (MU-Student)" w:date="2025-03-30T18:05:00Z" w16du:dateUtc="2025-03-30T23:05:00Z"/>
                 <w:rFonts w:ascii="Calibri" w:eastAsia="Calibri" w:hAnsi="Calibri" w:cs="Times New Roman"/>
               </w:rPr>
             </w:pPr>
-            <w:ins w:id="1139" w:author="Duan, Sean (MU-Student)" w:date="2025-03-30T18:05:00Z" w16du:dateUtc="2025-03-30T23:05:00Z">
+            <w:ins w:id="1153" w:author="Duan, Sean (MU-Student)" w:date="2025-03-30T18:05:00Z" w16du:dateUtc="2025-03-30T23:05:00Z">
               <w:r>
                 <w:rPr>
                   <w:rFonts w:ascii="Calibri" w:eastAsia="Calibri" w:hAnsi="Calibri" w:cs="Times New Roman"/>
@@ -33145,11 +33489,11 @@
             <w:pPr>
               <w:spacing w:after="100" w:afterAutospacing="1" w:line="480" w:lineRule="auto"/>
               <w:rPr>
-                <w:ins w:id="1140" w:author="Duan, Sean (MU-Student)" w:date="2025-03-30T18:05:00Z" w16du:dateUtc="2025-03-30T23:05:00Z"/>
+                <w:ins w:id="1154" w:author="Duan, Sean (MU-Student)" w:date="2025-03-30T18:05:00Z" w16du:dateUtc="2025-03-30T23:05:00Z"/>
                 <w:rFonts w:ascii="Calibri" w:eastAsia="Calibri" w:hAnsi="Calibri" w:cs="Times New Roman"/>
               </w:rPr>
             </w:pPr>
-            <w:ins w:id="1141" w:author="Duan, Sean (MU-Student)" w:date="2025-03-30T18:05:00Z" w16du:dateUtc="2025-03-30T23:05:00Z">
+            <w:ins w:id="1155" w:author="Duan, Sean (MU-Student)" w:date="2025-03-30T18:05:00Z" w16du:dateUtc="2025-03-30T23:05:00Z">
               <w:r>
                 <w:rPr>
                   <w:rFonts w:ascii="Calibri" w:eastAsia="Calibri" w:hAnsi="Calibri" w:cs="Times New Roman"/>
@@ -33167,11 +33511,11 @@
             <w:pPr>
               <w:spacing w:after="100" w:afterAutospacing="1" w:line="480" w:lineRule="auto"/>
               <w:rPr>
-                <w:ins w:id="1142" w:author="Duan, Sean (MU-Student)" w:date="2025-03-30T18:05:00Z" w16du:dateUtc="2025-03-30T23:05:00Z"/>
+                <w:ins w:id="1156" w:author="Duan, Sean (MU-Student)" w:date="2025-03-30T18:05:00Z" w16du:dateUtc="2025-03-30T23:05:00Z"/>
                 <w:rFonts w:ascii="Calibri" w:eastAsia="Calibri" w:hAnsi="Calibri" w:cs="Times New Roman"/>
               </w:rPr>
             </w:pPr>
-            <w:ins w:id="1143" w:author="Duan, Sean (MU-Student)" w:date="2025-03-30T18:05:00Z" w16du:dateUtc="2025-03-30T23:05:00Z">
+            <w:ins w:id="1157" w:author="Duan, Sean (MU-Student)" w:date="2025-03-30T18:05:00Z" w16du:dateUtc="2025-03-30T23:05:00Z">
               <w:r>
                 <w:rPr>
                   <w:rFonts w:ascii="Calibri" w:eastAsia="Calibri" w:hAnsi="Calibri" w:cs="Times New Roman"/>
@@ -33184,7 +33528,7 @@
       </w:tr>
       <w:tr>
         <w:trPr>
-          <w:ins w:id="1144" w:author="Duan, Sean (MU-Student)" w:date="2025-03-30T18:05:00Z"/>
+          <w:ins w:id="1158" w:author="Duan, Sean (MU-Student)" w:date="2025-03-30T18:05:00Z"/>
         </w:trPr>
         <w:tc>
           <w:tcPr>
@@ -33194,13 +33538,13 @@
             <w:pPr>
               <w:spacing w:after="100" w:afterAutospacing="1" w:line="480" w:lineRule="auto"/>
               <w:rPr>
-                <w:ins w:id="1145" w:author="Duan, Sean (MU-Student)" w:date="2025-03-30T18:05:00Z" w16du:dateUtc="2025-03-30T23:05:00Z"/>
+                <w:ins w:id="1159" w:author="Duan, Sean (MU-Student)" w:date="2025-03-30T18:05:00Z" w16du:dateUtc="2025-03-30T23:05:00Z"/>
                 <w:rFonts w:ascii="Calibri" w:eastAsia="Calibri" w:hAnsi="Calibri" w:cs="Times New Roman"/>
                 <w:b/>
                 <w:bCs/>
               </w:rPr>
             </w:pPr>
-            <w:ins w:id="1146" w:author="Duan, Sean (MU-Student)" w:date="2025-03-30T18:05:00Z" w16du:dateUtc="2025-03-30T23:05:00Z">
+            <w:ins w:id="1160" w:author="Duan, Sean (MU-Student)" w:date="2025-03-30T18:05:00Z" w16du:dateUtc="2025-03-30T23:05:00Z">
               <w:r>
                 <w:rPr>
                   <w:rFonts w:ascii="Calibri" w:eastAsia="Calibri" w:hAnsi="Calibri" w:cs="Times New Roman"/>
@@ -33220,11 +33564,11 @@
             <w:pPr>
               <w:spacing w:after="100" w:afterAutospacing="1" w:line="480" w:lineRule="auto"/>
               <w:rPr>
-                <w:ins w:id="1147" w:author="Duan, Sean (MU-Student)" w:date="2025-03-30T18:05:00Z" w16du:dateUtc="2025-03-30T23:05:00Z"/>
+                <w:ins w:id="1161" w:author="Duan, Sean (MU-Student)" w:date="2025-03-30T18:05:00Z" w16du:dateUtc="2025-03-30T23:05:00Z"/>
                 <w:rFonts w:ascii="Calibri" w:eastAsia="Calibri" w:hAnsi="Calibri" w:cs="Times New Roman"/>
               </w:rPr>
             </w:pPr>
-            <w:ins w:id="1148" w:author="Duan, Sean (MU-Student)" w:date="2025-03-30T18:05:00Z" w16du:dateUtc="2025-03-30T23:05:00Z">
+            <w:ins w:id="1162" w:author="Duan, Sean (MU-Student)" w:date="2025-03-30T18:05:00Z" w16du:dateUtc="2025-03-30T23:05:00Z">
               <w:r>
                 <w:rPr>
                   <w:rFonts w:ascii="Calibri" w:eastAsia="Calibri" w:hAnsi="Calibri" w:cs="Times New Roman"/>
@@ -33242,11 +33586,11 @@
             <w:pPr>
               <w:spacing w:after="100" w:afterAutospacing="1" w:line="480" w:lineRule="auto"/>
               <w:rPr>
-                <w:ins w:id="1149" w:author="Duan, Sean (MU-Student)" w:date="2025-03-30T18:05:00Z" w16du:dateUtc="2025-03-30T23:05:00Z"/>
+                <w:ins w:id="1163" w:author="Duan, Sean (MU-Student)" w:date="2025-03-30T18:05:00Z" w16du:dateUtc="2025-03-30T23:05:00Z"/>
                 <w:rFonts w:ascii="Calibri" w:eastAsia="Calibri" w:hAnsi="Calibri" w:cs="Times New Roman"/>
               </w:rPr>
             </w:pPr>
-            <w:ins w:id="1150" w:author="Duan, Sean (MU-Student)" w:date="2025-03-30T18:05:00Z" w16du:dateUtc="2025-03-30T23:05:00Z">
+            <w:ins w:id="1164" w:author="Duan, Sean (MU-Student)" w:date="2025-03-30T18:05:00Z" w16du:dateUtc="2025-03-30T23:05:00Z">
               <w:r>
                 <w:rPr>
                   <w:rFonts w:ascii="Calibri" w:eastAsia="Calibri" w:hAnsi="Calibri" w:cs="Times New Roman"/>
@@ -33264,11 +33608,11 @@
             <w:pPr>
               <w:spacing w:after="100" w:afterAutospacing="1" w:line="480" w:lineRule="auto"/>
               <w:rPr>
-                <w:ins w:id="1151" w:author="Duan, Sean (MU-Student)" w:date="2025-03-30T18:05:00Z" w16du:dateUtc="2025-03-30T23:05:00Z"/>
+                <w:ins w:id="1165" w:author="Duan, Sean (MU-Student)" w:date="2025-03-30T18:05:00Z" w16du:dateUtc="2025-03-30T23:05:00Z"/>
                 <w:rFonts w:ascii="Calibri" w:eastAsia="Calibri" w:hAnsi="Calibri" w:cs="Times New Roman"/>
               </w:rPr>
             </w:pPr>
-            <w:ins w:id="1152" w:author="Duan, Sean (MU-Student)" w:date="2025-03-30T18:05:00Z" w16du:dateUtc="2025-03-30T23:05:00Z">
+            <w:ins w:id="1166" w:author="Duan, Sean (MU-Student)" w:date="2025-03-30T18:05:00Z" w16du:dateUtc="2025-03-30T23:05:00Z">
               <w:r>
                 <w:rPr>
                   <w:rFonts w:ascii="Calibri" w:eastAsia="Calibri" w:hAnsi="Calibri" w:cs="Times New Roman"/>
@@ -33281,7 +33625,7 @@
       </w:tr>
       <w:tr>
         <w:trPr>
-          <w:ins w:id="1153" w:author="Duan, Sean (MU-Student)" w:date="2025-03-30T18:05:00Z"/>
+          <w:ins w:id="1167" w:author="Duan, Sean (MU-Student)" w:date="2025-03-30T18:05:00Z"/>
         </w:trPr>
         <w:tc>
           <w:tcPr>
@@ -33291,13 +33635,13 @@
             <w:pPr>
               <w:spacing w:after="100" w:afterAutospacing="1" w:line="480" w:lineRule="auto"/>
               <w:rPr>
-                <w:ins w:id="1154" w:author="Duan, Sean (MU-Student)" w:date="2025-03-30T18:05:00Z" w16du:dateUtc="2025-03-30T23:05:00Z"/>
+                <w:ins w:id="1168" w:author="Duan, Sean (MU-Student)" w:date="2025-03-30T18:05:00Z" w16du:dateUtc="2025-03-30T23:05:00Z"/>
                 <w:rFonts w:ascii="Calibri" w:eastAsia="Calibri" w:hAnsi="Calibri" w:cs="Times New Roman"/>
                 <w:b/>
                 <w:bCs/>
               </w:rPr>
             </w:pPr>
-            <w:ins w:id="1155" w:author="Duan, Sean (MU-Student)" w:date="2025-03-30T18:05:00Z" w16du:dateUtc="2025-03-30T23:05:00Z">
+            <w:ins w:id="1169" w:author="Duan, Sean (MU-Student)" w:date="2025-03-30T18:05:00Z" w16du:dateUtc="2025-03-30T23:05:00Z">
               <w:r>
                 <w:rPr>
                   <w:rFonts w:ascii="Calibri" w:eastAsia="Calibri" w:hAnsi="Calibri" w:cs="Times New Roman"/>
@@ -33317,11 +33661,11 @@
             <w:pPr>
               <w:spacing w:after="100" w:afterAutospacing="1" w:line="480" w:lineRule="auto"/>
               <w:rPr>
-                <w:ins w:id="1156" w:author="Duan, Sean (MU-Student)" w:date="2025-03-30T18:05:00Z" w16du:dateUtc="2025-03-30T23:05:00Z"/>
+                <w:ins w:id="1170" w:author="Duan, Sean (MU-Student)" w:date="2025-03-30T18:05:00Z" w16du:dateUtc="2025-03-30T23:05:00Z"/>
                 <w:rFonts w:ascii="Calibri" w:eastAsia="Calibri" w:hAnsi="Calibri" w:cs="Times New Roman"/>
               </w:rPr>
             </w:pPr>
-            <w:ins w:id="1157" w:author="Duan, Sean (MU-Student)" w:date="2025-03-30T18:05:00Z" w16du:dateUtc="2025-03-30T23:05:00Z">
+            <w:ins w:id="1171" w:author="Duan, Sean (MU-Student)" w:date="2025-03-30T18:05:00Z" w16du:dateUtc="2025-03-30T23:05:00Z">
               <w:r>
                 <w:rPr>
                   <w:rFonts w:ascii="Calibri" w:eastAsia="Calibri" w:hAnsi="Calibri" w:cs="Times New Roman"/>
@@ -33339,11 +33683,11 @@
             <w:pPr>
               <w:spacing w:after="100" w:afterAutospacing="1" w:line="480" w:lineRule="auto"/>
               <w:rPr>
-                <w:ins w:id="1158" w:author="Duan, Sean (MU-Student)" w:date="2025-03-30T18:05:00Z" w16du:dateUtc="2025-03-30T23:05:00Z"/>
+                <w:ins w:id="1172" w:author="Duan, Sean (MU-Student)" w:date="2025-03-30T18:05:00Z" w16du:dateUtc="2025-03-30T23:05:00Z"/>
                 <w:rFonts w:ascii="Calibri" w:eastAsia="Calibri" w:hAnsi="Calibri" w:cs="Times New Roman"/>
               </w:rPr>
             </w:pPr>
-            <w:ins w:id="1159" w:author="Duan, Sean (MU-Student)" w:date="2025-03-30T18:05:00Z" w16du:dateUtc="2025-03-30T23:05:00Z">
+            <w:ins w:id="1173" w:author="Duan, Sean (MU-Student)" w:date="2025-03-30T18:05:00Z" w16du:dateUtc="2025-03-30T23:05:00Z">
               <w:r>
                 <w:rPr>
                   <w:rFonts w:ascii="Calibri" w:eastAsia="Calibri" w:hAnsi="Calibri" w:cs="Times New Roman"/>
@@ -33361,11 +33705,11 @@
             <w:pPr>
               <w:spacing w:after="100" w:afterAutospacing="1" w:line="480" w:lineRule="auto"/>
               <w:rPr>
-                <w:ins w:id="1160" w:author="Duan, Sean (MU-Student)" w:date="2025-03-30T18:05:00Z" w16du:dateUtc="2025-03-30T23:05:00Z"/>
+                <w:ins w:id="1174" w:author="Duan, Sean (MU-Student)" w:date="2025-03-30T18:05:00Z" w16du:dateUtc="2025-03-30T23:05:00Z"/>
                 <w:rFonts w:ascii="Calibri" w:eastAsia="Calibri" w:hAnsi="Calibri" w:cs="Times New Roman"/>
               </w:rPr>
             </w:pPr>
-            <w:ins w:id="1161" w:author="Duan, Sean (MU-Student)" w:date="2025-03-30T18:05:00Z" w16du:dateUtc="2025-03-30T23:05:00Z">
+            <w:ins w:id="1175" w:author="Duan, Sean (MU-Student)" w:date="2025-03-30T18:05:00Z" w16du:dateUtc="2025-03-30T23:05:00Z">
               <w:r>
                 <w:rPr>
                   <w:rFonts w:ascii="Calibri" w:eastAsia="Calibri" w:hAnsi="Calibri" w:cs="Times New Roman"/>
@@ -33382,7 +33726,7 @@
         <w:spacing w:after="100" w:afterAutospacing="1" w:line="480" w:lineRule="auto"/>
         <w:ind w:firstLine="720"/>
         <w:rPr>
-          <w:ins w:id="1162" w:author="Duan, Sean (MU-Student)" w:date="2025-03-30T18:05:00Z" w16du:dateUtc="2025-03-30T23:05:00Z"/>
+          <w:ins w:id="1176" w:author="Duan, Sean (MU-Student)" w:date="2025-03-30T18:05:00Z" w16du:dateUtc="2025-03-30T23:05:00Z"/>
           <w:rFonts w:ascii="Calibri" w:eastAsia="Calibri" w:hAnsi="Calibri" w:cs="Times New Roman"/>
         </w:rPr>
       </w:pPr>
@@ -33392,17 +33736,16 @@
         <w:spacing w:after="100" w:afterAutospacing="1" w:line="480" w:lineRule="auto"/>
         <w:ind w:firstLine="720"/>
         <w:rPr>
-          <w:ins w:id="1163" w:author="Duan, Sean (MU-Student)" w:date="2025-03-30T18:10:00Z" w16du:dateUtc="2025-03-30T23:10:00Z"/>
-          <w:rFonts w:ascii="Calibri" w:eastAsia="Calibri" w:hAnsi="Calibri" w:cs="Times New Roman"/>
-        </w:rPr>
-      </w:pPr>
-      <w:ins w:id="1164" w:author="Duan, Sean (MU-Student)" w:date="2025-03-30T18:05:00Z" w16du:dateUtc="2025-03-30T23:05:00Z">
+          <w:ins w:id="1177" w:author="Duan, Sean (MU-Student)" w:date="2025-03-30T18:10:00Z" w16du:dateUtc="2025-03-30T23:10:00Z"/>
+          <w:rFonts w:ascii="Calibri" w:eastAsia="Calibri" w:hAnsi="Calibri" w:cs="Times New Roman"/>
+        </w:rPr>
+      </w:pPr>
+      <w:ins w:id="1178" w:author="Duan, Sean (MU-Student)" w:date="2025-03-30T18:05:00Z" w16du:dateUtc="2025-03-30T23:05:00Z">
         <w:r>
           <w:rPr>
             <w:rFonts w:ascii="Calibri" w:eastAsia="Calibri" w:hAnsi="Calibri" w:cs="Times New Roman"/>
             <w:noProof/>
           </w:rPr>
-          <w:lastRenderedPageBreak/>
           <w:drawing>
             <wp:inline distT="0" distB="0" distL="0" distR="0" wp14:anchorId="3A5A82D1" wp14:editId="4894123E">
               <wp:extent cx="5287754" cy="3686175"/>
@@ -33465,16 +33808,17 @@
         <w:spacing w:after="100" w:afterAutospacing="1" w:line="480" w:lineRule="auto"/>
         <w:ind w:firstLine="720"/>
         <w:rPr>
-          <w:ins w:id="1165" w:author="Duan, Sean (MU-Student)" w:date="2025-03-30T18:05:00Z" w16du:dateUtc="2025-03-30T23:05:00Z"/>
-          <w:rFonts w:ascii="Calibri" w:eastAsia="Calibri" w:hAnsi="Calibri" w:cs="Times New Roman"/>
-        </w:rPr>
-      </w:pPr>
-      <w:ins w:id="1166" w:author="Duan, Sean (MU-Student)" w:date="2025-03-30T18:10:00Z">
+          <w:ins w:id="1179" w:author="Duan, Sean (MU-Student)" w:date="2025-03-30T18:05:00Z" w16du:dateUtc="2025-03-30T23:05:00Z"/>
+          <w:rFonts w:ascii="Calibri" w:eastAsia="Calibri" w:hAnsi="Calibri" w:cs="Times New Roman"/>
+        </w:rPr>
+      </w:pPr>
+      <w:ins w:id="1180" w:author="Duan, Sean (MU-Student)" w:date="2025-03-30T18:10:00Z">
         <w:r>
           <w:rPr>
             <w:rFonts w:ascii="Calibri" w:eastAsia="Calibri" w:hAnsi="Calibri" w:cs="Times New Roman"/>
             <w:noProof/>
           </w:rPr>
+          <w:lastRenderedPageBreak/>
           <w:drawing>
             <wp:inline distT="0" distB="0" distL="0" distR="0" wp14:anchorId="77FD5B2E" wp14:editId="03D4CEF6">
               <wp:extent cx="4981575" cy="3472733"/>
@@ -33537,17 +33881,16 @@
         <w:spacing w:after="100" w:afterAutospacing="1" w:line="480" w:lineRule="auto"/>
         <w:ind w:firstLine="720"/>
         <w:rPr>
-          <w:ins w:id="1167" w:author="Duan, Sean (MU-Student)" w:date="2025-03-30T18:10:00Z" w16du:dateUtc="2025-03-30T23:10:00Z"/>
-          <w:rFonts w:ascii="Calibri" w:eastAsia="Calibri" w:hAnsi="Calibri" w:cs="Times New Roman"/>
-        </w:rPr>
-      </w:pPr>
-      <w:ins w:id="1168" w:author="Duan, Sean (MU-Student)" w:date="2025-03-30T18:11:00Z">
+          <w:ins w:id="1181" w:author="Duan, Sean (MU-Student)" w:date="2025-03-30T18:10:00Z" w16du:dateUtc="2025-03-30T23:10:00Z"/>
+          <w:rFonts w:ascii="Calibri" w:eastAsia="Calibri" w:hAnsi="Calibri" w:cs="Times New Roman"/>
+        </w:rPr>
+      </w:pPr>
+      <w:ins w:id="1182" w:author="Duan, Sean (MU-Student)" w:date="2025-03-30T18:11:00Z">
         <w:r>
           <w:rPr>
             <w:rFonts w:ascii="Calibri" w:eastAsia="Calibri" w:hAnsi="Calibri" w:cs="Times New Roman"/>
             <w:noProof/>
           </w:rPr>
-          <w:lastRenderedPageBreak/>
           <w:drawing>
             <wp:inline distT="0" distB="0" distL="0" distR="0" wp14:anchorId="65DD1D2C" wp14:editId="3C160A15">
               <wp:extent cx="5191125" cy="3618813"/>
@@ -33610,18 +33953,19 @@
         <w:spacing w:after="100" w:afterAutospacing="1" w:line="480" w:lineRule="auto"/>
         <w:ind w:firstLine="720"/>
         <w:rPr>
-          <w:ins w:id="1169" w:author="Duan, Sean (MU-Student)" w:date="2025-03-30T18:43:00Z" w16du:dateUtc="2025-03-30T23:43:00Z"/>
-        </w:rPr>
-      </w:pPr>
-      <w:ins w:id="1170" w:author="Duan, Sean (MU-Student)" w:date="2025-03-30T18:11:00Z" w16du:dateUtc="2025-03-30T23:11:00Z">
-        <w:r>
-          <w:rPr>
-            <w:rFonts w:ascii="Calibri" w:eastAsia="Calibri" w:hAnsi="Calibri" w:cs="Times New Roman"/>
-          </w:rPr>
+          <w:ins w:id="1183" w:author="Duan, Sean (MU-Student)" w:date="2025-03-30T18:43:00Z" w16du:dateUtc="2025-03-30T23:43:00Z"/>
+        </w:rPr>
+      </w:pPr>
+      <w:ins w:id="1184" w:author="Duan, Sean (MU-Student)" w:date="2025-03-30T18:11:00Z" w16du:dateUtc="2025-03-30T23:11:00Z">
+        <w:r>
+          <w:rPr>
+            <w:rFonts w:ascii="Calibri" w:eastAsia="Calibri" w:hAnsi="Calibri" w:cs="Times New Roman"/>
+          </w:rPr>
+          <w:lastRenderedPageBreak/>
           <w:t xml:space="preserve">Our </w:t>
         </w:r>
       </w:ins>
-      <w:ins w:id="1171" w:author="Duan, Sean (MU-Student)" w:date="2025-03-30T18:05:00Z" w16du:dateUtc="2025-03-30T23:05:00Z">
+      <w:ins w:id="1185" w:author="Duan, Sean (MU-Student)" w:date="2025-03-30T18:05:00Z" w16du:dateUtc="2025-03-30T23:05:00Z">
         <w:r>
           <w:rPr>
             <w:rFonts w:ascii="Calibri" w:eastAsia="Calibri" w:hAnsi="Calibri" w:cs="Times New Roman"/>
@@ -33629,7 +33973,7 @@
           <w:t xml:space="preserve">exploratory analysis on the effect of initial support for </w:t>
         </w:r>
       </w:ins>
-      <w:ins w:id="1172" w:author="Duan, Sean (MU-Student)" w:date="2025-03-30T18:11:00Z" w16du:dateUtc="2025-03-30T23:11:00Z">
+      <w:ins w:id="1186" w:author="Duan, Sean (MU-Student)" w:date="2025-03-30T18:11:00Z" w16du:dateUtc="2025-03-30T23:11:00Z">
         <w:r>
           <w:rPr>
             <w:rFonts w:ascii="Calibri" w:eastAsia="Calibri" w:hAnsi="Calibri" w:cs="Times New Roman"/>
@@ -33637,7 +33981,7 @@
           <w:t xml:space="preserve">a </w:t>
         </w:r>
       </w:ins>
-      <w:ins w:id="1173" w:author="Duan, Sean (MU-Student)" w:date="2025-03-30T18:05:00Z" w16du:dateUtc="2025-03-30T23:05:00Z">
+      <w:ins w:id="1187" w:author="Duan, Sean (MU-Student)" w:date="2025-03-30T18:05:00Z" w16du:dateUtc="2025-03-30T23:05:00Z">
         <w:r>
           <w:rPr>
             <w:rFonts w:ascii="Calibri" w:eastAsia="Calibri" w:hAnsi="Calibri" w:cs="Times New Roman"/>
@@ -33757,7 +34101,7 @@
           <w:t>0.0463) for the topic of UHC, but not for capital punishment or usage of AI in the workplace.</w:t>
         </w:r>
       </w:ins>
-      <w:ins w:id="1174" w:author="Duan, Sean (MU-Student)" w:date="2025-03-30T18:42:00Z" w16du:dateUtc="2025-03-30T23:42:00Z">
+      <w:ins w:id="1188" w:author="Duan, Sean (MU-Student)" w:date="2025-03-30T18:42:00Z" w16du:dateUtc="2025-03-30T23:42:00Z">
         <w:r>
           <w:rPr>
             <w:rFonts w:ascii="Calibri" w:eastAsia="Calibri" w:hAnsi="Calibri" w:cs="Times New Roman"/>
@@ -33778,21 +34122,21 @@
         <w:spacing w:after="100" w:afterAutospacing="1" w:line="480" w:lineRule="auto"/>
         <w:ind w:firstLine="720"/>
         <w:rPr>
-          <w:ins w:id="1175" w:author="Duan, Sean (MU-Student)" w:date="2025-03-30T18:05:00Z" w16du:dateUtc="2025-03-30T23:05:00Z"/>
-          <w:rPrChange w:id="1176" w:author="Duan, Sean (MU-Student)" w:date="2025-03-30T18:41:00Z" w16du:dateUtc="2025-03-30T23:41:00Z">
+          <w:ins w:id="1189" w:author="Duan, Sean (MU-Student)" w:date="2025-03-30T18:05:00Z" w16du:dateUtc="2025-03-30T23:05:00Z"/>
+          <w:rPrChange w:id="1190" w:author="Duan, Sean (MU-Student)" w:date="2025-03-30T18:41:00Z" w16du:dateUtc="2025-03-30T23:41:00Z">
             <w:rPr>
-              <w:ins w:id="1177" w:author="Duan, Sean (MU-Student)" w:date="2025-03-30T18:05:00Z" w16du:dateUtc="2025-03-30T23:05:00Z"/>
+              <w:ins w:id="1191" w:author="Duan, Sean (MU-Student)" w:date="2025-03-30T18:05:00Z" w16du:dateUtc="2025-03-30T23:05:00Z"/>
               <w:rFonts w:ascii="Calibri" w:eastAsia="Calibri" w:hAnsi="Calibri" w:cs="Times New Roman"/>
             </w:rPr>
           </w:rPrChange>
         </w:rPr>
       </w:pPr>
-      <w:ins w:id="1178" w:author="Duan, Sean (MU-Student)" w:date="2025-03-30T18:43:00Z" w16du:dateUtc="2025-03-30T23:43:00Z">
+      <w:ins w:id="1192" w:author="Duan, Sean (MU-Student)" w:date="2025-03-30T18:43:00Z" w16du:dateUtc="2025-03-30T23:43:00Z">
         <w:r>
           <w:t>Lastly,</w:t>
         </w:r>
       </w:ins>
-      <w:ins w:id="1179" w:author="Duan, Sean (MU-Student)" w:date="2025-03-30T18:05:00Z" w16du:dateUtc="2025-03-30T23:05:00Z">
+      <w:ins w:id="1193" w:author="Duan, Sean (MU-Student)" w:date="2025-03-30T18:05:00Z" w16du:dateUtc="2025-03-30T23:05:00Z">
         <w:r>
           <w:rPr>
             <w:rFonts w:ascii="Calibri" w:eastAsia="Calibri" w:hAnsi="Calibri" w:cs="Times New Roman"/>
@@ -33800,7 +34144,7 @@
           <w:t xml:space="preserve"> </w:t>
         </w:r>
       </w:ins>
-      <w:ins w:id="1180" w:author="Duan, Sean (MU-Student)" w:date="2025-03-30T18:43:00Z" w16du:dateUtc="2025-03-30T23:43:00Z">
+      <w:ins w:id="1194" w:author="Duan, Sean (MU-Student)" w:date="2025-03-30T18:43:00Z" w16du:dateUtc="2025-03-30T23:43:00Z">
         <w:r>
           <w:rPr>
             <w:rFonts w:ascii="Calibri" w:eastAsia="Calibri" w:hAnsi="Calibri" w:cs="Times New Roman"/>
@@ -33808,7 +34152,7 @@
           <w:t>a</w:t>
         </w:r>
       </w:ins>
-      <w:ins w:id="1181" w:author="Duan, Sean (MU-Student)" w:date="2025-03-30T18:05:00Z" w16du:dateUtc="2025-03-30T23:05:00Z">
+      <w:ins w:id="1195" w:author="Duan, Sean (MU-Student)" w:date="2025-03-30T18:05:00Z" w16du:dateUtc="2025-03-30T23:05:00Z">
         <w:r>
           <w:rPr>
             <w:rFonts w:ascii="Calibri" w:eastAsia="Calibri" w:hAnsi="Calibri" w:cs="Times New Roman"/>
@@ -33867,14 +34211,7 @@
           <w:rPr>
             <w:rFonts w:ascii="Calibri" w:eastAsia="Calibri" w:hAnsi="Calibri" w:cs="Times New Roman"/>
           </w:rPr>
-          <w:t xml:space="preserve"> sufficiently strong </w:t>
-        </w:r>
-        <w:r>
-          <w:rPr>
-            <w:rFonts w:ascii="Calibri" w:eastAsia="Calibri" w:hAnsi="Calibri" w:cs="Times New Roman"/>
-          </w:rPr>
-          <w:lastRenderedPageBreak/>
-          <w:t xml:space="preserve">to explain away all the observed effect. </w:t>
+          <w:t xml:space="preserve"> sufficiently strong to explain away all the observed effect. </w:t>
         </w:r>
         <w:r>
           <w:rPr>
@@ -33919,7 +34256,7 @@
           <w:t>would not be sufficiently strong enough to explain our observed effect.</w:t>
         </w:r>
       </w:ins>
-      <w:ins w:id="1182" w:author="Duan, Sean (MU-Student)" w:date="2025-03-30T18:41:00Z" w16du:dateUtc="2025-03-30T23:41:00Z">
+      <w:ins w:id="1196" w:author="Duan, Sean (MU-Student)" w:date="2025-03-30T18:41:00Z" w16du:dateUtc="2025-03-30T23:41:00Z">
         <w:r>
           <w:rPr>
             <w:rFonts w:ascii="Calibri" w:eastAsia="Calibri" w:hAnsi="Calibri" w:cs="Times New Roman"/>
@@ -33933,7 +34270,7 @@
       <w:pPr>
         <w:spacing w:after="100" w:afterAutospacing="1" w:line="480" w:lineRule="auto"/>
         <w:rPr>
-          <w:ins w:id="1183" w:author="Duan, Sean (MU-Student)" w:date="2025-03-30T18:05:00Z" w16du:dateUtc="2025-03-30T23:05:00Z"/>
+          <w:ins w:id="1197" w:author="Duan, Sean (MU-Student)" w:date="2025-03-30T18:05:00Z" w16du:dateUtc="2025-03-30T23:05:00Z"/>
           <w:rFonts w:ascii="Calibri" w:eastAsia="Calibri" w:hAnsi="Calibri" w:cs="Times New Roman"/>
         </w:rPr>
       </w:pPr>
@@ -33943,7 +34280,7 @@
         <w:spacing w:after="100" w:afterAutospacing="1" w:line="480" w:lineRule="auto"/>
         <w:ind w:firstLine="720"/>
         <w:rPr>
-          <w:ins w:id="1184" w:author="Duan, Sean (MU-Student)" w:date="2025-03-30T18:05:00Z" w16du:dateUtc="2025-03-30T23:05:00Z"/>
+          <w:ins w:id="1198" w:author="Duan, Sean (MU-Student)" w:date="2025-03-30T18:05:00Z" w16du:dateUtc="2025-03-30T23:05:00Z"/>
           <w:rFonts w:ascii="Calibri" w:eastAsia="Calibri" w:hAnsi="Calibri" w:cs="Times New Roman"/>
           <w:szCs w:val="24"/>
         </w:rPr>
@@ -33951,7 +34288,7 @@
     </w:p>
     <w:p>
       <w:pPr>
-        <w:pPrChange w:id="1185" w:author="Duan, Sean (MU-Student)" w:date="2025-03-30T18:05:00Z" w16du:dateUtc="2025-03-30T23:05:00Z">
+        <w:pPrChange w:id="1199" w:author="Duan, Sean (MU-Student)" w:date="2025-03-30T18:05:00Z" w16du:dateUtc="2025-03-30T23:05:00Z">
           <w:pPr>
             <w:pStyle w:val="BodyText"/>
           </w:pPr>
@@ -34177,7 +34514,7 @@
 
 <file path=word/footer1.xml><?xml version="1.0" encoding="utf-8"?>
 <w:ftr xmlns:wpc="http://schemas.microsoft.com/office/word/2010/wordprocessingCanvas" xmlns:cx="http://schemas.microsoft.com/office/drawing/2014/chartex" xmlns:cx1="http://schemas.microsoft.com/office/drawing/2015/9/8/chartex" xmlns:cx2="http://schemas.microsoft.com/office/drawing/2015/10/21/chartex" xmlns:cx3="http://schemas.microsoft.com/office/drawing/2016/5/9/chartex" xmlns:cx4="http://schemas.microsoft.com/office/drawing/2016/5/10/chartex" xmlns:cx5="http://schemas.microsoft.com/office/drawing/2016/5/11/chartex" xmlns:cx6="http://schemas.microsoft.com/office/drawing/2016/5/12/chartex" xmlns:cx7="http://schemas.microsoft.com/office/drawing/2016/5/13/chartex" xmlns:cx8="http://schemas.microsoft.com/office/drawing/2016/5/14/chartex" xmlns:mc="http://schemas.openxmlformats.org/markup-compatibility/2006" xmlns:aink="http://schemas.microsoft.com/office/drawing/2016/ink" xmlns:am3d="http://schemas.microsoft.com/office/drawing/2017/model3d" xmlns:o="urn:schemas-microsoft-com:office:office" xmlns:oel="http://schemas.microsoft.com/office/2019/extlst" xmlns:r="http://schemas.openxmlformats.org/officeDocument/2006/relationships" xmlns:m="http://schemas.openxmlformats.org/officeDocument/2006/math" xmlns:v="urn:schemas-microsoft-com:vml" xmlns:wp14="http://schemas.microsoft.com/office/word/2010/wordprocessingDrawing" xmlns:wp="http://schemas.openxmlformats.org/drawingml/2006/wordprocessingDrawing" xmlns:w10="urn:schemas-microsoft-com:office:word" xmlns:w="http://schemas.openxmlformats.org/wordprocessingml/2006/main" xmlns:w14="http://schemas.microsoft.com/office/word/2010/wordml" xmlns:w15="http://schemas.microsoft.com/office/word/2012/wordml" xmlns:w16cex="http://schemas.microsoft.com/office/word/2018/wordml/cex" xmlns:w16cid="http://schemas.microsoft.com/office/word/2016/wordml/cid" xmlns:w16="http://schemas.microsoft.com/office/word/2018/wordml" xmlns:w16du="http://schemas.microsoft.com/office/word/2023/wordml/word16du" xmlns:w16sdtdh="http://schemas.microsoft.com/office/word/2020/wordml/sdtdatahash" xmlns:w16sdtfl="http://schemas.microsoft.com/office/word/2024/wordml/sdtformatlock" xmlns:w16se="http://schemas.microsoft.com/office/word/2015/wordml/symex" xmlns:wpg="http://schemas.microsoft.com/office/word/2010/wordprocessingGroup" xmlns:wpi="http://schemas.microsoft.com/office/word/2010/wordprocessingInk" xmlns:wne="http://schemas.microsoft.com/office/word/2006/wordml" xmlns:wps="http://schemas.microsoft.com/office/word/2010/wordprocessingShape" mc:Ignorable="w14 w15 w16se w16cid w16 w16cex w16sdtdh w16sdtfl w16du wp14">
-  <w:customXmlInsRangeStart w:id="1186" w:author="Shaffer, Victoria" w:date="2025-02-25T13:39:00Z"/>
+  <w:customXmlInsRangeStart w:id="1200" w:author="Shaffer, Victoria" w:date="2025-02-25T13:39:00Z"/>
   <w:sdt>
     <w:sdtPr>
       <w:rPr>
@@ -34190,17 +34527,17 @@
       </w:docPartObj>
     </w:sdtPr>
     <w:sdtContent>
-      <w:customXmlInsRangeEnd w:id="1186"/>
+      <w:customXmlInsRangeEnd w:id="1200"/>
       <w:p>
         <w:pPr>
           <w:pStyle w:val="Footer"/>
           <w:framePr w:wrap="none" w:vAnchor="text" w:hAnchor="margin" w:xAlign="right" w:y="1"/>
           <w:rPr>
-            <w:ins w:id="1187" w:author="Shaffer, Victoria" w:date="2025-02-25T13:39:00Z" w16du:dateUtc="2025-02-25T19:39:00Z"/>
+            <w:ins w:id="1201" w:author="Shaffer, Victoria" w:date="2025-02-25T13:39:00Z" w16du:dateUtc="2025-02-25T19:39:00Z"/>
             <w:rStyle w:val="PageNumber"/>
           </w:rPr>
         </w:pPr>
-        <w:ins w:id="1188" w:author="Shaffer, Victoria" w:date="2025-02-25T13:39:00Z" w16du:dateUtc="2025-02-25T19:39:00Z">
+        <w:ins w:id="1202" w:author="Shaffer, Victoria" w:date="2025-02-25T13:39:00Z" w16du:dateUtc="2025-02-25T19:39:00Z">
           <w:r>
             <w:rPr>
               <w:rStyle w:val="PageNumber"/>
@@ -34221,15 +34558,15 @@
           </w:r>
         </w:ins>
       </w:p>
-      <w:customXmlInsRangeStart w:id="1189" w:author="Shaffer, Victoria" w:date="2025-02-25T13:39:00Z"/>
+      <w:customXmlInsRangeStart w:id="1203" w:author="Shaffer, Victoria" w:date="2025-02-25T13:39:00Z"/>
     </w:sdtContent>
   </w:sdt>
-  <w:customXmlInsRangeEnd w:id="1189"/>
+  <w:customXmlInsRangeEnd w:id="1203"/>
   <w:p>
     <w:pPr>
       <w:pStyle w:val="Footer"/>
       <w:ind w:right="360"/>
-      <w:pPrChange w:id="1190" w:author="Shaffer, Victoria" w:date="2025-02-25T13:39:00Z" w16du:dateUtc="2025-02-25T19:39:00Z">
+      <w:pPrChange w:id="1204" w:author="Shaffer, Victoria" w:date="2025-02-25T13:39:00Z" w16du:dateUtc="2025-02-25T19:39:00Z">
         <w:pPr>
           <w:pStyle w:val="Footer"/>
         </w:pPr>
@@ -34241,7 +34578,7 @@
 
 <file path=word/footer2.xml><?xml version="1.0" encoding="utf-8"?>
 <w:ftr xmlns:wpc="http://schemas.microsoft.com/office/word/2010/wordprocessingCanvas" xmlns:cx="http://schemas.microsoft.com/office/drawing/2014/chartex" xmlns:cx1="http://schemas.microsoft.com/office/drawing/2015/9/8/chartex" xmlns:cx2="http://schemas.microsoft.com/office/drawing/2015/10/21/chartex" xmlns:cx3="http://schemas.microsoft.com/office/drawing/2016/5/9/chartex" xmlns:cx4="http://schemas.microsoft.com/office/drawing/2016/5/10/chartex" xmlns:cx5="http://schemas.microsoft.com/office/drawing/2016/5/11/chartex" xmlns:cx6="http://schemas.microsoft.com/office/drawing/2016/5/12/chartex" xmlns:cx7="http://schemas.microsoft.com/office/drawing/2016/5/13/chartex" xmlns:cx8="http://schemas.microsoft.com/office/drawing/2016/5/14/chartex" xmlns:mc="http://schemas.openxmlformats.org/markup-compatibility/2006" xmlns:aink="http://schemas.microsoft.com/office/drawing/2016/ink" xmlns:am3d="http://schemas.microsoft.com/office/drawing/2017/model3d" xmlns:o="urn:schemas-microsoft-com:office:office" xmlns:oel="http://schemas.microsoft.com/office/2019/extlst" xmlns:r="http://schemas.openxmlformats.org/officeDocument/2006/relationships" xmlns:m="http://schemas.openxmlformats.org/officeDocument/2006/math" xmlns:v="urn:schemas-microsoft-com:vml" xmlns:wp14="http://schemas.microsoft.com/office/word/2010/wordprocessingDrawing" xmlns:wp="http://schemas.openxmlformats.org/drawingml/2006/wordprocessingDrawing" xmlns:w10="urn:schemas-microsoft-com:office:word" xmlns:w="http://schemas.openxmlformats.org/wordprocessingml/2006/main" xmlns:w14="http://schemas.microsoft.com/office/word/2010/wordml" xmlns:w15="http://schemas.microsoft.com/office/word/2012/wordml" xmlns:w16cex="http://schemas.microsoft.com/office/word/2018/wordml/cex" xmlns:w16cid="http://schemas.microsoft.com/office/word/2016/wordml/cid" xmlns:w16="http://schemas.microsoft.com/office/word/2018/wordml" xmlns:w16du="http://schemas.microsoft.com/office/word/2023/wordml/word16du" xmlns:w16sdtdh="http://schemas.microsoft.com/office/word/2020/wordml/sdtdatahash" xmlns:w16sdtfl="http://schemas.microsoft.com/office/word/2024/wordml/sdtformatlock" xmlns:w16se="http://schemas.microsoft.com/office/word/2015/wordml/symex" xmlns:wpg="http://schemas.microsoft.com/office/word/2010/wordprocessingGroup" xmlns:wpi="http://schemas.microsoft.com/office/word/2010/wordprocessingInk" xmlns:wne="http://schemas.microsoft.com/office/word/2006/wordml" xmlns:wps="http://schemas.microsoft.com/office/word/2010/wordprocessingShape" mc:Ignorable="w14 w15 w16se w16cid w16 w16cex w16sdtdh w16sdtfl w16du wp14">
-  <w:customXmlInsRangeStart w:id="1191" w:author="Shaffer, Victoria" w:date="2025-02-25T13:39:00Z"/>
+  <w:customXmlInsRangeStart w:id="1205" w:author="Shaffer, Victoria" w:date="2025-02-25T13:39:00Z"/>
   <w:sdt>
     <w:sdtPr>
       <w:rPr>
@@ -34254,24 +34591,24 @@
       </w:docPartObj>
     </w:sdtPr>
     <w:sdtContent>
-      <w:customXmlInsRangeEnd w:id="1191"/>
+      <w:customXmlInsRangeEnd w:id="1205"/>
       <w:p>
         <w:pPr>
           <w:pStyle w:val="Footer"/>
           <w:framePr w:wrap="none" w:vAnchor="text" w:hAnchor="margin" w:xAlign="right" w:y="1"/>
           <w:jc w:val="center"/>
           <w:rPr>
-            <w:ins w:id="1192" w:author="Shaffer, Victoria" w:date="2025-02-25T13:39:00Z" w16du:dateUtc="2025-02-25T19:39:00Z"/>
+            <w:ins w:id="1206" w:author="Shaffer, Victoria" w:date="2025-02-25T13:39:00Z" w16du:dateUtc="2025-02-25T19:39:00Z"/>
             <w:rStyle w:val="PageNumber"/>
           </w:rPr>
-          <w:pPrChange w:id="1193" w:author="Shaffer, Victoria" w:date="2025-02-25T13:39:00Z" w16du:dateUtc="2025-02-25T19:39:00Z">
+          <w:pPrChange w:id="1207" w:author="Shaffer, Victoria" w:date="2025-02-25T13:39:00Z" w16du:dateUtc="2025-02-25T19:39:00Z">
             <w:pPr>
               <w:pStyle w:val="Footer"/>
               <w:framePr w:wrap="none" w:vAnchor="text" w:hAnchor="margin" w:xAlign="right" w:y="1"/>
             </w:pPr>
           </w:pPrChange>
         </w:pPr>
-        <w:ins w:id="1194" w:author="Shaffer, Victoria" w:date="2025-02-25T13:39:00Z" w16du:dateUtc="2025-02-25T19:39:00Z">
+        <w:ins w:id="1208" w:author="Shaffer, Victoria" w:date="2025-02-25T13:39:00Z" w16du:dateUtc="2025-02-25T19:39:00Z">
           <w:r>
             <w:rPr>
               <w:rStyle w:val="PageNumber"/>
@@ -34298,7 +34635,7 @@
           </w:rPr>
           <w:t>13</w:t>
         </w:r>
-        <w:ins w:id="1195" w:author="Shaffer, Victoria" w:date="2025-02-25T13:39:00Z" w16du:dateUtc="2025-02-25T19:39:00Z">
+        <w:ins w:id="1209" w:author="Shaffer, Victoria" w:date="2025-02-25T13:39:00Z" w16du:dateUtc="2025-02-25T19:39:00Z">
           <w:r>
             <w:rPr>
               <w:rStyle w:val="PageNumber"/>
@@ -34307,15 +34644,15 @@
           </w:r>
         </w:ins>
       </w:p>
-      <w:customXmlInsRangeStart w:id="1196" w:author="Shaffer, Victoria" w:date="2025-02-25T13:39:00Z"/>
+      <w:customXmlInsRangeStart w:id="1210" w:author="Shaffer, Victoria" w:date="2025-02-25T13:39:00Z"/>
     </w:sdtContent>
   </w:sdt>
-  <w:customXmlInsRangeEnd w:id="1196"/>
+  <w:customXmlInsRangeEnd w:id="1210"/>
   <w:p>
     <w:pPr>
       <w:pStyle w:val="Footer"/>
       <w:ind w:right="360"/>
-      <w:pPrChange w:id="1197" w:author="Shaffer, Victoria" w:date="2025-02-25T13:39:00Z" w16du:dateUtc="2025-02-25T19:39:00Z">
+      <w:pPrChange w:id="1211" w:author="Shaffer, Victoria" w:date="2025-02-25T13:39:00Z" w16du:dateUtc="2025-02-25T19:39:00Z">
         <w:pPr>
           <w:pStyle w:val="Footer"/>
         </w:pPr>
@@ -36217,7 +36554,6 @@
   <w:style w:type="character" w:default="1" w:styleId="DefaultParagraphFont">
     <w:name w:val="Default Paragraph Font"/>
     <w:uiPriority w:val="1"/>
-    <w:semiHidden/>
     <w:unhideWhenUsed/>
   </w:style>
   <w:style w:type="table" w:default="1" w:styleId="TableNormal">
@@ -37166,6 +37502,15 @@
 </file>
 
 <file path=customXml/item2.xml><?xml version="1.0" encoding="utf-8"?>
+<?mso-contentType ?>
+<FormTemplates xmlns="http://schemas.microsoft.com/sharepoint/v3/contenttype/forms">
+  <Display>DocumentLibraryForm</Display>
+  <Edit>DocumentLibraryForm</Edit>
+  <New>DocumentLibraryForm</New>
+</FormTemplates>
+</file>
+
+<file path=customXml/item3.xml><?xml version="1.0" encoding="utf-8"?>
 <p:properties xmlns:p="http://schemas.microsoft.com/office/2006/metadata/properties" xmlns:xsi="http://www.w3.org/2001/XMLSchema-instance" xmlns:pc="http://schemas.microsoft.com/office/infopath/2007/PartnerControls">
   <documentManagement>
     <_ip_UnifiedCompliancePolicyUIAction xmlns="http://schemas.microsoft.com/sharepoint/v3" xsi:nil="true"/>
@@ -37175,17 +37520,8 @@
 </p:properties>
 </file>
 
-<file path=customXml/item3.xml><?xml version="1.0" encoding="utf-8"?>
+<file path=customXml/item4.xml><?xml version="1.0" encoding="utf-8"?>
 <b:Sources xmlns:b="http://schemas.openxmlformats.org/officeDocument/2006/bibliography" xmlns="http://schemas.openxmlformats.org/officeDocument/2006/bibliography" SelectedStyle="\APASixthEditionOfficeOnline.xsl" StyleName="APA" Version="6"/>
-</file>
-
-<file path=customXml/item4.xml><?xml version="1.0" encoding="utf-8"?>
-<?mso-contentType ?>
-<FormTemplates xmlns="http://schemas.microsoft.com/sharepoint/v3/contenttype/forms">
-  <Display>DocumentLibraryForm</Display>
-  <Edit>DocumentLibraryForm</Edit>
-  <New>DocumentLibraryForm</New>
-</FormTemplates>
 </file>
 
 <file path=customXml/itemProps1.xml><?xml version="1.0" encoding="utf-8"?>
@@ -37209,6 +37545,14 @@
 </file>
 
 <file path=customXml/itemProps2.xml><?xml version="1.0" encoding="utf-8"?>
+<ds:datastoreItem xmlns:ds="http://schemas.openxmlformats.org/officeDocument/2006/customXml" ds:itemID="{370C9932-052A-4234-B377-CD6828F126DD}">
+  <ds:schemaRefs>
+    <ds:schemaRef ds:uri="http://schemas.microsoft.com/sharepoint/v3/contenttype/forms"/>
+  </ds:schemaRefs>
+</ds:datastoreItem>
+</file>
+
+<file path=customXml/itemProps3.xml><?xml version="1.0" encoding="utf-8"?>
 <ds:datastoreItem xmlns:ds="http://schemas.openxmlformats.org/officeDocument/2006/customXml" ds:itemID="{21B7DAEB-1464-40C2-A52C-8AD4BE0C9E8F}">
   <ds:schemaRefs>
     <ds:schemaRef ds:uri="http://schemas.microsoft.com/office/2006/metadata/properties"/>
@@ -37219,18 +37563,10 @@
 </ds:datastoreItem>
 </file>
 
-<file path=customXml/itemProps3.xml><?xml version="1.0" encoding="utf-8"?>
+<file path=customXml/itemProps4.xml><?xml version="1.0" encoding="utf-8"?>
 <ds:datastoreItem xmlns:ds="http://schemas.openxmlformats.org/officeDocument/2006/customXml" ds:itemID="{E76CBE9A-B066-4229-813B-EB59CD54C56B}">
   <ds:schemaRefs>
     <ds:schemaRef ds:uri="http://schemas.openxmlformats.org/officeDocument/2006/bibliography"/>
   </ds:schemaRefs>
 </ds:datastoreItem>
-</file>
-
-<file path=customXml/itemProps4.xml><?xml version="1.0" encoding="utf-8"?>
-<ds:datastoreItem xmlns:ds="http://schemas.openxmlformats.org/officeDocument/2006/customXml" ds:itemID="{370C9932-052A-4234-B377-CD6828F126DD}">
-  <ds:schemaRefs>
-    <ds:schemaRef ds:uri="http://schemas.microsoft.com/sharepoint/v3/contenttype/forms"/>
-  </ds:schemaRefs>
-</ds:datastoreItem>
 </file>
</xml_diff>

<commit_message>
cleaned up the Study 1 issues, almost done cleaning up Study 2, going to thoroughly make sure that everything falls in place w/ the conclusion. ALMOST DONE!
</commit_message>
<xml_diff>
--- a/Dissertation Proposal/Restructure process/Dissertation Proposal Section Drafts/Combined final draft elements/Dissertation draft post study 3 VAS 2-19-25.docx
+++ b/Dissertation Proposal/Restructure process/Dissertation Proposal Section Drafts/Combined final draft elements/Dissertation draft post study 3 VAS 2-19-25.docx
@@ -28485,7 +28485,7 @@
         </w:rPr>
         <w:lastRenderedPageBreak/>
         <w:drawing>
-          <wp:inline distT="0" distB="0" distL="0" distR="0" wp14:anchorId="3578B7FA" wp14:editId="415E4439">
+          <wp:inline distT="0" distB="0" distL="0" distR="0" wp14:anchorId="3578B7FA" wp14:editId="7698E74A">
             <wp:extent cx="5932805" cy="2113915"/>
             <wp:effectExtent l="0" t="0" r="0" b="635"/>
             <wp:docPr id="174948303" name="Picture 2"/>
@@ -28546,7 +28546,7 @@
           <w:noProof/>
         </w:rPr>
         <w:drawing>
-          <wp:inline distT="0" distB="0" distL="0" distR="0" wp14:anchorId="4DEAAD01" wp14:editId="29CD3B07">
+          <wp:inline distT="0" distB="0" distL="0" distR="0" wp14:anchorId="4DEAAD01" wp14:editId="794C139A">
             <wp:extent cx="5939790" cy="1741170"/>
             <wp:effectExtent l="0" t="0" r="3810" b="0"/>
             <wp:docPr id="1771988288" name="Picture 3"/>
@@ -28668,7 +28668,7 @@
           <w:noProof/>
         </w:rPr>
         <w:drawing>
-          <wp:inline distT="0" distB="0" distL="0" distR="0" wp14:anchorId="19BCDA66" wp14:editId="318A82EB">
+          <wp:inline distT="0" distB="0" distL="0" distR="0" wp14:anchorId="19BCDA66" wp14:editId="2B15AAF4">
             <wp:extent cx="6570053" cy="1375258"/>
             <wp:effectExtent l="0" t="0" r="2540" b="0"/>
             <wp:docPr id="402092963" name="Picture 6"/>
@@ -28728,7 +28728,7 @@
           <w:noProof/>
         </w:rPr>
         <w:drawing>
-          <wp:inline distT="0" distB="0" distL="0" distR="0" wp14:anchorId="100CF4D4" wp14:editId="65456041">
+          <wp:inline distT="0" distB="0" distL="0" distR="0" wp14:anchorId="100CF4D4" wp14:editId="04EA4996">
             <wp:extent cx="5932805" cy="577850"/>
             <wp:effectExtent l="0" t="0" r="0" b="0"/>
             <wp:docPr id="1380279329" name="Picture 7"/>
@@ -32395,34 +32395,76 @@
     <w:p>
       <w:pPr>
         <w:spacing w:after="100" w:afterAutospacing="1" w:line="480" w:lineRule="auto"/>
-        <w:ind w:firstLine="720"/>
-        <w:rPr>
-          <w:ins w:id="1108" w:author="Duan, Sean (MU-Student)" w:date="2025-03-31T16:38:00Z" w16du:dateUtc="2025-03-31T21:38:00Z"/>
+        <w:rPr>
+          <w:ins w:id="1108" w:author="Duan, Sean (MU-Student)" w:date="2025-04-08T15:31:00Z" w16du:dateUtc="2025-04-08T20:31:00Z"/>
           <w:rFonts w:eastAsia="Calibri" w:cstheme="minorHAnsi"/>
           <w:szCs w:val="24"/>
         </w:rPr>
-      </w:pPr>
-      <w:ins w:id="1109" w:author="Duan, Sean (MU-Student)" w:date="2025-03-31T16:38:00Z" w16du:dateUtc="2025-03-31T21:38:00Z">
+        <w:pPrChange w:id="1109" w:author="Duan, Sean (MU-Student)" w:date="2025-04-08T15:33:00Z" w16du:dateUtc="2025-04-08T20:33:00Z">
+          <w:pPr>
+            <w:spacing w:after="100" w:afterAutospacing="1" w:line="480" w:lineRule="auto"/>
+            <w:ind w:firstLine="720"/>
+          </w:pPr>
+        </w:pPrChange>
+      </w:pPr>
+      <w:ins w:id="1110" w:author="Duan, Sean (MU-Student)" w:date="2025-04-08T15:31:00Z" w16du:dateUtc="2025-04-08T20:31:00Z">
         <w:r>
           <w:rPr>
             <w:rFonts w:eastAsia="Calibri" w:cstheme="minorHAnsi"/>
             <w:szCs w:val="24"/>
           </w:rPr>
-          <w:t>In addition to our planned analyses, we conducted additional exploratory analyses on baseline differences in moral conviction and openness to belief change by topic. We used a simple one-way ANOVA predicting moral conviction or openness to belief change, with topic (e.g., UHC, Climate Change, etc.) as our main predictor.</w:t>
-        </w:r>
-        <w:r>
-          <w:rPr>
-            <w:rFonts w:cstheme="minorHAnsi"/>
-            <w:szCs w:val="24"/>
-          </w:rPr>
-          <w:t xml:space="preserve"> Our first</w:t>
+          <w:tab/>
         </w:r>
         <w:r>
           <w:rPr>
             <w:rFonts w:eastAsia="Calibri" w:cstheme="minorHAnsi"/>
             <w:szCs w:val="24"/>
           </w:rPr>
-          <w:t xml:space="preserve"> one-way ANOVA revealed that there was a statistically significant difference in openness to belief change between at least two of our topics (</w:t>
+          <w:t>In addition to our planned analyses,</w:t>
+        </w:r>
+      </w:ins>
+      <w:ins w:id="1111" w:author="Duan, Sean (MU-Student)" w:date="2025-04-08T15:32:00Z" w16du:dateUtc="2025-04-08T20:32:00Z">
+        <w:r>
+          <w:rPr>
+            <w:rFonts w:eastAsia="Calibri" w:cstheme="minorHAnsi"/>
+            <w:szCs w:val="24"/>
+          </w:rPr>
+          <w:t xml:space="preserve"> we also wanted to determine if our moral conviction manipulation had an effect on support for each topic. </w:t>
+        </w:r>
+        <w:r>
+          <w:rPr>
+            <w:rFonts w:eastAsia="Calibri" w:cstheme="minorHAnsi"/>
+            <w:szCs w:val="24"/>
+          </w:rPr>
+          <w:t>O</w:t>
+        </w:r>
+        <w:r>
+          <w:rPr>
+            <w:rFonts w:eastAsia="Calibri" w:cstheme="minorHAnsi"/>
+            <w:szCs w:val="24"/>
+          </w:rPr>
+          <w:t xml:space="preserve">ur moral conviction manipulation had no main effect on support </w:t>
+        </w:r>
+        <w:r>
+          <w:rPr>
+            <w:rFonts w:eastAsia="Calibri" w:cstheme="minorHAnsi"/>
+            <w:szCs w:val="24"/>
+          </w:rPr>
+          <w:t xml:space="preserve">for: 1) </w:t>
+        </w:r>
+        <w:r>
+          <w:rPr>
+            <w:rFonts w:eastAsia="Calibri" w:cstheme="minorHAnsi"/>
+            <w:szCs w:val="24"/>
+          </w:rPr>
+          <w:t>UHC</w:t>
+        </w:r>
+        <w:r>
+          <w:rPr>
+            <w:rFonts w:eastAsia="Calibri" w:cstheme="minorHAnsi"/>
+            <w:szCs w:val="24"/>
+          </w:rPr>
+          <w:t>, (</w:t>
         </w:r>
         <w:r>
           <w:rPr>
@@ -32438,7 +32480,7 @@
             <w:rFonts w:eastAsia="Calibri" w:cstheme="minorHAnsi"/>
             <w:szCs w:val="24"/>
           </w:rPr>
-          <w:t xml:space="preserve"> (3, 822) = 6.443, </w:t>
+          <w:t xml:space="preserve"> (4, 198) = 0.235, </w:t>
         </w:r>
         <w:r>
           <w:rPr>
@@ -32454,7 +32496,388 @@
             <w:rFonts w:eastAsia="Calibri" w:cstheme="minorHAnsi"/>
             <w:szCs w:val="24"/>
           </w:rPr>
-          <w:t xml:space="preserve"> &lt; .001). A post hoc Tukey test showed that topic of UHC had significantly greater openness to belief change at p &lt; .05; there were no significant differences between any of the other topics on openness to belief change. </w:t>
+          <w:t xml:space="preserve"> = </w:t>
+        </w:r>
+        <w:r>
+          <w:rPr>
+            <w:rFonts w:eastAsia="Calibri" w:cstheme="minorHAnsi"/>
+            <w:szCs w:val="24"/>
+          </w:rPr>
+          <w:t>0.918</w:t>
+        </w:r>
+        <w:r>
+          <w:rPr>
+            <w:rFonts w:eastAsia="Calibri" w:cstheme="minorHAnsi"/>
+            <w:szCs w:val="24"/>
+          </w:rPr>
+          <w:t xml:space="preserve">); 2) </w:t>
+        </w:r>
+        <w:r>
+          <w:rPr>
+            <w:rFonts w:eastAsia="Calibri" w:cstheme="minorHAnsi"/>
+            <w:szCs w:val="24"/>
+          </w:rPr>
+          <w:t>c</w:t>
+        </w:r>
+        <w:r>
+          <w:rPr>
+            <w:rFonts w:eastAsia="Calibri" w:cstheme="minorHAnsi"/>
+            <w:szCs w:val="24"/>
+          </w:rPr>
+          <w:t xml:space="preserve">apital </w:t>
+        </w:r>
+        <w:r>
+          <w:rPr>
+            <w:rFonts w:eastAsia="Calibri" w:cstheme="minorHAnsi"/>
+            <w:szCs w:val="24"/>
+          </w:rPr>
+          <w:t>p</w:t>
+        </w:r>
+        <w:r>
+          <w:rPr>
+            <w:rFonts w:eastAsia="Calibri" w:cstheme="minorHAnsi"/>
+            <w:szCs w:val="24"/>
+          </w:rPr>
+          <w:t>unishment, (</w:t>
+        </w:r>
+        <w:r>
+          <w:rPr>
+            <w:rFonts w:eastAsia="Calibri" w:cstheme="minorHAnsi"/>
+            <w:i/>
+            <w:iCs/>
+            <w:szCs w:val="24"/>
+          </w:rPr>
+          <w:t>F</w:t>
+        </w:r>
+        <w:r>
+          <w:rPr>
+            <w:rFonts w:eastAsia="Calibri" w:cstheme="minorHAnsi"/>
+            <w:szCs w:val="24"/>
+          </w:rPr>
+          <w:t xml:space="preserve"> (4, 201) = 0.901, </w:t>
+        </w:r>
+        <w:r>
+          <w:rPr>
+            <w:rFonts w:eastAsia="Calibri" w:cstheme="minorHAnsi"/>
+            <w:i/>
+            <w:iCs/>
+            <w:szCs w:val="24"/>
+          </w:rPr>
+          <w:t>p</w:t>
+        </w:r>
+        <w:r>
+          <w:rPr>
+            <w:rFonts w:eastAsia="Calibri" w:cstheme="minorHAnsi"/>
+            <w:szCs w:val="24"/>
+          </w:rPr>
+          <w:t xml:space="preserve"> = </w:t>
+        </w:r>
+        <w:r>
+          <w:rPr>
+            <w:rFonts w:eastAsia="Calibri" w:cstheme="minorHAnsi"/>
+            <w:szCs w:val="24"/>
+          </w:rPr>
+          <w:t>0.464</w:t>
+        </w:r>
+        <w:r>
+          <w:rPr>
+            <w:rFonts w:eastAsia="Calibri" w:cstheme="minorHAnsi"/>
+            <w:szCs w:val="24"/>
+          </w:rPr>
+          <w:t xml:space="preserve">); 3) </w:t>
+        </w:r>
+        <w:r>
+          <w:rPr>
+            <w:rFonts w:eastAsia="Calibri" w:cstheme="minorHAnsi"/>
+            <w:szCs w:val="24"/>
+          </w:rPr>
+          <w:t>c</w:t>
+        </w:r>
+        <w:r>
+          <w:rPr>
+            <w:rFonts w:eastAsia="Calibri" w:cstheme="minorHAnsi"/>
+            <w:szCs w:val="24"/>
+          </w:rPr>
+          <w:t xml:space="preserve">limate </w:t>
+        </w:r>
+        <w:r>
+          <w:rPr>
+            <w:rFonts w:eastAsia="Calibri" w:cstheme="minorHAnsi"/>
+            <w:szCs w:val="24"/>
+          </w:rPr>
+          <w:t>c</w:t>
+        </w:r>
+        <w:r>
+          <w:rPr>
+            <w:rFonts w:eastAsia="Calibri" w:cstheme="minorHAnsi"/>
+            <w:szCs w:val="24"/>
+          </w:rPr>
+          <w:t>hange, (</w:t>
+        </w:r>
+        <w:r>
+          <w:rPr>
+            <w:rFonts w:eastAsia="Calibri" w:cstheme="minorHAnsi"/>
+            <w:i/>
+            <w:iCs/>
+            <w:szCs w:val="24"/>
+          </w:rPr>
+          <w:t>F</w:t>
+        </w:r>
+        <w:r>
+          <w:rPr>
+            <w:rFonts w:eastAsia="Calibri" w:cstheme="minorHAnsi"/>
+            <w:szCs w:val="24"/>
+          </w:rPr>
+          <w:t xml:space="preserve"> (4, 199) = 0.364, </w:t>
+        </w:r>
+        <w:r>
+          <w:rPr>
+            <w:rFonts w:eastAsia="Calibri" w:cstheme="minorHAnsi"/>
+            <w:i/>
+            <w:iCs/>
+            <w:szCs w:val="24"/>
+          </w:rPr>
+          <w:t>p</w:t>
+        </w:r>
+        <w:r>
+          <w:rPr>
+            <w:rFonts w:eastAsia="Calibri" w:cstheme="minorHAnsi"/>
+            <w:szCs w:val="24"/>
+          </w:rPr>
+          <w:t xml:space="preserve"> = </w:t>
+        </w:r>
+        <w:r>
+          <w:rPr>
+            <w:rFonts w:eastAsia="Calibri" w:cstheme="minorHAnsi"/>
+            <w:szCs w:val="24"/>
+          </w:rPr>
+          <w:t>0.834</w:t>
+        </w:r>
+        <w:r>
+          <w:rPr>
+            <w:rFonts w:eastAsia="Calibri" w:cstheme="minorHAnsi"/>
+            <w:szCs w:val="24"/>
+          </w:rPr>
+          <w:t xml:space="preserve">); or 4) </w:t>
+        </w:r>
+        <w:r>
+          <w:rPr>
+            <w:rFonts w:eastAsia="Calibri" w:cstheme="minorHAnsi"/>
+            <w:szCs w:val="24"/>
+          </w:rPr>
+          <w:t>e</w:t>
+        </w:r>
+        <w:r>
+          <w:rPr>
+            <w:rFonts w:eastAsia="Calibri" w:cstheme="minorHAnsi"/>
+            <w:szCs w:val="24"/>
+          </w:rPr>
+          <w:t>xercise, (</w:t>
+        </w:r>
+        <w:r>
+          <w:rPr>
+            <w:rFonts w:eastAsia="Calibri" w:cstheme="minorHAnsi"/>
+            <w:i/>
+            <w:iCs/>
+            <w:szCs w:val="24"/>
+          </w:rPr>
+          <w:t>F</w:t>
+        </w:r>
+        <w:r>
+          <w:rPr>
+            <w:rFonts w:eastAsia="Calibri" w:cstheme="minorHAnsi"/>
+            <w:szCs w:val="24"/>
+          </w:rPr>
+          <w:t xml:space="preserve"> (4, 200) = 1.442, </w:t>
+        </w:r>
+        <w:r>
+          <w:rPr>
+            <w:rFonts w:eastAsia="Calibri" w:cstheme="minorHAnsi"/>
+            <w:i/>
+            <w:iCs/>
+            <w:szCs w:val="24"/>
+          </w:rPr>
+          <w:t>p</w:t>
+        </w:r>
+        <w:r>
+          <w:rPr>
+            <w:rFonts w:eastAsia="Calibri" w:cstheme="minorHAnsi"/>
+            <w:szCs w:val="24"/>
+          </w:rPr>
+          <w:t xml:space="preserve"> = </w:t>
+        </w:r>
+        <w:r>
+          <w:rPr>
+            <w:rFonts w:eastAsia="Calibri" w:cstheme="minorHAnsi"/>
+            <w:szCs w:val="24"/>
+          </w:rPr>
+          <w:t>0.222</w:t>
+        </w:r>
+        <w:r>
+          <w:rPr>
+            <w:rFonts w:eastAsia="Calibri" w:cstheme="minorHAnsi"/>
+            <w:szCs w:val="24"/>
+          </w:rPr>
+          <w:t>). However, there was a significant main effect of openness to belief change on support for UHC (</w:t>
+        </w:r>
+        <w:r>
+          <w:rPr>
+            <w:rFonts w:eastAsia="Calibri" w:cstheme="minorHAnsi"/>
+            <w:i/>
+            <w:iCs/>
+            <w:szCs w:val="24"/>
+          </w:rPr>
+          <w:t>F</w:t>
+        </w:r>
+        <w:r>
+          <w:rPr>
+            <w:rFonts w:eastAsia="Calibri" w:cstheme="minorHAnsi"/>
+            <w:szCs w:val="24"/>
+          </w:rPr>
+          <w:t xml:space="preserve"> (1, 198) = 6.825, </w:t>
+        </w:r>
+        <w:r>
+          <w:rPr>
+            <w:rFonts w:eastAsia="Calibri" w:cstheme="minorHAnsi"/>
+            <w:i/>
+            <w:iCs/>
+            <w:szCs w:val="24"/>
+          </w:rPr>
+          <w:t>p</w:t>
+        </w:r>
+        <w:r>
+          <w:rPr>
+            <w:rFonts w:eastAsia="Calibri" w:cstheme="minorHAnsi"/>
+            <w:szCs w:val="24"/>
+          </w:rPr>
+          <w:t xml:space="preserve"> &lt; .001) and e</w:t>
+        </w:r>
+        <w:r>
+          <w:rPr>
+            <w:rFonts w:eastAsia="Calibri" w:cstheme="minorHAnsi"/>
+            <w:szCs w:val="24"/>
+          </w:rPr>
+          <w:t>xercise (</w:t>
+        </w:r>
+        <w:r>
+          <w:rPr>
+            <w:rFonts w:eastAsia="Calibri" w:cstheme="minorHAnsi"/>
+            <w:i/>
+            <w:iCs/>
+            <w:szCs w:val="24"/>
+          </w:rPr>
+          <w:t>F</w:t>
+        </w:r>
+        <w:r>
+          <w:rPr>
+            <w:rFonts w:eastAsia="Calibri" w:cstheme="minorHAnsi"/>
+            <w:szCs w:val="24"/>
+          </w:rPr>
+          <w:t xml:space="preserve"> (1, 200) = 2.819, </w:t>
+        </w:r>
+        <w:r>
+          <w:rPr>
+            <w:rFonts w:eastAsia="Calibri" w:cstheme="minorHAnsi"/>
+            <w:i/>
+            <w:iCs/>
+            <w:szCs w:val="24"/>
+          </w:rPr>
+          <w:t>p</w:t>
+        </w:r>
+        <w:r>
+          <w:rPr>
+            <w:rFonts w:eastAsia="Calibri" w:cstheme="minorHAnsi"/>
+            <w:szCs w:val="24"/>
+          </w:rPr>
+          <w:t xml:space="preserve"> &lt; .01). Further examination indicated that the homogeneity of variance assumption was violated, as the ‘experimental condition’ x ‘openness to belief change’ interaction was significant for the topic of UHC (</w:t>
+        </w:r>
+        <w:r>
+          <w:rPr>
+            <w:rFonts w:eastAsia="Calibri" w:cstheme="minorHAnsi"/>
+            <w:i/>
+            <w:iCs/>
+            <w:szCs w:val="24"/>
+          </w:rPr>
+          <w:t>F</w:t>
+        </w:r>
+        <w:r>
+          <w:rPr>
+            <w:rFonts w:eastAsia="Calibri" w:cstheme="minorHAnsi"/>
+            <w:szCs w:val="24"/>
+          </w:rPr>
+          <w:t xml:space="preserve"> (4, 198) = 3.924, </w:t>
+        </w:r>
+        <w:r>
+          <w:rPr>
+            <w:rFonts w:eastAsia="Calibri" w:cstheme="minorHAnsi"/>
+            <w:i/>
+            <w:iCs/>
+            <w:szCs w:val="24"/>
+          </w:rPr>
+          <w:t>p</w:t>
+        </w:r>
+        <w:r>
+          <w:rPr>
+            <w:rFonts w:eastAsia="Calibri" w:cstheme="minorHAnsi"/>
+            <w:szCs w:val="24"/>
+          </w:rPr>
+          <w:t xml:space="preserve"> &lt; .01). Given that this assumption was violated, we re-examined this data with a multiple regression model instead, predicting support for our topic with the predictors of experimental condition, ‘openness to belief change’, and their interaction. For the topic of UHC, we found a significant main effect of openness to belief change (ß = 0.3919, </w:t>
+        </w:r>
+        <w:r>
+          <w:rPr>
+            <w:rFonts w:eastAsia="Calibri" w:cstheme="minorHAnsi"/>
+            <w:i/>
+            <w:iCs/>
+            <w:szCs w:val="24"/>
+          </w:rPr>
+          <w:t>p</w:t>
+        </w:r>
+        <w:r>
+          <w:rPr>
+            <w:rFonts w:eastAsia="Calibri" w:cstheme="minorHAnsi"/>
+            <w:szCs w:val="24"/>
+          </w:rPr>
+          <w:t xml:space="preserve"> &lt; .01) and the pragmatic condition (ß = 11.816, </w:t>
+        </w:r>
+        <w:r>
+          <w:rPr>
+            <w:rFonts w:eastAsia="Calibri" w:cstheme="minorHAnsi"/>
+            <w:i/>
+            <w:iCs/>
+            <w:szCs w:val="24"/>
+          </w:rPr>
+          <w:t>p</w:t>
+        </w:r>
+        <w:r>
+          <w:rPr>
+            <w:rFonts w:eastAsia="Calibri" w:cstheme="minorHAnsi"/>
+            <w:szCs w:val="24"/>
+          </w:rPr>
+          <w:t xml:space="preserve"> &lt; .05), as well as significant </w:t>
+        </w:r>
+        <w:r>
+          <w:rPr>
+            <w:rFonts w:eastAsia="Calibri" w:cstheme="minorHAnsi"/>
+            <w:szCs w:val="24"/>
+          </w:rPr>
+          <w:lastRenderedPageBreak/>
+          <w:t xml:space="preserve">interactions between openness to belief change and the pragmatic conditions (ß = -0.5181, </w:t>
+        </w:r>
+        <w:r>
+          <w:rPr>
+            <w:rFonts w:eastAsia="Calibri" w:cstheme="minorHAnsi"/>
+            <w:i/>
+            <w:iCs/>
+            <w:szCs w:val="24"/>
+          </w:rPr>
+          <w:t>p</w:t>
+        </w:r>
+        <w:r>
+          <w:rPr>
+            <w:rFonts w:eastAsia="Calibri" w:cstheme="minorHAnsi"/>
+            <w:szCs w:val="24"/>
+          </w:rPr>
+          <w:t xml:space="preserve"> &lt; .01).</w:t>
         </w:r>
       </w:ins>
     </w:p>
@@ -32463,12 +32886,87 @@
         <w:spacing w:after="100" w:afterAutospacing="1" w:line="480" w:lineRule="auto"/>
         <w:ind w:firstLine="720"/>
         <w:rPr>
-          <w:ins w:id="1110" w:author="Duan, Sean (MU-Student)" w:date="2025-03-31T16:38:00Z" w16du:dateUtc="2025-03-31T21:38:00Z"/>
+          <w:ins w:id="1112" w:author="Duan, Sean (MU-Student)" w:date="2025-03-31T16:38:00Z" w16du:dateUtc="2025-03-31T21:38:00Z"/>
           <w:rFonts w:eastAsia="Calibri" w:cstheme="minorHAnsi"/>
           <w:szCs w:val="24"/>
         </w:rPr>
       </w:pPr>
-      <w:ins w:id="1111" w:author="Duan, Sean (MU-Student)" w:date="2025-03-31T16:38:00Z" w16du:dateUtc="2025-03-31T21:38:00Z">
+      <w:ins w:id="1113" w:author="Duan, Sean (MU-Student)" w:date="2025-04-08T15:31:00Z" w16du:dateUtc="2025-04-08T20:31:00Z">
+        <w:r>
+          <w:rPr>
+            <w:rFonts w:eastAsia="Calibri" w:cstheme="minorHAnsi"/>
+            <w:szCs w:val="24"/>
+          </w:rPr>
+          <w:t xml:space="preserve">Additionally, </w:t>
+        </w:r>
+      </w:ins>
+      <w:ins w:id="1114" w:author="Duan, Sean (MU-Student)" w:date="2025-03-31T16:38:00Z" w16du:dateUtc="2025-03-31T21:38:00Z">
+        <w:r>
+          <w:rPr>
+            <w:rFonts w:eastAsia="Calibri" w:cstheme="minorHAnsi"/>
+            <w:szCs w:val="24"/>
+          </w:rPr>
+          <w:t>we conducted exploratory analyses on baseline differences in moral conviction and openness to belief change by topic. We used a simple one-way ANOVA predicting moral conviction or openness to belief change, with topic (e.g., UHC, Climate Change, etc.) as our main predictor.</w:t>
+        </w:r>
+        <w:r>
+          <w:rPr>
+            <w:rFonts w:cstheme="minorHAnsi"/>
+            <w:szCs w:val="24"/>
+          </w:rPr>
+          <w:t xml:space="preserve"> Our first</w:t>
+        </w:r>
+        <w:r>
+          <w:rPr>
+            <w:rFonts w:eastAsia="Calibri" w:cstheme="minorHAnsi"/>
+            <w:szCs w:val="24"/>
+          </w:rPr>
+          <w:t xml:space="preserve"> one-way ANOVA revealed that there was a statistically significant difference in openness to belief change between at least two of our topics (</w:t>
+        </w:r>
+        <w:r>
+          <w:rPr>
+            <w:rFonts w:eastAsia="Calibri" w:cstheme="minorHAnsi"/>
+            <w:i/>
+            <w:iCs/>
+            <w:szCs w:val="24"/>
+          </w:rPr>
+          <w:t>F</w:t>
+        </w:r>
+        <w:r>
+          <w:rPr>
+            <w:rFonts w:eastAsia="Calibri" w:cstheme="minorHAnsi"/>
+            <w:szCs w:val="24"/>
+          </w:rPr>
+          <w:t xml:space="preserve"> (3, 822) = 6.443, </w:t>
+        </w:r>
+        <w:r>
+          <w:rPr>
+            <w:rFonts w:eastAsia="Calibri" w:cstheme="minorHAnsi"/>
+            <w:i/>
+            <w:iCs/>
+            <w:szCs w:val="24"/>
+          </w:rPr>
+          <w:t>p</w:t>
+        </w:r>
+        <w:r>
+          <w:rPr>
+            <w:rFonts w:eastAsia="Calibri" w:cstheme="minorHAnsi"/>
+            <w:szCs w:val="24"/>
+          </w:rPr>
+          <w:t xml:space="preserve"> &lt; .001). A post hoc Tukey test showed that topic of UHC had significantly greater openness to belief change at p &lt; .05; there were no significant differences between any of the other topics on openness to belief change. </w:t>
+        </w:r>
+      </w:ins>
+    </w:p>
+    <w:p>
+      <w:pPr>
+        <w:spacing w:after="100" w:afterAutospacing="1" w:line="480" w:lineRule="auto"/>
+        <w:ind w:firstLine="720"/>
+        <w:rPr>
+          <w:ins w:id="1115" w:author="Duan, Sean (MU-Student)" w:date="2025-03-31T16:38:00Z" w16du:dateUtc="2025-03-31T21:38:00Z"/>
+          <w:rFonts w:eastAsia="Calibri" w:cstheme="minorHAnsi"/>
+          <w:szCs w:val="24"/>
+        </w:rPr>
+      </w:pPr>
+      <w:ins w:id="1116" w:author="Duan, Sean (MU-Student)" w:date="2025-03-31T16:38:00Z" w16du:dateUtc="2025-03-31T21:38:00Z">
         <w:r>
           <w:rPr>
             <w:rFonts w:eastAsia="Calibri" w:cstheme="minorHAnsi"/>
@@ -32532,10 +33030,10 @@
         <w:pStyle w:val="BodyText"/>
         <w:spacing w:line="480" w:lineRule="auto"/>
         <w:rPr>
-          <w:moveTo w:id="1112" w:author="Duan, Sean (MU-Student)" w:date="2025-03-31T16:40:00Z" w16du:dateUtc="2025-03-31T21:40:00Z"/>
-        </w:rPr>
-      </w:pPr>
-      <w:ins w:id="1113" w:author="Duan, Sean (MU-Student)" w:date="2025-03-31T16:38:00Z" w16du:dateUtc="2025-03-31T21:38:00Z">
+          <w:moveTo w:id="1117" w:author="Duan, Sean (MU-Student)" w:date="2025-03-31T16:40:00Z" w16du:dateUtc="2025-03-31T21:40:00Z"/>
+        </w:rPr>
+      </w:pPr>
+      <w:ins w:id="1118" w:author="Duan, Sean (MU-Student)" w:date="2025-03-31T16:38:00Z" w16du:dateUtc="2025-03-31T21:38:00Z">
         <w:r>
           <w:rPr>
             <w:rFonts w:cstheme="minorHAnsi"/>
@@ -32583,7 +33081,7 @@
           <w:t xml:space="preserve"> &lt; .001). A post hoc Tukey test showed that topic of exercise had significantly lower levels of moral conviction at p &lt; .05; there were no significant differences between any of the other topics on moral conviction.</w:t>
         </w:r>
       </w:ins>
-      <w:ins w:id="1114" w:author="Duan, Sean (MU-Student)" w:date="2025-03-31T16:40:00Z" w16du:dateUtc="2025-03-31T21:40:00Z">
+      <w:ins w:id="1119" w:author="Duan, Sean (MU-Student)" w:date="2025-03-31T16:40:00Z" w16du:dateUtc="2025-03-31T21:40:00Z">
         <w:r>
           <w:rPr>
             <w:rFonts w:eastAsia="Calibri" w:cstheme="minorHAnsi"/>
@@ -32592,8 +33090,8 @@
           <w:t xml:space="preserve"> </w:t>
         </w:r>
       </w:ins>
-      <w:moveToRangeStart w:id="1115" w:author="Duan, Sean (MU-Student)" w:date="2025-03-31T16:40:00Z" w:name="move194331653"/>
-      <w:moveTo w:id="1116" w:author="Duan, Sean (MU-Student)" w:date="2025-03-31T16:40:00Z" w16du:dateUtc="2025-03-31T21:40:00Z">
+      <w:moveToRangeStart w:id="1120" w:author="Duan, Sean (MU-Student)" w:date="2025-03-31T16:40:00Z" w:name="move194331653"/>
+      <w:moveTo w:id="1121" w:author="Duan, Sean (MU-Student)" w:date="2025-03-31T16:40:00Z" w16du:dateUtc="2025-03-31T21:40:00Z">
         <w:r>
           <w:rPr>
             <w:rFonts w:eastAsia="Calibri" w:cstheme="minorHAnsi"/>
@@ -32603,18 +33101,18 @@
         </w:r>
       </w:moveTo>
     </w:p>
-    <w:moveToRangeEnd w:id="1115"/>
+    <w:moveToRangeEnd w:id="1120"/>
     <w:p>
       <w:pPr>
         <w:spacing w:after="100" w:afterAutospacing="1" w:line="480" w:lineRule="auto"/>
         <w:ind w:firstLine="720"/>
         <w:rPr>
-          <w:ins w:id="1117" w:author="Duan, Sean (MU-Student)" w:date="2025-03-31T16:38:00Z" w16du:dateUtc="2025-03-31T21:38:00Z"/>
+          <w:ins w:id="1122" w:author="Duan, Sean (MU-Student)" w:date="2025-03-31T16:38:00Z" w16du:dateUtc="2025-03-31T21:38:00Z"/>
           <w:rFonts w:cstheme="minorHAnsi"/>
           <w:szCs w:val="24"/>
         </w:rPr>
       </w:pPr>
-      <w:ins w:id="1118" w:author="Duan, Sean (MU-Student)" w:date="2025-03-31T16:38:00Z" w16du:dateUtc="2025-03-31T21:38:00Z">
+      <w:ins w:id="1123" w:author="Duan, Sean (MU-Student)" w:date="2025-03-31T16:38:00Z" w16du:dateUtc="2025-03-31T21:38:00Z">
         <w:r>
           <w:rPr>
             <w:rFonts w:cstheme="minorHAnsi"/>
@@ -32678,16 +33176,16 @@
         <w:pStyle w:val="BodyText"/>
         <w:spacing w:line="480" w:lineRule="auto"/>
         <w:rPr>
-          <w:moveFrom w:id="1119" w:author="Duan, Sean (MU-Student)" w:date="2025-03-31T16:40:00Z" w16du:dateUtc="2025-03-31T21:40:00Z"/>
-        </w:rPr>
-        <w:pPrChange w:id="1120" w:author="Duan, Sean (MU-Student)" w:date="2025-03-31T16:40:00Z" w16du:dateUtc="2025-03-31T21:40:00Z">
+          <w:moveFrom w:id="1124" w:author="Duan, Sean (MU-Student)" w:date="2025-03-31T16:40:00Z" w16du:dateUtc="2025-03-31T21:40:00Z"/>
+        </w:rPr>
+        <w:pPrChange w:id="1125" w:author="Duan, Sean (MU-Student)" w:date="2025-03-31T16:40:00Z" w16du:dateUtc="2025-03-31T21:40:00Z">
           <w:pPr>
             <w:pStyle w:val="BodyText"/>
           </w:pPr>
         </w:pPrChange>
       </w:pPr>
-      <w:moveFromRangeStart w:id="1121" w:author="Duan, Sean (MU-Student)" w:date="2025-03-31T16:40:00Z" w:name="move194331653"/>
-      <w:moveFrom w:id="1122" w:author="Duan, Sean (MU-Student)" w:date="2025-03-31T16:40:00Z" w16du:dateUtc="2025-03-31T21:40:00Z">
+      <w:moveFromRangeStart w:id="1126" w:author="Duan, Sean (MU-Student)" w:date="2025-03-31T16:40:00Z" w:name="move194331653"/>
+      <w:moveFrom w:id="1127" w:author="Duan, Sean (MU-Student)" w:date="2025-03-31T16:40:00Z" w16du:dateUtc="2025-03-31T21:40:00Z">
         <w:r>
           <w:rPr>
             <w:rFonts w:eastAsia="Calibri" w:cstheme="minorHAnsi"/>
@@ -32697,12 +33195,12 @@
         </w:r>
       </w:moveFrom>
     </w:p>
-    <w:moveFromRangeEnd w:id="1121"/>
+    <w:moveFromRangeEnd w:id="1126"/>
     <w:p>
       <w:pPr>
         <w:pStyle w:val="BodyText"/>
         <w:rPr>
-          <w:ins w:id="1123" w:author="Duan, Sean (MU-Student)" w:date="2025-03-30T18:03:00Z" w16du:dateUtc="2025-03-30T23:03:00Z"/>
+          <w:ins w:id="1128" w:author="Duan, Sean (MU-Student)" w:date="2025-03-30T18:03:00Z" w16du:dateUtc="2025-03-30T23:03:00Z"/>
         </w:rPr>
       </w:pPr>
     </w:p>
@@ -32710,21 +33208,21 @@
       <w:pPr>
         <w:pStyle w:val="Heading3"/>
         <w:rPr>
-          <w:ins w:id="1124" w:author="Duan, Sean (MU-Student)" w:date="2025-03-30T18:06:00Z" w16du:dateUtc="2025-03-30T23:06:00Z"/>
-        </w:rPr>
-      </w:pPr>
-      <w:bookmarkStart w:id="1125" w:name="_Toc194321840"/>
-      <w:ins w:id="1126" w:author="Duan, Sean (MU-Student)" w:date="2025-03-30T18:05:00Z" w16du:dateUtc="2025-03-30T23:05:00Z">
+          <w:ins w:id="1129" w:author="Duan, Sean (MU-Student)" w:date="2025-03-30T18:06:00Z" w16du:dateUtc="2025-03-30T23:06:00Z"/>
+        </w:rPr>
+      </w:pPr>
+      <w:bookmarkStart w:id="1130" w:name="_Toc194321840"/>
+      <w:ins w:id="1131" w:author="Duan, Sean (MU-Student)" w:date="2025-03-30T18:05:00Z" w16du:dateUtc="2025-03-30T23:05:00Z">
         <w:r>
           <w:t>Study 3</w:t>
         </w:r>
       </w:ins>
-      <w:bookmarkEnd w:id="1125"/>
-    </w:p>
-    <w:p>
-      <w:pPr>
-        <w:rPr>
-          <w:ins w:id="1127" w:author="Duan, Sean (MU-Student)" w:date="2025-03-30T18:16:00Z" w16du:dateUtc="2025-03-30T23:16:00Z"/>
+      <w:bookmarkEnd w:id="1130"/>
+    </w:p>
+    <w:p>
+      <w:pPr>
+        <w:rPr>
+          <w:ins w:id="1132" w:author="Duan, Sean (MU-Student)" w:date="2025-03-30T18:16:00Z" w16du:dateUtc="2025-03-30T23:16:00Z"/>
         </w:rPr>
       </w:pPr>
     </w:p>
@@ -32732,13 +33230,13 @@
       <w:pPr>
         <w:spacing w:after="100" w:afterAutospacing="1" w:line="480" w:lineRule="auto"/>
         <w:rPr>
-          <w:ins w:id="1128" w:author="Duan, Sean (MU-Student)" w:date="2025-03-30T18:16:00Z" w16du:dateUtc="2025-03-30T23:16:00Z"/>
+          <w:ins w:id="1133" w:author="Duan, Sean (MU-Student)" w:date="2025-03-30T18:16:00Z" w16du:dateUtc="2025-03-30T23:16:00Z"/>
           <w:rFonts w:ascii="Calibri" w:eastAsia="Calibri" w:hAnsi="Calibri" w:cs="Times New Roman"/>
           <w:i/>
           <w:iCs/>
         </w:rPr>
       </w:pPr>
-      <w:ins w:id="1129" w:author="Duan, Sean (MU-Student)" w:date="2025-03-30T18:16:00Z" w16du:dateUtc="2025-03-30T23:16:00Z">
+      <w:ins w:id="1134" w:author="Duan, Sean (MU-Student)" w:date="2025-03-30T18:16:00Z" w16du:dateUtc="2025-03-30T23:16:00Z">
         <w:r>
           <w:rPr>
             <w:rFonts w:ascii="Calibri" w:eastAsia="Calibri" w:hAnsi="Calibri" w:cs="Times New Roman"/>
@@ -32754,11 +33252,11 @@
         <w:spacing w:after="100" w:afterAutospacing="1" w:line="480" w:lineRule="auto"/>
         <w:ind w:firstLine="720"/>
         <w:rPr>
-          <w:ins w:id="1130" w:author="Duan, Sean (MU-Student)" w:date="2025-03-30T18:06:00Z" w16du:dateUtc="2025-03-30T23:06:00Z"/>
+          <w:ins w:id="1135" w:author="Duan, Sean (MU-Student)" w:date="2025-03-30T18:06:00Z" w16du:dateUtc="2025-03-30T23:06:00Z"/>
           <w:rFonts w:ascii="Calibri" w:eastAsia="Calibri" w:hAnsi="Calibri" w:cs="Calibri"/>
         </w:rPr>
       </w:pPr>
-      <w:ins w:id="1131" w:author="Duan, Sean (MU-Student)" w:date="2025-03-30T18:06:00Z" w16du:dateUtc="2025-03-30T23:06:00Z">
+      <w:ins w:id="1136" w:author="Duan, Sean (MU-Student)" w:date="2025-03-30T18:06:00Z" w16du:dateUtc="2025-03-30T23:06:00Z">
         <w:r>
           <w:rPr>
             <w:rFonts w:ascii="Calibri" w:hAnsi="Calibri" w:cs="Calibri"/>
@@ -32807,7 +33305,7 @@
           <w:t>replicated the result that support for UHC is seen as significantly more open to belief change than the topic of capital punishment. Additionally, we see significant differences for openness to belief change regarding AI in the workplace, which we did not see for our other two topics in Study 2 (climate change and exercise).</w:t>
         </w:r>
       </w:ins>
-      <w:ins w:id="1132" w:author="Duan, Sean (MU-Student)" w:date="2025-03-30T18:17:00Z" w16du:dateUtc="2025-03-30T23:17:00Z">
+      <w:ins w:id="1137" w:author="Duan, Sean (MU-Student)" w:date="2025-03-30T18:17:00Z" w16du:dateUtc="2025-03-30T23:17:00Z">
         <w:r>
           <w:rPr>
             <w:rFonts w:ascii="Calibri" w:eastAsia="Calibri" w:hAnsi="Calibri" w:cs="Calibri"/>
@@ -32815,7 +33313,7 @@
           <w:t xml:space="preserve"> </w:t>
         </w:r>
       </w:ins>
-      <w:ins w:id="1133" w:author="Duan, Sean (MU-Student)" w:date="2025-03-30T18:18:00Z" w16du:dateUtc="2025-03-30T23:18:00Z">
+      <w:ins w:id="1138" w:author="Duan, Sean (MU-Student)" w:date="2025-03-30T18:18:00Z" w16du:dateUtc="2025-03-30T23:18:00Z">
         <w:r>
           <w:rPr>
             <w:rFonts w:ascii="Calibri" w:eastAsia="Calibri" w:hAnsi="Calibri" w:cs="Calibri"/>
@@ -32841,7 +33339,7 @@
           <w:t>t</w:t>
         </w:r>
       </w:ins>
-      <w:ins w:id="1134" w:author="Duan, Sean (MU-Student)" w:date="2025-03-30T18:17:00Z" w16du:dateUtc="2025-03-30T23:17:00Z">
+      <w:ins w:id="1139" w:author="Duan, Sean (MU-Student)" w:date="2025-03-30T18:17:00Z" w16du:dateUtc="2025-03-30T23:17:00Z">
         <w:r>
           <w:rPr>
             <w:rFonts w:ascii="Calibri" w:eastAsia="Calibri" w:hAnsi="Calibri" w:cs="Times New Roman"/>
@@ -33116,11 +33614,11 @@
         <w:spacing w:after="100" w:afterAutospacing="1" w:line="480" w:lineRule="auto"/>
         <w:ind w:firstLine="720"/>
         <w:rPr>
-          <w:ins w:id="1135" w:author="Duan, Sean (MU-Student)" w:date="2025-03-30T18:18:00Z" w16du:dateUtc="2025-03-30T23:18:00Z"/>
-          <w:rFonts w:ascii="Calibri" w:eastAsia="Calibri" w:hAnsi="Calibri" w:cs="Times New Roman"/>
-        </w:rPr>
-      </w:pPr>
-      <w:ins w:id="1136" w:author="Duan, Sean (MU-Student)" w:date="2025-03-30T18:06:00Z" w16du:dateUtc="2025-03-30T23:06:00Z">
+          <w:ins w:id="1140" w:author="Duan, Sean (MU-Student)" w:date="2025-03-30T18:18:00Z" w16du:dateUtc="2025-03-30T23:18:00Z"/>
+          <w:rFonts w:ascii="Calibri" w:eastAsia="Calibri" w:hAnsi="Calibri" w:cs="Times New Roman"/>
+        </w:rPr>
+      </w:pPr>
+      <w:ins w:id="1141" w:author="Duan, Sean (MU-Student)" w:date="2025-03-30T18:06:00Z" w16du:dateUtc="2025-03-30T23:06:00Z">
         <w:r>
           <w:rPr>
             <w:rFonts w:ascii="Calibri" w:eastAsia="Calibri" w:hAnsi="Calibri" w:cs="Times New Roman"/>
@@ -33284,11 +33782,11 @@
         <w:spacing w:after="100" w:afterAutospacing="1" w:line="480" w:lineRule="auto"/>
         <w:ind w:firstLine="720"/>
         <w:rPr>
-          <w:ins w:id="1137" w:author="Duan, Sean (MU-Student)" w:date="2025-03-30T18:05:00Z" w16du:dateUtc="2025-03-30T23:05:00Z"/>
-          <w:rFonts w:ascii="Calibri" w:eastAsia="Calibri" w:hAnsi="Calibri" w:cs="Times New Roman"/>
-        </w:rPr>
-      </w:pPr>
-      <w:ins w:id="1138" w:author="Duan, Sean (MU-Student)" w:date="2025-03-30T18:05:00Z" w16du:dateUtc="2025-03-30T23:05:00Z">
+          <w:ins w:id="1142" w:author="Duan, Sean (MU-Student)" w:date="2025-03-30T18:05:00Z" w16du:dateUtc="2025-03-30T23:05:00Z"/>
+          <w:rFonts w:ascii="Calibri" w:eastAsia="Calibri" w:hAnsi="Calibri" w:cs="Times New Roman"/>
+        </w:rPr>
+      </w:pPr>
+      <w:ins w:id="1143" w:author="Duan, Sean (MU-Student)" w:date="2025-03-30T18:05:00Z" w16du:dateUtc="2025-03-30T23:05:00Z">
         <w:r>
           <w:rPr>
             <w:rFonts w:ascii="Calibri" w:eastAsia="Calibri" w:hAnsi="Calibri" w:cs="Times New Roman"/>
@@ -33303,7 +33801,7 @@
           <w:t>‘positive’. Then, our analysis was the same analysis as that done for H1, but with the addition of ‘initial level of support by category’ as an interaction with our original two-way interaction between social consensus and moral conviction condition (e.g., we are also looking at a potential three-way interaction). The table below indicates how many individuals were in each category, for each topic.</w:t>
         </w:r>
       </w:ins>
-      <w:ins w:id="1139" w:author="Duan, Sean (MU-Student)" w:date="2025-03-30T18:09:00Z" w16du:dateUtc="2025-03-30T23:09:00Z">
+      <w:ins w:id="1144" w:author="Duan, Sean (MU-Student)" w:date="2025-03-30T18:09:00Z" w16du:dateUtc="2025-03-30T23:09:00Z">
         <w:r>
           <w:rPr>
             <w:rFonts w:ascii="Calibri" w:eastAsia="Calibri" w:hAnsi="Calibri" w:cs="Times New Roman"/>
@@ -33311,7 +33809,7 @@
           <w:t xml:space="preserve"> Additionally, the graphs below shows </w:t>
         </w:r>
       </w:ins>
-      <w:ins w:id="1140" w:author="Duan, Sean (MU-Student)" w:date="2025-03-30T18:11:00Z" w16du:dateUtc="2025-03-30T23:11:00Z">
+      <w:ins w:id="1145" w:author="Duan, Sean (MU-Student)" w:date="2025-03-30T18:11:00Z" w16du:dateUtc="2025-03-30T23:11:00Z">
         <w:r>
           <w:rPr>
             <w:rFonts w:ascii="Calibri" w:eastAsia="Calibri" w:hAnsi="Calibri" w:cs="Times New Roman"/>
@@ -33334,7 +33832,7 @@
       </w:tblGrid>
       <w:tr>
         <w:trPr>
-          <w:ins w:id="1141" w:author="Duan, Sean (MU-Student)" w:date="2025-03-30T18:05:00Z"/>
+          <w:ins w:id="1146" w:author="Duan, Sean (MU-Student)" w:date="2025-03-30T18:05:00Z"/>
         </w:trPr>
         <w:tc>
           <w:tcPr>
@@ -33344,7 +33842,7 @@
             <w:pPr>
               <w:spacing w:after="100" w:afterAutospacing="1" w:line="480" w:lineRule="auto"/>
               <w:rPr>
-                <w:ins w:id="1142" w:author="Duan, Sean (MU-Student)" w:date="2025-03-30T18:05:00Z" w16du:dateUtc="2025-03-30T23:05:00Z"/>
+                <w:ins w:id="1147" w:author="Duan, Sean (MU-Student)" w:date="2025-03-30T18:05:00Z" w16du:dateUtc="2025-03-30T23:05:00Z"/>
                 <w:rFonts w:ascii="Calibri" w:eastAsia="Calibri" w:hAnsi="Calibri" w:cs="Times New Roman"/>
               </w:rPr>
             </w:pPr>
@@ -33358,13 +33856,13 @@
             <w:pPr>
               <w:spacing w:after="100" w:afterAutospacing="1" w:line="480" w:lineRule="auto"/>
               <w:rPr>
-                <w:ins w:id="1143" w:author="Duan, Sean (MU-Student)" w:date="2025-03-30T18:05:00Z" w16du:dateUtc="2025-03-30T23:05:00Z"/>
+                <w:ins w:id="1148" w:author="Duan, Sean (MU-Student)" w:date="2025-03-30T18:05:00Z" w16du:dateUtc="2025-03-30T23:05:00Z"/>
                 <w:rFonts w:ascii="Calibri" w:eastAsia="Calibri" w:hAnsi="Calibri" w:cs="Times New Roman"/>
                 <w:b/>
                 <w:bCs/>
               </w:rPr>
             </w:pPr>
-            <w:ins w:id="1144" w:author="Duan, Sean (MU-Student)" w:date="2025-03-30T18:05:00Z" w16du:dateUtc="2025-03-30T23:05:00Z">
+            <w:ins w:id="1149" w:author="Duan, Sean (MU-Student)" w:date="2025-03-30T18:05:00Z" w16du:dateUtc="2025-03-30T23:05:00Z">
               <w:r>
                 <w:rPr>
                   <w:rFonts w:ascii="Calibri" w:eastAsia="Calibri" w:hAnsi="Calibri" w:cs="Times New Roman"/>
@@ -33384,13 +33882,13 @@
             <w:pPr>
               <w:spacing w:after="100" w:afterAutospacing="1" w:line="480" w:lineRule="auto"/>
               <w:rPr>
-                <w:ins w:id="1145" w:author="Duan, Sean (MU-Student)" w:date="2025-03-30T18:05:00Z" w16du:dateUtc="2025-03-30T23:05:00Z"/>
+                <w:ins w:id="1150" w:author="Duan, Sean (MU-Student)" w:date="2025-03-30T18:05:00Z" w16du:dateUtc="2025-03-30T23:05:00Z"/>
                 <w:rFonts w:ascii="Calibri" w:eastAsia="Calibri" w:hAnsi="Calibri" w:cs="Times New Roman"/>
                 <w:b/>
                 <w:bCs/>
               </w:rPr>
             </w:pPr>
-            <w:ins w:id="1146" w:author="Duan, Sean (MU-Student)" w:date="2025-03-30T18:05:00Z" w16du:dateUtc="2025-03-30T23:05:00Z">
+            <w:ins w:id="1151" w:author="Duan, Sean (MU-Student)" w:date="2025-03-30T18:05:00Z" w16du:dateUtc="2025-03-30T23:05:00Z">
               <w:r>
                 <w:rPr>
                   <w:rFonts w:ascii="Calibri" w:eastAsia="Calibri" w:hAnsi="Calibri" w:cs="Times New Roman"/>
@@ -33410,13 +33908,13 @@
             <w:pPr>
               <w:spacing w:after="100" w:afterAutospacing="1" w:line="480" w:lineRule="auto"/>
               <w:rPr>
-                <w:ins w:id="1147" w:author="Duan, Sean (MU-Student)" w:date="2025-03-30T18:05:00Z" w16du:dateUtc="2025-03-30T23:05:00Z"/>
+                <w:ins w:id="1152" w:author="Duan, Sean (MU-Student)" w:date="2025-03-30T18:05:00Z" w16du:dateUtc="2025-03-30T23:05:00Z"/>
                 <w:rFonts w:ascii="Calibri" w:eastAsia="Calibri" w:hAnsi="Calibri" w:cs="Times New Roman"/>
                 <w:b/>
                 <w:bCs/>
               </w:rPr>
             </w:pPr>
-            <w:ins w:id="1148" w:author="Duan, Sean (MU-Student)" w:date="2025-03-30T18:05:00Z" w16du:dateUtc="2025-03-30T23:05:00Z">
+            <w:ins w:id="1153" w:author="Duan, Sean (MU-Student)" w:date="2025-03-30T18:05:00Z" w16du:dateUtc="2025-03-30T23:05:00Z">
               <w:r>
                 <w:rPr>
                   <w:rFonts w:ascii="Calibri" w:eastAsia="Calibri" w:hAnsi="Calibri" w:cs="Times New Roman"/>
@@ -33431,7 +33929,7 @@
       </w:tr>
       <w:tr>
         <w:trPr>
-          <w:ins w:id="1149" w:author="Duan, Sean (MU-Student)" w:date="2025-03-30T18:05:00Z"/>
+          <w:ins w:id="1154" w:author="Duan, Sean (MU-Student)" w:date="2025-03-30T18:05:00Z"/>
         </w:trPr>
         <w:tc>
           <w:tcPr>
@@ -33441,13 +33939,13 @@
             <w:pPr>
               <w:spacing w:after="100" w:afterAutospacing="1" w:line="480" w:lineRule="auto"/>
               <w:rPr>
-                <w:ins w:id="1150" w:author="Duan, Sean (MU-Student)" w:date="2025-03-30T18:05:00Z" w16du:dateUtc="2025-03-30T23:05:00Z"/>
+                <w:ins w:id="1155" w:author="Duan, Sean (MU-Student)" w:date="2025-03-30T18:05:00Z" w16du:dateUtc="2025-03-30T23:05:00Z"/>
                 <w:rFonts w:ascii="Calibri" w:eastAsia="Calibri" w:hAnsi="Calibri" w:cs="Times New Roman"/>
                 <w:b/>
                 <w:bCs/>
               </w:rPr>
             </w:pPr>
-            <w:ins w:id="1151" w:author="Duan, Sean (MU-Student)" w:date="2025-03-30T18:05:00Z" w16du:dateUtc="2025-03-30T23:05:00Z">
+            <w:ins w:id="1156" w:author="Duan, Sean (MU-Student)" w:date="2025-03-30T18:05:00Z" w16du:dateUtc="2025-03-30T23:05:00Z">
               <w:r>
                 <w:rPr>
                   <w:rFonts w:ascii="Calibri" w:eastAsia="Calibri" w:hAnsi="Calibri" w:cs="Times New Roman"/>
@@ -33467,11 +33965,11 @@
             <w:pPr>
               <w:spacing w:after="100" w:afterAutospacing="1" w:line="480" w:lineRule="auto"/>
               <w:rPr>
-                <w:ins w:id="1152" w:author="Duan, Sean (MU-Student)" w:date="2025-03-30T18:05:00Z" w16du:dateUtc="2025-03-30T23:05:00Z"/>
+                <w:ins w:id="1157" w:author="Duan, Sean (MU-Student)" w:date="2025-03-30T18:05:00Z" w16du:dateUtc="2025-03-30T23:05:00Z"/>
                 <w:rFonts w:ascii="Calibri" w:eastAsia="Calibri" w:hAnsi="Calibri" w:cs="Times New Roman"/>
               </w:rPr>
             </w:pPr>
-            <w:ins w:id="1153" w:author="Duan, Sean (MU-Student)" w:date="2025-03-30T18:05:00Z" w16du:dateUtc="2025-03-30T23:05:00Z">
+            <w:ins w:id="1158" w:author="Duan, Sean (MU-Student)" w:date="2025-03-30T18:05:00Z" w16du:dateUtc="2025-03-30T23:05:00Z">
               <w:r>
                 <w:rPr>
                   <w:rFonts w:ascii="Calibri" w:eastAsia="Calibri" w:hAnsi="Calibri" w:cs="Times New Roman"/>
@@ -33489,11 +33987,11 @@
             <w:pPr>
               <w:spacing w:after="100" w:afterAutospacing="1" w:line="480" w:lineRule="auto"/>
               <w:rPr>
-                <w:ins w:id="1154" w:author="Duan, Sean (MU-Student)" w:date="2025-03-30T18:05:00Z" w16du:dateUtc="2025-03-30T23:05:00Z"/>
+                <w:ins w:id="1159" w:author="Duan, Sean (MU-Student)" w:date="2025-03-30T18:05:00Z" w16du:dateUtc="2025-03-30T23:05:00Z"/>
                 <w:rFonts w:ascii="Calibri" w:eastAsia="Calibri" w:hAnsi="Calibri" w:cs="Times New Roman"/>
               </w:rPr>
             </w:pPr>
-            <w:ins w:id="1155" w:author="Duan, Sean (MU-Student)" w:date="2025-03-30T18:05:00Z" w16du:dateUtc="2025-03-30T23:05:00Z">
+            <w:ins w:id="1160" w:author="Duan, Sean (MU-Student)" w:date="2025-03-30T18:05:00Z" w16du:dateUtc="2025-03-30T23:05:00Z">
               <w:r>
                 <w:rPr>
                   <w:rFonts w:ascii="Calibri" w:eastAsia="Calibri" w:hAnsi="Calibri" w:cs="Times New Roman"/>
@@ -33511,11 +34009,11 @@
             <w:pPr>
               <w:spacing w:after="100" w:afterAutospacing="1" w:line="480" w:lineRule="auto"/>
               <w:rPr>
-                <w:ins w:id="1156" w:author="Duan, Sean (MU-Student)" w:date="2025-03-30T18:05:00Z" w16du:dateUtc="2025-03-30T23:05:00Z"/>
+                <w:ins w:id="1161" w:author="Duan, Sean (MU-Student)" w:date="2025-03-30T18:05:00Z" w16du:dateUtc="2025-03-30T23:05:00Z"/>
                 <w:rFonts w:ascii="Calibri" w:eastAsia="Calibri" w:hAnsi="Calibri" w:cs="Times New Roman"/>
               </w:rPr>
             </w:pPr>
-            <w:ins w:id="1157" w:author="Duan, Sean (MU-Student)" w:date="2025-03-30T18:05:00Z" w16du:dateUtc="2025-03-30T23:05:00Z">
+            <w:ins w:id="1162" w:author="Duan, Sean (MU-Student)" w:date="2025-03-30T18:05:00Z" w16du:dateUtc="2025-03-30T23:05:00Z">
               <w:r>
                 <w:rPr>
                   <w:rFonts w:ascii="Calibri" w:eastAsia="Calibri" w:hAnsi="Calibri" w:cs="Times New Roman"/>
@@ -33528,7 +34026,7 @@
       </w:tr>
       <w:tr>
         <w:trPr>
-          <w:ins w:id="1158" w:author="Duan, Sean (MU-Student)" w:date="2025-03-30T18:05:00Z"/>
+          <w:ins w:id="1163" w:author="Duan, Sean (MU-Student)" w:date="2025-03-30T18:05:00Z"/>
         </w:trPr>
         <w:tc>
           <w:tcPr>
@@ -33538,13 +34036,13 @@
             <w:pPr>
               <w:spacing w:after="100" w:afterAutospacing="1" w:line="480" w:lineRule="auto"/>
               <w:rPr>
-                <w:ins w:id="1159" w:author="Duan, Sean (MU-Student)" w:date="2025-03-30T18:05:00Z" w16du:dateUtc="2025-03-30T23:05:00Z"/>
+                <w:ins w:id="1164" w:author="Duan, Sean (MU-Student)" w:date="2025-03-30T18:05:00Z" w16du:dateUtc="2025-03-30T23:05:00Z"/>
                 <w:rFonts w:ascii="Calibri" w:eastAsia="Calibri" w:hAnsi="Calibri" w:cs="Times New Roman"/>
                 <w:b/>
                 <w:bCs/>
               </w:rPr>
             </w:pPr>
-            <w:ins w:id="1160" w:author="Duan, Sean (MU-Student)" w:date="2025-03-30T18:05:00Z" w16du:dateUtc="2025-03-30T23:05:00Z">
+            <w:ins w:id="1165" w:author="Duan, Sean (MU-Student)" w:date="2025-03-30T18:05:00Z" w16du:dateUtc="2025-03-30T23:05:00Z">
               <w:r>
                 <w:rPr>
                   <w:rFonts w:ascii="Calibri" w:eastAsia="Calibri" w:hAnsi="Calibri" w:cs="Times New Roman"/>
@@ -33564,11 +34062,11 @@
             <w:pPr>
               <w:spacing w:after="100" w:afterAutospacing="1" w:line="480" w:lineRule="auto"/>
               <w:rPr>
-                <w:ins w:id="1161" w:author="Duan, Sean (MU-Student)" w:date="2025-03-30T18:05:00Z" w16du:dateUtc="2025-03-30T23:05:00Z"/>
+                <w:ins w:id="1166" w:author="Duan, Sean (MU-Student)" w:date="2025-03-30T18:05:00Z" w16du:dateUtc="2025-03-30T23:05:00Z"/>
                 <w:rFonts w:ascii="Calibri" w:eastAsia="Calibri" w:hAnsi="Calibri" w:cs="Times New Roman"/>
               </w:rPr>
             </w:pPr>
-            <w:ins w:id="1162" w:author="Duan, Sean (MU-Student)" w:date="2025-03-30T18:05:00Z" w16du:dateUtc="2025-03-30T23:05:00Z">
+            <w:ins w:id="1167" w:author="Duan, Sean (MU-Student)" w:date="2025-03-30T18:05:00Z" w16du:dateUtc="2025-03-30T23:05:00Z">
               <w:r>
                 <w:rPr>
                   <w:rFonts w:ascii="Calibri" w:eastAsia="Calibri" w:hAnsi="Calibri" w:cs="Times New Roman"/>
@@ -33586,11 +34084,11 @@
             <w:pPr>
               <w:spacing w:after="100" w:afterAutospacing="1" w:line="480" w:lineRule="auto"/>
               <w:rPr>
-                <w:ins w:id="1163" w:author="Duan, Sean (MU-Student)" w:date="2025-03-30T18:05:00Z" w16du:dateUtc="2025-03-30T23:05:00Z"/>
+                <w:ins w:id="1168" w:author="Duan, Sean (MU-Student)" w:date="2025-03-30T18:05:00Z" w16du:dateUtc="2025-03-30T23:05:00Z"/>
                 <w:rFonts w:ascii="Calibri" w:eastAsia="Calibri" w:hAnsi="Calibri" w:cs="Times New Roman"/>
               </w:rPr>
             </w:pPr>
-            <w:ins w:id="1164" w:author="Duan, Sean (MU-Student)" w:date="2025-03-30T18:05:00Z" w16du:dateUtc="2025-03-30T23:05:00Z">
+            <w:ins w:id="1169" w:author="Duan, Sean (MU-Student)" w:date="2025-03-30T18:05:00Z" w16du:dateUtc="2025-03-30T23:05:00Z">
               <w:r>
                 <w:rPr>
                   <w:rFonts w:ascii="Calibri" w:eastAsia="Calibri" w:hAnsi="Calibri" w:cs="Times New Roman"/>
@@ -33608,11 +34106,11 @@
             <w:pPr>
               <w:spacing w:after="100" w:afterAutospacing="1" w:line="480" w:lineRule="auto"/>
               <w:rPr>
-                <w:ins w:id="1165" w:author="Duan, Sean (MU-Student)" w:date="2025-03-30T18:05:00Z" w16du:dateUtc="2025-03-30T23:05:00Z"/>
+                <w:ins w:id="1170" w:author="Duan, Sean (MU-Student)" w:date="2025-03-30T18:05:00Z" w16du:dateUtc="2025-03-30T23:05:00Z"/>
                 <w:rFonts w:ascii="Calibri" w:eastAsia="Calibri" w:hAnsi="Calibri" w:cs="Times New Roman"/>
               </w:rPr>
             </w:pPr>
-            <w:ins w:id="1166" w:author="Duan, Sean (MU-Student)" w:date="2025-03-30T18:05:00Z" w16du:dateUtc="2025-03-30T23:05:00Z">
+            <w:ins w:id="1171" w:author="Duan, Sean (MU-Student)" w:date="2025-03-30T18:05:00Z" w16du:dateUtc="2025-03-30T23:05:00Z">
               <w:r>
                 <w:rPr>
                   <w:rFonts w:ascii="Calibri" w:eastAsia="Calibri" w:hAnsi="Calibri" w:cs="Times New Roman"/>
@@ -33625,7 +34123,7 @@
       </w:tr>
       <w:tr>
         <w:trPr>
-          <w:ins w:id="1167" w:author="Duan, Sean (MU-Student)" w:date="2025-03-30T18:05:00Z"/>
+          <w:ins w:id="1172" w:author="Duan, Sean (MU-Student)" w:date="2025-03-30T18:05:00Z"/>
         </w:trPr>
         <w:tc>
           <w:tcPr>
@@ -33635,13 +34133,13 @@
             <w:pPr>
               <w:spacing w:after="100" w:afterAutospacing="1" w:line="480" w:lineRule="auto"/>
               <w:rPr>
-                <w:ins w:id="1168" w:author="Duan, Sean (MU-Student)" w:date="2025-03-30T18:05:00Z" w16du:dateUtc="2025-03-30T23:05:00Z"/>
+                <w:ins w:id="1173" w:author="Duan, Sean (MU-Student)" w:date="2025-03-30T18:05:00Z" w16du:dateUtc="2025-03-30T23:05:00Z"/>
                 <w:rFonts w:ascii="Calibri" w:eastAsia="Calibri" w:hAnsi="Calibri" w:cs="Times New Roman"/>
                 <w:b/>
                 <w:bCs/>
               </w:rPr>
             </w:pPr>
-            <w:ins w:id="1169" w:author="Duan, Sean (MU-Student)" w:date="2025-03-30T18:05:00Z" w16du:dateUtc="2025-03-30T23:05:00Z">
+            <w:ins w:id="1174" w:author="Duan, Sean (MU-Student)" w:date="2025-03-30T18:05:00Z" w16du:dateUtc="2025-03-30T23:05:00Z">
               <w:r>
                 <w:rPr>
                   <w:rFonts w:ascii="Calibri" w:eastAsia="Calibri" w:hAnsi="Calibri" w:cs="Times New Roman"/>
@@ -33661,11 +34159,11 @@
             <w:pPr>
               <w:spacing w:after="100" w:afterAutospacing="1" w:line="480" w:lineRule="auto"/>
               <w:rPr>
-                <w:ins w:id="1170" w:author="Duan, Sean (MU-Student)" w:date="2025-03-30T18:05:00Z" w16du:dateUtc="2025-03-30T23:05:00Z"/>
+                <w:ins w:id="1175" w:author="Duan, Sean (MU-Student)" w:date="2025-03-30T18:05:00Z" w16du:dateUtc="2025-03-30T23:05:00Z"/>
                 <w:rFonts w:ascii="Calibri" w:eastAsia="Calibri" w:hAnsi="Calibri" w:cs="Times New Roman"/>
               </w:rPr>
             </w:pPr>
-            <w:ins w:id="1171" w:author="Duan, Sean (MU-Student)" w:date="2025-03-30T18:05:00Z" w16du:dateUtc="2025-03-30T23:05:00Z">
+            <w:ins w:id="1176" w:author="Duan, Sean (MU-Student)" w:date="2025-03-30T18:05:00Z" w16du:dateUtc="2025-03-30T23:05:00Z">
               <w:r>
                 <w:rPr>
                   <w:rFonts w:ascii="Calibri" w:eastAsia="Calibri" w:hAnsi="Calibri" w:cs="Times New Roman"/>
@@ -33683,11 +34181,11 @@
             <w:pPr>
               <w:spacing w:after="100" w:afterAutospacing="1" w:line="480" w:lineRule="auto"/>
               <w:rPr>
-                <w:ins w:id="1172" w:author="Duan, Sean (MU-Student)" w:date="2025-03-30T18:05:00Z" w16du:dateUtc="2025-03-30T23:05:00Z"/>
+                <w:ins w:id="1177" w:author="Duan, Sean (MU-Student)" w:date="2025-03-30T18:05:00Z" w16du:dateUtc="2025-03-30T23:05:00Z"/>
                 <w:rFonts w:ascii="Calibri" w:eastAsia="Calibri" w:hAnsi="Calibri" w:cs="Times New Roman"/>
               </w:rPr>
             </w:pPr>
-            <w:ins w:id="1173" w:author="Duan, Sean (MU-Student)" w:date="2025-03-30T18:05:00Z" w16du:dateUtc="2025-03-30T23:05:00Z">
+            <w:ins w:id="1178" w:author="Duan, Sean (MU-Student)" w:date="2025-03-30T18:05:00Z" w16du:dateUtc="2025-03-30T23:05:00Z">
               <w:r>
                 <w:rPr>
                   <w:rFonts w:ascii="Calibri" w:eastAsia="Calibri" w:hAnsi="Calibri" w:cs="Times New Roman"/>
@@ -33705,11 +34203,11 @@
             <w:pPr>
               <w:spacing w:after="100" w:afterAutospacing="1" w:line="480" w:lineRule="auto"/>
               <w:rPr>
-                <w:ins w:id="1174" w:author="Duan, Sean (MU-Student)" w:date="2025-03-30T18:05:00Z" w16du:dateUtc="2025-03-30T23:05:00Z"/>
+                <w:ins w:id="1179" w:author="Duan, Sean (MU-Student)" w:date="2025-03-30T18:05:00Z" w16du:dateUtc="2025-03-30T23:05:00Z"/>
                 <w:rFonts w:ascii="Calibri" w:eastAsia="Calibri" w:hAnsi="Calibri" w:cs="Times New Roman"/>
               </w:rPr>
             </w:pPr>
-            <w:ins w:id="1175" w:author="Duan, Sean (MU-Student)" w:date="2025-03-30T18:05:00Z" w16du:dateUtc="2025-03-30T23:05:00Z">
+            <w:ins w:id="1180" w:author="Duan, Sean (MU-Student)" w:date="2025-03-30T18:05:00Z" w16du:dateUtc="2025-03-30T23:05:00Z">
               <w:r>
                 <w:rPr>
                   <w:rFonts w:ascii="Calibri" w:eastAsia="Calibri" w:hAnsi="Calibri" w:cs="Times New Roman"/>
@@ -33726,7 +34224,7 @@
         <w:spacing w:after="100" w:afterAutospacing="1" w:line="480" w:lineRule="auto"/>
         <w:ind w:firstLine="720"/>
         <w:rPr>
-          <w:ins w:id="1176" w:author="Duan, Sean (MU-Student)" w:date="2025-03-30T18:05:00Z" w16du:dateUtc="2025-03-30T23:05:00Z"/>
+          <w:ins w:id="1181" w:author="Duan, Sean (MU-Student)" w:date="2025-03-30T18:05:00Z" w16du:dateUtc="2025-03-30T23:05:00Z"/>
           <w:rFonts w:ascii="Calibri" w:eastAsia="Calibri" w:hAnsi="Calibri" w:cs="Times New Roman"/>
         </w:rPr>
       </w:pPr>
@@ -33736,11 +34234,11 @@
         <w:spacing w:after="100" w:afterAutospacing="1" w:line="480" w:lineRule="auto"/>
         <w:ind w:firstLine="720"/>
         <w:rPr>
-          <w:ins w:id="1177" w:author="Duan, Sean (MU-Student)" w:date="2025-03-30T18:10:00Z" w16du:dateUtc="2025-03-30T23:10:00Z"/>
-          <w:rFonts w:ascii="Calibri" w:eastAsia="Calibri" w:hAnsi="Calibri" w:cs="Times New Roman"/>
-        </w:rPr>
-      </w:pPr>
-      <w:ins w:id="1178" w:author="Duan, Sean (MU-Student)" w:date="2025-03-30T18:05:00Z" w16du:dateUtc="2025-03-30T23:05:00Z">
+          <w:ins w:id="1182" w:author="Duan, Sean (MU-Student)" w:date="2025-03-30T18:10:00Z" w16du:dateUtc="2025-03-30T23:10:00Z"/>
+          <w:rFonts w:ascii="Calibri" w:eastAsia="Calibri" w:hAnsi="Calibri" w:cs="Times New Roman"/>
+        </w:rPr>
+      </w:pPr>
+      <w:ins w:id="1183" w:author="Duan, Sean (MU-Student)" w:date="2025-03-30T18:05:00Z" w16du:dateUtc="2025-03-30T23:05:00Z">
         <w:r>
           <w:rPr>
             <w:rFonts w:ascii="Calibri" w:eastAsia="Calibri" w:hAnsi="Calibri" w:cs="Times New Roman"/>
@@ -33808,11 +34306,11 @@
         <w:spacing w:after="100" w:afterAutospacing="1" w:line="480" w:lineRule="auto"/>
         <w:ind w:firstLine="720"/>
         <w:rPr>
-          <w:ins w:id="1179" w:author="Duan, Sean (MU-Student)" w:date="2025-03-30T18:05:00Z" w16du:dateUtc="2025-03-30T23:05:00Z"/>
-          <w:rFonts w:ascii="Calibri" w:eastAsia="Calibri" w:hAnsi="Calibri" w:cs="Times New Roman"/>
-        </w:rPr>
-      </w:pPr>
-      <w:ins w:id="1180" w:author="Duan, Sean (MU-Student)" w:date="2025-03-30T18:10:00Z">
+          <w:ins w:id="1184" w:author="Duan, Sean (MU-Student)" w:date="2025-03-30T18:05:00Z" w16du:dateUtc="2025-03-30T23:05:00Z"/>
+          <w:rFonts w:ascii="Calibri" w:eastAsia="Calibri" w:hAnsi="Calibri" w:cs="Times New Roman"/>
+        </w:rPr>
+      </w:pPr>
+      <w:ins w:id="1185" w:author="Duan, Sean (MU-Student)" w:date="2025-03-30T18:10:00Z">
         <w:r>
           <w:rPr>
             <w:rFonts w:ascii="Calibri" w:eastAsia="Calibri" w:hAnsi="Calibri" w:cs="Times New Roman"/>
@@ -33881,11 +34379,11 @@
         <w:spacing w:after="100" w:afterAutospacing="1" w:line="480" w:lineRule="auto"/>
         <w:ind w:firstLine="720"/>
         <w:rPr>
-          <w:ins w:id="1181" w:author="Duan, Sean (MU-Student)" w:date="2025-03-30T18:10:00Z" w16du:dateUtc="2025-03-30T23:10:00Z"/>
-          <w:rFonts w:ascii="Calibri" w:eastAsia="Calibri" w:hAnsi="Calibri" w:cs="Times New Roman"/>
-        </w:rPr>
-      </w:pPr>
-      <w:ins w:id="1182" w:author="Duan, Sean (MU-Student)" w:date="2025-03-30T18:11:00Z">
+          <w:ins w:id="1186" w:author="Duan, Sean (MU-Student)" w:date="2025-03-30T18:10:00Z" w16du:dateUtc="2025-03-30T23:10:00Z"/>
+          <w:rFonts w:ascii="Calibri" w:eastAsia="Calibri" w:hAnsi="Calibri" w:cs="Times New Roman"/>
+        </w:rPr>
+      </w:pPr>
+      <w:ins w:id="1187" w:author="Duan, Sean (MU-Student)" w:date="2025-03-30T18:11:00Z">
         <w:r>
           <w:rPr>
             <w:rFonts w:ascii="Calibri" w:eastAsia="Calibri" w:hAnsi="Calibri" w:cs="Times New Roman"/>
@@ -33953,10 +34451,10 @@
         <w:spacing w:after="100" w:afterAutospacing="1" w:line="480" w:lineRule="auto"/>
         <w:ind w:firstLine="720"/>
         <w:rPr>
-          <w:ins w:id="1183" w:author="Duan, Sean (MU-Student)" w:date="2025-03-30T18:43:00Z" w16du:dateUtc="2025-03-30T23:43:00Z"/>
-        </w:rPr>
-      </w:pPr>
-      <w:ins w:id="1184" w:author="Duan, Sean (MU-Student)" w:date="2025-03-30T18:11:00Z" w16du:dateUtc="2025-03-30T23:11:00Z">
+          <w:ins w:id="1188" w:author="Duan, Sean (MU-Student)" w:date="2025-03-30T18:43:00Z" w16du:dateUtc="2025-03-30T23:43:00Z"/>
+        </w:rPr>
+      </w:pPr>
+      <w:ins w:id="1189" w:author="Duan, Sean (MU-Student)" w:date="2025-03-30T18:11:00Z" w16du:dateUtc="2025-03-30T23:11:00Z">
         <w:r>
           <w:rPr>
             <w:rFonts w:ascii="Calibri" w:eastAsia="Calibri" w:hAnsi="Calibri" w:cs="Times New Roman"/>
@@ -33965,7 +34463,7 @@
           <w:t xml:space="preserve">Our </w:t>
         </w:r>
       </w:ins>
-      <w:ins w:id="1185" w:author="Duan, Sean (MU-Student)" w:date="2025-03-30T18:05:00Z" w16du:dateUtc="2025-03-30T23:05:00Z">
+      <w:ins w:id="1190" w:author="Duan, Sean (MU-Student)" w:date="2025-03-30T18:05:00Z" w16du:dateUtc="2025-03-30T23:05:00Z">
         <w:r>
           <w:rPr>
             <w:rFonts w:ascii="Calibri" w:eastAsia="Calibri" w:hAnsi="Calibri" w:cs="Times New Roman"/>
@@ -33973,7 +34471,7 @@
           <w:t xml:space="preserve">exploratory analysis on the effect of initial support for </w:t>
         </w:r>
       </w:ins>
-      <w:ins w:id="1186" w:author="Duan, Sean (MU-Student)" w:date="2025-03-30T18:11:00Z" w16du:dateUtc="2025-03-30T23:11:00Z">
+      <w:ins w:id="1191" w:author="Duan, Sean (MU-Student)" w:date="2025-03-30T18:11:00Z" w16du:dateUtc="2025-03-30T23:11:00Z">
         <w:r>
           <w:rPr>
             <w:rFonts w:ascii="Calibri" w:eastAsia="Calibri" w:hAnsi="Calibri" w:cs="Times New Roman"/>
@@ -33981,7 +34479,7 @@
           <w:t xml:space="preserve">a </w:t>
         </w:r>
       </w:ins>
-      <w:ins w:id="1187" w:author="Duan, Sean (MU-Student)" w:date="2025-03-30T18:05:00Z" w16du:dateUtc="2025-03-30T23:05:00Z">
+      <w:ins w:id="1192" w:author="Duan, Sean (MU-Student)" w:date="2025-03-30T18:05:00Z" w16du:dateUtc="2025-03-30T23:05:00Z">
         <w:r>
           <w:rPr>
             <w:rFonts w:ascii="Calibri" w:eastAsia="Calibri" w:hAnsi="Calibri" w:cs="Times New Roman"/>
@@ -34101,7 +34599,7 @@
           <w:t>0.0463) for the topic of UHC, but not for capital punishment or usage of AI in the workplace.</w:t>
         </w:r>
       </w:ins>
-      <w:ins w:id="1188" w:author="Duan, Sean (MU-Student)" w:date="2025-03-30T18:42:00Z" w16du:dateUtc="2025-03-30T23:42:00Z">
+      <w:ins w:id="1193" w:author="Duan, Sean (MU-Student)" w:date="2025-03-30T18:42:00Z" w16du:dateUtc="2025-03-30T23:42:00Z">
         <w:r>
           <w:rPr>
             <w:rFonts w:ascii="Calibri" w:eastAsia="Calibri" w:hAnsi="Calibri" w:cs="Times New Roman"/>
@@ -34122,21 +34620,21 @@
         <w:spacing w:after="100" w:afterAutospacing="1" w:line="480" w:lineRule="auto"/>
         <w:ind w:firstLine="720"/>
         <w:rPr>
-          <w:ins w:id="1189" w:author="Duan, Sean (MU-Student)" w:date="2025-03-30T18:05:00Z" w16du:dateUtc="2025-03-30T23:05:00Z"/>
-          <w:rPrChange w:id="1190" w:author="Duan, Sean (MU-Student)" w:date="2025-03-30T18:41:00Z" w16du:dateUtc="2025-03-30T23:41:00Z">
+          <w:ins w:id="1194" w:author="Duan, Sean (MU-Student)" w:date="2025-03-30T18:05:00Z" w16du:dateUtc="2025-03-30T23:05:00Z"/>
+          <w:rPrChange w:id="1195" w:author="Duan, Sean (MU-Student)" w:date="2025-03-30T18:41:00Z" w16du:dateUtc="2025-03-30T23:41:00Z">
             <w:rPr>
-              <w:ins w:id="1191" w:author="Duan, Sean (MU-Student)" w:date="2025-03-30T18:05:00Z" w16du:dateUtc="2025-03-30T23:05:00Z"/>
+              <w:ins w:id="1196" w:author="Duan, Sean (MU-Student)" w:date="2025-03-30T18:05:00Z" w16du:dateUtc="2025-03-30T23:05:00Z"/>
               <w:rFonts w:ascii="Calibri" w:eastAsia="Calibri" w:hAnsi="Calibri" w:cs="Times New Roman"/>
             </w:rPr>
           </w:rPrChange>
         </w:rPr>
       </w:pPr>
-      <w:ins w:id="1192" w:author="Duan, Sean (MU-Student)" w:date="2025-03-30T18:43:00Z" w16du:dateUtc="2025-03-30T23:43:00Z">
+      <w:ins w:id="1197" w:author="Duan, Sean (MU-Student)" w:date="2025-03-30T18:43:00Z" w16du:dateUtc="2025-03-30T23:43:00Z">
         <w:r>
           <w:t>Lastly,</w:t>
         </w:r>
       </w:ins>
-      <w:ins w:id="1193" w:author="Duan, Sean (MU-Student)" w:date="2025-03-30T18:05:00Z" w16du:dateUtc="2025-03-30T23:05:00Z">
+      <w:ins w:id="1198" w:author="Duan, Sean (MU-Student)" w:date="2025-03-30T18:05:00Z" w16du:dateUtc="2025-03-30T23:05:00Z">
         <w:r>
           <w:rPr>
             <w:rFonts w:ascii="Calibri" w:eastAsia="Calibri" w:hAnsi="Calibri" w:cs="Times New Roman"/>
@@ -34144,7 +34642,7 @@
           <w:t xml:space="preserve"> </w:t>
         </w:r>
       </w:ins>
-      <w:ins w:id="1194" w:author="Duan, Sean (MU-Student)" w:date="2025-03-30T18:43:00Z" w16du:dateUtc="2025-03-30T23:43:00Z">
+      <w:ins w:id="1199" w:author="Duan, Sean (MU-Student)" w:date="2025-03-30T18:43:00Z" w16du:dateUtc="2025-03-30T23:43:00Z">
         <w:r>
           <w:rPr>
             <w:rFonts w:ascii="Calibri" w:eastAsia="Calibri" w:hAnsi="Calibri" w:cs="Times New Roman"/>
@@ -34152,7 +34650,7 @@
           <w:t>a</w:t>
         </w:r>
       </w:ins>
-      <w:ins w:id="1195" w:author="Duan, Sean (MU-Student)" w:date="2025-03-30T18:05:00Z" w16du:dateUtc="2025-03-30T23:05:00Z">
+      <w:ins w:id="1200" w:author="Duan, Sean (MU-Student)" w:date="2025-03-30T18:05:00Z" w16du:dateUtc="2025-03-30T23:05:00Z">
         <w:r>
           <w:rPr>
             <w:rFonts w:ascii="Calibri" w:eastAsia="Calibri" w:hAnsi="Calibri" w:cs="Times New Roman"/>
@@ -34256,7 +34754,7 @@
           <w:t>would not be sufficiently strong enough to explain our observed effect.</w:t>
         </w:r>
       </w:ins>
-      <w:ins w:id="1196" w:author="Duan, Sean (MU-Student)" w:date="2025-03-30T18:41:00Z" w16du:dateUtc="2025-03-30T23:41:00Z">
+      <w:ins w:id="1201" w:author="Duan, Sean (MU-Student)" w:date="2025-03-30T18:41:00Z" w16du:dateUtc="2025-03-30T23:41:00Z">
         <w:r>
           <w:rPr>
             <w:rFonts w:ascii="Calibri" w:eastAsia="Calibri" w:hAnsi="Calibri" w:cs="Times New Roman"/>
@@ -34270,7 +34768,7 @@
       <w:pPr>
         <w:spacing w:after="100" w:afterAutospacing="1" w:line="480" w:lineRule="auto"/>
         <w:rPr>
-          <w:ins w:id="1197" w:author="Duan, Sean (MU-Student)" w:date="2025-03-30T18:05:00Z" w16du:dateUtc="2025-03-30T23:05:00Z"/>
+          <w:ins w:id="1202" w:author="Duan, Sean (MU-Student)" w:date="2025-03-30T18:05:00Z" w16du:dateUtc="2025-03-30T23:05:00Z"/>
           <w:rFonts w:ascii="Calibri" w:eastAsia="Calibri" w:hAnsi="Calibri" w:cs="Times New Roman"/>
         </w:rPr>
       </w:pPr>
@@ -34280,7 +34778,7 @@
         <w:spacing w:after="100" w:afterAutospacing="1" w:line="480" w:lineRule="auto"/>
         <w:ind w:firstLine="720"/>
         <w:rPr>
-          <w:ins w:id="1198" w:author="Duan, Sean (MU-Student)" w:date="2025-03-30T18:05:00Z" w16du:dateUtc="2025-03-30T23:05:00Z"/>
+          <w:ins w:id="1203" w:author="Duan, Sean (MU-Student)" w:date="2025-03-30T18:05:00Z" w16du:dateUtc="2025-03-30T23:05:00Z"/>
           <w:rFonts w:ascii="Calibri" w:eastAsia="Calibri" w:hAnsi="Calibri" w:cs="Times New Roman"/>
           <w:szCs w:val="24"/>
         </w:rPr>
@@ -34288,7 +34786,7 @@
     </w:p>
     <w:p>
       <w:pPr>
-        <w:pPrChange w:id="1199" w:author="Duan, Sean (MU-Student)" w:date="2025-03-30T18:05:00Z" w16du:dateUtc="2025-03-30T23:05:00Z">
+        <w:pPrChange w:id="1204" w:author="Duan, Sean (MU-Student)" w:date="2025-03-30T18:05:00Z" w16du:dateUtc="2025-03-30T23:05:00Z">
           <w:pPr>
             <w:pStyle w:val="BodyText"/>
           </w:pPr>
@@ -34514,7 +35012,7 @@
 
 <file path=word/footer1.xml><?xml version="1.0" encoding="utf-8"?>
 <w:ftr xmlns:wpc="http://schemas.microsoft.com/office/word/2010/wordprocessingCanvas" xmlns:cx="http://schemas.microsoft.com/office/drawing/2014/chartex" xmlns:cx1="http://schemas.microsoft.com/office/drawing/2015/9/8/chartex" xmlns:cx2="http://schemas.microsoft.com/office/drawing/2015/10/21/chartex" xmlns:cx3="http://schemas.microsoft.com/office/drawing/2016/5/9/chartex" xmlns:cx4="http://schemas.microsoft.com/office/drawing/2016/5/10/chartex" xmlns:cx5="http://schemas.microsoft.com/office/drawing/2016/5/11/chartex" xmlns:cx6="http://schemas.microsoft.com/office/drawing/2016/5/12/chartex" xmlns:cx7="http://schemas.microsoft.com/office/drawing/2016/5/13/chartex" xmlns:cx8="http://schemas.microsoft.com/office/drawing/2016/5/14/chartex" xmlns:mc="http://schemas.openxmlformats.org/markup-compatibility/2006" xmlns:aink="http://schemas.microsoft.com/office/drawing/2016/ink" xmlns:am3d="http://schemas.microsoft.com/office/drawing/2017/model3d" xmlns:o="urn:schemas-microsoft-com:office:office" xmlns:oel="http://schemas.microsoft.com/office/2019/extlst" xmlns:r="http://schemas.openxmlformats.org/officeDocument/2006/relationships" xmlns:m="http://schemas.openxmlformats.org/officeDocument/2006/math" xmlns:v="urn:schemas-microsoft-com:vml" xmlns:wp14="http://schemas.microsoft.com/office/word/2010/wordprocessingDrawing" xmlns:wp="http://schemas.openxmlformats.org/drawingml/2006/wordprocessingDrawing" xmlns:w10="urn:schemas-microsoft-com:office:word" xmlns:w="http://schemas.openxmlformats.org/wordprocessingml/2006/main" xmlns:w14="http://schemas.microsoft.com/office/word/2010/wordml" xmlns:w15="http://schemas.microsoft.com/office/word/2012/wordml" xmlns:w16cex="http://schemas.microsoft.com/office/word/2018/wordml/cex" xmlns:w16cid="http://schemas.microsoft.com/office/word/2016/wordml/cid" xmlns:w16="http://schemas.microsoft.com/office/word/2018/wordml" xmlns:w16du="http://schemas.microsoft.com/office/word/2023/wordml/word16du" xmlns:w16sdtdh="http://schemas.microsoft.com/office/word/2020/wordml/sdtdatahash" xmlns:w16sdtfl="http://schemas.microsoft.com/office/word/2024/wordml/sdtformatlock" xmlns:w16se="http://schemas.microsoft.com/office/word/2015/wordml/symex" xmlns:wpg="http://schemas.microsoft.com/office/word/2010/wordprocessingGroup" xmlns:wpi="http://schemas.microsoft.com/office/word/2010/wordprocessingInk" xmlns:wne="http://schemas.microsoft.com/office/word/2006/wordml" xmlns:wps="http://schemas.microsoft.com/office/word/2010/wordprocessingShape" mc:Ignorable="w14 w15 w16se w16cid w16 w16cex w16sdtdh w16sdtfl w16du wp14">
-  <w:customXmlInsRangeStart w:id="1200" w:author="Shaffer, Victoria" w:date="2025-02-25T13:39:00Z"/>
+  <w:customXmlInsRangeStart w:id="1205" w:author="Shaffer, Victoria" w:date="2025-02-25T13:39:00Z"/>
   <w:sdt>
     <w:sdtPr>
       <w:rPr>
@@ -34527,17 +35025,17 @@
       </w:docPartObj>
     </w:sdtPr>
     <w:sdtContent>
-      <w:customXmlInsRangeEnd w:id="1200"/>
+      <w:customXmlInsRangeEnd w:id="1205"/>
       <w:p>
         <w:pPr>
           <w:pStyle w:val="Footer"/>
           <w:framePr w:wrap="none" w:vAnchor="text" w:hAnchor="margin" w:xAlign="right" w:y="1"/>
           <w:rPr>
-            <w:ins w:id="1201" w:author="Shaffer, Victoria" w:date="2025-02-25T13:39:00Z" w16du:dateUtc="2025-02-25T19:39:00Z"/>
+            <w:ins w:id="1206" w:author="Shaffer, Victoria" w:date="2025-02-25T13:39:00Z" w16du:dateUtc="2025-02-25T19:39:00Z"/>
             <w:rStyle w:val="PageNumber"/>
           </w:rPr>
         </w:pPr>
-        <w:ins w:id="1202" w:author="Shaffer, Victoria" w:date="2025-02-25T13:39:00Z" w16du:dateUtc="2025-02-25T19:39:00Z">
+        <w:ins w:id="1207" w:author="Shaffer, Victoria" w:date="2025-02-25T13:39:00Z" w16du:dateUtc="2025-02-25T19:39:00Z">
           <w:r>
             <w:rPr>
               <w:rStyle w:val="PageNumber"/>
@@ -34558,15 +35056,15 @@
           </w:r>
         </w:ins>
       </w:p>
-      <w:customXmlInsRangeStart w:id="1203" w:author="Shaffer, Victoria" w:date="2025-02-25T13:39:00Z"/>
+      <w:customXmlInsRangeStart w:id="1208" w:author="Shaffer, Victoria" w:date="2025-02-25T13:39:00Z"/>
     </w:sdtContent>
   </w:sdt>
-  <w:customXmlInsRangeEnd w:id="1203"/>
+  <w:customXmlInsRangeEnd w:id="1208"/>
   <w:p>
     <w:pPr>
       <w:pStyle w:val="Footer"/>
       <w:ind w:right="360"/>
-      <w:pPrChange w:id="1204" w:author="Shaffer, Victoria" w:date="2025-02-25T13:39:00Z" w16du:dateUtc="2025-02-25T19:39:00Z">
+      <w:pPrChange w:id="1209" w:author="Shaffer, Victoria" w:date="2025-02-25T13:39:00Z" w16du:dateUtc="2025-02-25T19:39:00Z">
         <w:pPr>
           <w:pStyle w:val="Footer"/>
         </w:pPr>
@@ -34578,7 +35076,7 @@
 
 <file path=word/footer2.xml><?xml version="1.0" encoding="utf-8"?>
 <w:ftr xmlns:wpc="http://schemas.microsoft.com/office/word/2010/wordprocessingCanvas" xmlns:cx="http://schemas.microsoft.com/office/drawing/2014/chartex" xmlns:cx1="http://schemas.microsoft.com/office/drawing/2015/9/8/chartex" xmlns:cx2="http://schemas.microsoft.com/office/drawing/2015/10/21/chartex" xmlns:cx3="http://schemas.microsoft.com/office/drawing/2016/5/9/chartex" xmlns:cx4="http://schemas.microsoft.com/office/drawing/2016/5/10/chartex" xmlns:cx5="http://schemas.microsoft.com/office/drawing/2016/5/11/chartex" xmlns:cx6="http://schemas.microsoft.com/office/drawing/2016/5/12/chartex" xmlns:cx7="http://schemas.microsoft.com/office/drawing/2016/5/13/chartex" xmlns:cx8="http://schemas.microsoft.com/office/drawing/2016/5/14/chartex" xmlns:mc="http://schemas.openxmlformats.org/markup-compatibility/2006" xmlns:aink="http://schemas.microsoft.com/office/drawing/2016/ink" xmlns:am3d="http://schemas.microsoft.com/office/drawing/2017/model3d" xmlns:o="urn:schemas-microsoft-com:office:office" xmlns:oel="http://schemas.microsoft.com/office/2019/extlst" xmlns:r="http://schemas.openxmlformats.org/officeDocument/2006/relationships" xmlns:m="http://schemas.openxmlformats.org/officeDocument/2006/math" xmlns:v="urn:schemas-microsoft-com:vml" xmlns:wp14="http://schemas.microsoft.com/office/word/2010/wordprocessingDrawing" xmlns:wp="http://schemas.openxmlformats.org/drawingml/2006/wordprocessingDrawing" xmlns:w10="urn:schemas-microsoft-com:office:word" xmlns:w="http://schemas.openxmlformats.org/wordprocessingml/2006/main" xmlns:w14="http://schemas.microsoft.com/office/word/2010/wordml" xmlns:w15="http://schemas.microsoft.com/office/word/2012/wordml" xmlns:w16cex="http://schemas.microsoft.com/office/word/2018/wordml/cex" xmlns:w16cid="http://schemas.microsoft.com/office/word/2016/wordml/cid" xmlns:w16="http://schemas.microsoft.com/office/word/2018/wordml" xmlns:w16du="http://schemas.microsoft.com/office/word/2023/wordml/word16du" xmlns:w16sdtdh="http://schemas.microsoft.com/office/word/2020/wordml/sdtdatahash" xmlns:w16sdtfl="http://schemas.microsoft.com/office/word/2024/wordml/sdtformatlock" xmlns:w16se="http://schemas.microsoft.com/office/word/2015/wordml/symex" xmlns:wpg="http://schemas.microsoft.com/office/word/2010/wordprocessingGroup" xmlns:wpi="http://schemas.microsoft.com/office/word/2010/wordprocessingInk" xmlns:wne="http://schemas.microsoft.com/office/word/2006/wordml" xmlns:wps="http://schemas.microsoft.com/office/word/2010/wordprocessingShape" mc:Ignorable="w14 w15 w16se w16cid w16 w16cex w16sdtdh w16sdtfl w16du wp14">
-  <w:customXmlInsRangeStart w:id="1205" w:author="Shaffer, Victoria" w:date="2025-02-25T13:39:00Z"/>
+  <w:customXmlInsRangeStart w:id="1210" w:author="Shaffer, Victoria" w:date="2025-02-25T13:39:00Z"/>
   <w:sdt>
     <w:sdtPr>
       <w:rPr>
@@ -34591,24 +35089,24 @@
       </w:docPartObj>
     </w:sdtPr>
     <w:sdtContent>
-      <w:customXmlInsRangeEnd w:id="1205"/>
+      <w:customXmlInsRangeEnd w:id="1210"/>
       <w:p>
         <w:pPr>
           <w:pStyle w:val="Footer"/>
           <w:framePr w:wrap="none" w:vAnchor="text" w:hAnchor="margin" w:xAlign="right" w:y="1"/>
           <w:jc w:val="center"/>
           <w:rPr>
-            <w:ins w:id="1206" w:author="Shaffer, Victoria" w:date="2025-02-25T13:39:00Z" w16du:dateUtc="2025-02-25T19:39:00Z"/>
+            <w:ins w:id="1211" w:author="Shaffer, Victoria" w:date="2025-02-25T13:39:00Z" w16du:dateUtc="2025-02-25T19:39:00Z"/>
             <w:rStyle w:val="PageNumber"/>
           </w:rPr>
-          <w:pPrChange w:id="1207" w:author="Shaffer, Victoria" w:date="2025-02-25T13:39:00Z" w16du:dateUtc="2025-02-25T19:39:00Z">
+          <w:pPrChange w:id="1212" w:author="Shaffer, Victoria" w:date="2025-02-25T13:39:00Z" w16du:dateUtc="2025-02-25T19:39:00Z">
             <w:pPr>
               <w:pStyle w:val="Footer"/>
               <w:framePr w:wrap="none" w:vAnchor="text" w:hAnchor="margin" w:xAlign="right" w:y="1"/>
             </w:pPr>
           </w:pPrChange>
         </w:pPr>
-        <w:ins w:id="1208" w:author="Shaffer, Victoria" w:date="2025-02-25T13:39:00Z" w16du:dateUtc="2025-02-25T19:39:00Z">
+        <w:ins w:id="1213" w:author="Shaffer, Victoria" w:date="2025-02-25T13:39:00Z" w16du:dateUtc="2025-02-25T19:39:00Z">
           <w:r>
             <w:rPr>
               <w:rStyle w:val="PageNumber"/>
@@ -34635,7 +35133,7 @@
           </w:rPr>
           <w:t>13</w:t>
         </w:r>
-        <w:ins w:id="1209" w:author="Shaffer, Victoria" w:date="2025-02-25T13:39:00Z" w16du:dateUtc="2025-02-25T19:39:00Z">
+        <w:ins w:id="1214" w:author="Shaffer, Victoria" w:date="2025-02-25T13:39:00Z" w16du:dateUtc="2025-02-25T19:39:00Z">
           <w:r>
             <w:rPr>
               <w:rStyle w:val="PageNumber"/>
@@ -34644,15 +35142,15 @@
           </w:r>
         </w:ins>
       </w:p>
-      <w:customXmlInsRangeStart w:id="1210" w:author="Shaffer, Victoria" w:date="2025-02-25T13:39:00Z"/>
+      <w:customXmlInsRangeStart w:id="1215" w:author="Shaffer, Victoria" w:date="2025-02-25T13:39:00Z"/>
     </w:sdtContent>
   </w:sdt>
-  <w:customXmlInsRangeEnd w:id="1210"/>
+  <w:customXmlInsRangeEnd w:id="1215"/>
   <w:p>
     <w:pPr>
       <w:pStyle w:val="Footer"/>
       <w:ind w:right="360"/>
-      <w:pPrChange w:id="1211" w:author="Shaffer, Victoria" w:date="2025-02-25T13:39:00Z" w16du:dateUtc="2025-02-25T19:39:00Z">
+      <w:pPrChange w:id="1216" w:author="Shaffer, Victoria" w:date="2025-02-25T13:39:00Z" w16du:dateUtc="2025-02-25T19:39:00Z">
         <w:pPr>
           <w:pStyle w:val="Footer"/>
         </w:pPr>
@@ -36554,6 +37052,7 @@
   <w:style w:type="character" w:default="1" w:styleId="DefaultParagraphFont">
     <w:name w:val="Default Paragraph Font"/>
     <w:uiPriority w:val="1"/>
+    <w:semiHidden/>
     <w:unhideWhenUsed/>
   </w:style>
   <w:style w:type="table" w:default="1" w:styleId="TableNormal">
@@ -37502,6 +38001,10 @@
 </file>
 
 <file path=customXml/item2.xml><?xml version="1.0" encoding="utf-8"?>
+<b:Sources xmlns:b="http://schemas.openxmlformats.org/officeDocument/2006/bibliography" xmlns="http://schemas.openxmlformats.org/officeDocument/2006/bibliography" SelectedStyle="\APASixthEditionOfficeOnline.xsl" StyleName="APA" Version="6"/>
+</file>
+
+<file path=customXml/item3.xml><?xml version="1.0" encoding="utf-8"?>
 <?mso-contentType ?>
 <FormTemplates xmlns="http://schemas.microsoft.com/sharepoint/v3/contenttype/forms">
   <Display>DocumentLibraryForm</Display>
@@ -37510,7 +38013,7 @@
 </FormTemplates>
 </file>
 
-<file path=customXml/item3.xml><?xml version="1.0" encoding="utf-8"?>
+<file path=customXml/item4.xml><?xml version="1.0" encoding="utf-8"?>
 <p:properties xmlns:p="http://schemas.microsoft.com/office/2006/metadata/properties" xmlns:xsi="http://www.w3.org/2001/XMLSchema-instance" xmlns:pc="http://schemas.microsoft.com/office/infopath/2007/PartnerControls">
   <documentManagement>
     <_ip_UnifiedCompliancePolicyUIAction xmlns="http://schemas.microsoft.com/sharepoint/v3" xsi:nil="true"/>
@@ -37518,10 +38021,6 @@
     <_activity xmlns="6015b09f-5043-4f49-8a7b-9772bd5932db" xsi:nil="true"/>
   </documentManagement>
 </p:properties>
-</file>
-
-<file path=customXml/item4.xml><?xml version="1.0" encoding="utf-8"?>
-<b:Sources xmlns:b="http://schemas.openxmlformats.org/officeDocument/2006/bibliography" xmlns="http://schemas.openxmlformats.org/officeDocument/2006/bibliography" SelectedStyle="\APASixthEditionOfficeOnline.xsl" StyleName="APA" Version="6"/>
 </file>
 
 <file path=customXml/itemProps1.xml><?xml version="1.0" encoding="utf-8"?>
@@ -37545,6 +38044,14 @@
 </file>
 
 <file path=customXml/itemProps2.xml><?xml version="1.0" encoding="utf-8"?>
+<ds:datastoreItem xmlns:ds="http://schemas.openxmlformats.org/officeDocument/2006/customXml" ds:itemID="{E76CBE9A-B066-4229-813B-EB59CD54C56B}">
+  <ds:schemaRefs>
+    <ds:schemaRef ds:uri="http://schemas.openxmlformats.org/officeDocument/2006/bibliography"/>
+  </ds:schemaRefs>
+</ds:datastoreItem>
+</file>
+
+<file path=customXml/itemProps3.xml><?xml version="1.0" encoding="utf-8"?>
 <ds:datastoreItem xmlns:ds="http://schemas.openxmlformats.org/officeDocument/2006/customXml" ds:itemID="{370C9932-052A-4234-B377-CD6828F126DD}">
   <ds:schemaRefs>
     <ds:schemaRef ds:uri="http://schemas.microsoft.com/sharepoint/v3/contenttype/forms"/>
@@ -37552,7 +38059,7 @@
 </ds:datastoreItem>
 </file>
 
-<file path=customXml/itemProps3.xml><?xml version="1.0" encoding="utf-8"?>
+<file path=customXml/itemProps4.xml><?xml version="1.0" encoding="utf-8"?>
 <ds:datastoreItem xmlns:ds="http://schemas.openxmlformats.org/officeDocument/2006/customXml" ds:itemID="{21B7DAEB-1464-40C2-A52C-8AD4BE0C9E8F}">
   <ds:schemaRefs>
     <ds:schemaRef ds:uri="http://schemas.microsoft.com/office/2006/metadata/properties"/>
@@ -37561,12 +38068,4 @@
     <ds:schemaRef ds:uri="6015b09f-5043-4f49-8a7b-9772bd5932db"/>
   </ds:schemaRefs>
 </ds:datastoreItem>
-</file>
-
-<file path=customXml/itemProps4.xml><?xml version="1.0" encoding="utf-8"?>
-<ds:datastoreItem xmlns:ds="http://schemas.openxmlformats.org/officeDocument/2006/customXml" ds:itemID="{E76CBE9A-B066-4229-813B-EB59CD54C56B}">
-  <ds:schemaRefs>
-    <ds:schemaRef ds:uri="http://schemas.openxmlformats.org/officeDocument/2006/bibliography"/>
-  </ds:schemaRefs>
-</ds:datastoreItem>
 </file>
</xml_diff>